<commit_message>
Refatoração inicial para qualificação
</commit_message>
<xml_diff>
--- a/Utilização de Behaviour-Driven Development para apoio à modelagem de requisitos e Gestão das Comunicações.docx
+++ b/Utilização de Behaviour-Driven Development para apoio à modelagem de requisitos e Gestão das Comunicações.docx
@@ -2952,7 +2952,43 @@
           <w:szCs w:val="24"/>
           <w:lang w:val="it-IT"/>
         </w:rPr>
-        <w:t>amigos do time de Comprovação, que gentilmente aceitaram participar de todos os experimentos realizados com o BDD</w:t>
+        <w:t>amigos d</w:t>
+      </w:r>
+      <w:r>
+        <w:rPr>
+          <w:b w:val="0"/>
+          <w:sz w:val="24"/>
+          <w:szCs w:val="24"/>
+          <w:lang w:val="it-IT"/>
+        </w:rPr>
+        <w:t>a</w:t>
+      </w:r>
+      <w:r>
+        <w:rPr>
+          <w:b w:val="0"/>
+          <w:sz w:val="24"/>
+          <w:szCs w:val="24"/>
+          <w:lang w:val="it-IT"/>
+        </w:rPr>
+        <w:t xml:space="preserve"> </w:t>
+      </w:r>
+      <w:r>
+        <w:rPr>
+          <w:b w:val="0"/>
+          <w:sz w:val="24"/>
+          <w:szCs w:val="24"/>
+          <w:lang w:val="it-IT"/>
+        </w:rPr>
+        <w:t xml:space="preserve">squad </w:t>
+      </w:r>
+      <w:r>
+        <w:rPr>
+          <w:b w:val="0"/>
+          <w:sz w:val="24"/>
+          <w:szCs w:val="24"/>
+          <w:lang w:val="it-IT"/>
+        </w:rPr>
+        <w:t>de Comprovação, que gentilmente aceitaram participar de todos os experimentos realizados com o BDD</w:t>
       </w:r>
       <w:r>
         <w:rPr>
@@ -7089,39 +7125,7 @@
           <w:sz w:val="24"/>
           <w:szCs w:val="24"/>
         </w:rPr>
-        <w:t xml:space="preserve"> </w:t>
-      </w:r>
-      <w:r>
-        <w:rPr>
-          <w:b w:val="0"/>
-          <w:sz w:val="24"/>
-          <w:szCs w:val="24"/>
-        </w:rPr>
-        <w:t>.</w:t>
-      </w:r>
-      <w:r>
-        <w:rPr>
-          <w:b w:val="0"/>
-          <w:sz w:val="24"/>
-          <w:szCs w:val="24"/>
-        </w:rPr>
-        <w:t>.....................</w:t>
-      </w:r>
-      <w:r>
-        <w:rPr>
-          <w:b w:val="0"/>
-          <w:sz w:val="24"/>
-          <w:szCs w:val="24"/>
-        </w:rPr>
-        <w:t>....</w:t>
-      </w:r>
-      <w:r>
-        <w:rPr>
-          <w:b w:val="0"/>
-          <w:sz w:val="24"/>
-          <w:szCs w:val="24"/>
-        </w:rPr>
-        <w:t xml:space="preserve">..  </w:t>
+        <w:t xml:space="preserve"> ............................  </w:t>
       </w:r>
       <w:r>
         <w:rPr>
@@ -7156,15 +7160,7 @@
           <w:sz w:val="24"/>
           <w:szCs w:val="24"/>
         </w:rPr>
-        <w:t xml:space="preserve"> .............................</w:t>
-      </w:r>
-      <w:r>
-        <w:rPr>
-          <w:b w:val="0"/>
-          <w:sz w:val="24"/>
-          <w:szCs w:val="24"/>
-        </w:rPr>
-        <w:t xml:space="preserve">................  </w:t>
+        <w:t xml:space="preserve"> .............................................  </w:t>
       </w:r>
       <w:r>
         <w:rPr>
@@ -7199,23 +7195,7 @@
           <w:sz w:val="24"/>
           <w:szCs w:val="24"/>
         </w:rPr>
-        <w:t xml:space="preserve"> ............</w:t>
-      </w:r>
-      <w:r>
-        <w:rPr>
-          <w:b w:val="0"/>
-          <w:sz w:val="24"/>
-          <w:szCs w:val="24"/>
-        </w:rPr>
-        <w:t>..</w:t>
-      </w:r>
-      <w:r>
-        <w:rPr>
-          <w:b w:val="0"/>
-          <w:sz w:val="24"/>
-          <w:szCs w:val="24"/>
-        </w:rPr>
-        <w:t xml:space="preserve">..............  </w:t>
+        <w:t xml:space="preserve"> ............................  </w:t>
       </w:r>
       <w:r>
         <w:rPr>
@@ -8597,25 +8577,70 @@
           <w:sz w:val="24"/>
           <w:szCs w:val="24"/>
         </w:rPr>
-        <w:t xml:space="preserve"> e o atingimento dos objetivos citados no parágrafo anterior</w:t>
-      </w:r>
-      <w:r>
-        <w:rPr>
-          <w:b w:val="0"/>
-          <w:bCs w:val="0"/>
-          <w:sz w:val="24"/>
-          <w:szCs w:val="24"/>
-        </w:rPr>
-        <w:t xml:space="preserve">, estão problemas no entendimento dos requisitos e </w:t>
-      </w:r>
-      <w:r>
-        <w:rPr>
-          <w:b w:val="0"/>
-          <w:bCs w:val="0"/>
-          <w:sz w:val="24"/>
-          <w:szCs w:val="24"/>
-        </w:rPr>
-        <w:t>ruídos nas comunicações</w:t>
+        <w:t xml:space="preserve"> e o atingimento dos objetivos</w:t>
+      </w:r>
+      <w:r>
+        <w:rPr>
+          <w:b w:val="0"/>
+          <w:bCs w:val="0"/>
+          <w:sz w:val="24"/>
+          <w:szCs w:val="24"/>
+        </w:rPr>
+        <w:t>, estão</w:t>
+      </w:r>
+      <w:r>
+        <w:rPr>
+          <w:b w:val="0"/>
+          <w:bCs w:val="0"/>
+          <w:sz w:val="24"/>
+          <w:szCs w:val="24"/>
+        </w:rPr>
+        <w:t xml:space="preserve"> os</w:t>
+      </w:r>
+      <w:r>
+        <w:rPr>
+          <w:b w:val="0"/>
+          <w:bCs w:val="0"/>
+          <w:sz w:val="24"/>
+          <w:szCs w:val="24"/>
+        </w:rPr>
+        <w:t xml:space="preserve"> problemas </w:t>
+      </w:r>
+      <w:r>
+        <w:rPr>
+          <w:b w:val="0"/>
+          <w:bCs w:val="0"/>
+          <w:sz w:val="24"/>
+          <w:szCs w:val="24"/>
+        </w:rPr>
+        <w:t>relacionados ao</w:t>
+      </w:r>
+      <w:r>
+        <w:rPr>
+          <w:b w:val="0"/>
+          <w:bCs w:val="0"/>
+          <w:sz w:val="24"/>
+          <w:szCs w:val="24"/>
+        </w:rPr>
+        <w:t xml:space="preserve"> entendimento dos requisitos e </w:t>
+      </w:r>
+      <w:r>
+        <w:rPr>
+          <w:b w:val="0"/>
+          <w:bCs w:val="0"/>
+          <w:sz w:val="24"/>
+          <w:szCs w:val="24"/>
+        </w:rPr>
+        <w:t>dificuldades</w:t>
+      </w:r>
+      <w:r>
+        <w:rPr>
+          <w:b w:val="0"/>
+          <w:bCs w:val="0"/>
+          <w:sz w:val="24"/>
+          <w:szCs w:val="24"/>
+        </w:rPr>
+        <w:t xml:space="preserve"> nas comunicações</w:t>
       </w:r>
       <w:r>
         <w:rPr>
@@ -8651,16 +8676,16 @@
           <w:sz w:val="24"/>
           <w:szCs w:val="24"/>
         </w:rPr>
-        <w:t>que possuem</w:t>
-      </w:r>
-      <w:r>
-        <w:rPr>
-          <w:b w:val="0"/>
-          <w:bCs w:val="0"/>
-          <w:sz w:val="24"/>
-          <w:szCs w:val="24"/>
-        </w:rPr>
-        <w:t xml:space="preserve"> atuação de </w:t>
+        <w:t>onde a atuação</w:t>
+      </w:r>
+      <w:r>
+        <w:rPr>
+          <w:b w:val="0"/>
+          <w:bCs w:val="0"/>
+          <w:sz w:val="24"/>
+          <w:szCs w:val="24"/>
+        </w:rPr>
+        <w:t xml:space="preserve"> de </w:t>
       </w:r>
       <w:r>
         <w:rPr>
@@ -8714,25 +8739,16 @@
           <w:sz w:val="24"/>
           <w:szCs w:val="24"/>
         </w:rPr>
-        <w:t>distribuíd</w:t>
-      </w:r>
-      <w:r>
-        <w:rPr>
-          <w:b w:val="0"/>
-          <w:bCs w:val="0"/>
-          <w:sz w:val="24"/>
-          <w:szCs w:val="24"/>
-        </w:rPr>
-        <w:t>a</w:t>
-      </w:r>
-      <w:r>
-        <w:rPr>
-          <w:b w:val="0"/>
-          <w:bCs w:val="0"/>
-          <w:sz w:val="24"/>
-          <w:szCs w:val="24"/>
-        </w:rPr>
-        <w:t xml:space="preserve">s </w:t>
+        <w:t>está distribuída</w:t>
+      </w:r>
+      <w:r>
+        <w:rPr>
+          <w:b w:val="0"/>
+          <w:bCs w:val="0"/>
+          <w:sz w:val="24"/>
+          <w:szCs w:val="24"/>
+        </w:rPr>
+        <w:t xml:space="preserve"> </w:t>
       </w:r>
       <w:r>
         <w:rPr>
@@ -9495,7 +9511,43 @@
           <w:szCs w:val="24"/>
           <w:lang w:val="it-IT"/>
         </w:rPr>
-        <w:t xml:space="preserve">principalmente entre os times técnicos </w:t>
+        <w:t xml:space="preserve">principalmente entre os </w:t>
+      </w:r>
+      <w:r>
+        <w:rPr>
+          <w:b w:val="0"/>
+          <w:sz w:val="24"/>
+          <w:szCs w:val="24"/>
+          <w:lang w:val="it-IT"/>
+        </w:rPr>
+        <w:t>equipes</w:t>
+      </w:r>
+      <w:r>
+        <w:rPr>
+          <w:b w:val="0"/>
+          <w:sz w:val="24"/>
+          <w:szCs w:val="24"/>
+          <w:lang w:val="it-IT"/>
+        </w:rPr>
+        <w:t xml:space="preserve"> técnic</w:t>
+      </w:r>
+      <w:r>
+        <w:rPr>
+          <w:b w:val="0"/>
+          <w:sz w:val="24"/>
+          <w:szCs w:val="24"/>
+          <w:lang w:val="it-IT"/>
+        </w:rPr>
+        <w:t>a</w:t>
+      </w:r>
+      <w:r>
+        <w:rPr>
+          <w:b w:val="0"/>
+          <w:sz w:val="24"/>
+          <w:szCs w:val="24"/>
+          <w:lang w:val="it-IT"/>
+        </w:rPr>
+        <w:t xml:space="preserve">s </w:t>
       </w:r>
       <w:r>
         <w:rPr>
@@ -9513,7 +9565,25 @@
           <w:szCs w:val="24"/>
           <w:lang w:val="it-IT"/>
         </w:rPr>
-        <w:t xml:space="preserve"> times que representam o negócio</w:t>
+        <w:t xml:space="preserve"> </w:t>
+      </w:r>
+      <w:r>
+        <w:rPr>
+          <w:b w:val="0"/>
+          <w:sz w:val="24"/>
+          <w:szCs w:val="24"/>
+          <w:lang w:val="it-IT"/>
+        </w:rPr>
+        <w:t>equipes</w:t>
+      </w:r>
+      <w:r>
+        <w:rPr>
+          <w:b w:val="0"/>
+          <w:sz w:val="24"/>
+          <w:szCs w:val="24"/>
+          <w:lang w:val="it-IT"/>
+        </w:rPr>
+        <w:t xml:space="preserve"> que representam o negócio</w:t>
       </w:r>
       <w:r>
         <w:rPr>
@@ -10393,7 +10463,25 @@
           <w:szCs w:val="24"/>
           <w:lang w:val="it-IT"/>
         </w:rPr>
-        <w:t>Um artigo publicado pelo PMI relata que mais da metade do orçamento de um projeto entra em risco logo em seu início devido à comunicações ineficientes</w:t>
+        <w:t>Um artigo publicado pelo PMI</w:t>
+      </w:r>
+      <w:r>
+        <w:rPr>
+          <w:b w:val="0"/>
+          <w:sz w:val="24"/>
+          <w:szCs w:val="24"/>
+          <w:lang w:val="it-IT"/>
+        </w:rPr>
+        <w:t xml:space="preserve"> (PMI, 2013)</w:t>
+      </w:r>
+      <w:r>
+        <w:rPr>
+          <w:b w:val="0"/>
+          <w:sz w:val="24"/>
+          <w:szCs w:val="24"/>
+          <w:lang w:val="it-IT"/>
+        </w:rPr>
+        <w:t xml:space="preserve"> relata que mais da metade do orçamento de um projeto entra em risco logo em seu início devido à comunicações ineficientes</w:t>
       </w:r>
       <w:r>
         <w:rPr>
@@ -10439,15 +10527,6 @@
           <w:lang w:val="it-IT"/>
         </w:rPr>
         <w:t xml:space="preserve"> fazer com que um projeto falhe ou seja entregue fora do orçamento e até mesmo prazo</w:t>
-      </w:r>
-      <w:r>
-        <w:rPr>
-          <w:b w:val="0"/>
-          <w:sz w:val="24"/>
-          <w:szCs w:val="24"/>
-          <w:lang w:val="it-IT"/>
-        </w:rPr>
-        <w:t xml:space="preserve"> (PMI, 2013)</w:t>
       </w:r>
       <w:r>
         <w:rPr>
@@ -10711,7 +10790,16 @@
           <w:sz w:val="24"/>
           <w:szCs w:val="24"/>
         </w:rPr>
-        <w:t>Outro fator que reforça a necessidade de explorarmos estes assuntos, é o de que em projetos de grande porte, há o envolvimento de diferentes times</w:t>
+        <w:t xml:space="preserve">Outro fator que reforça a necessidade de explorarmos estes assuntos, é o de que em projetos de grande porte, há o envolvimento de diferentes </w:t>
+      </w:r>
+      <w:r>
+        <w:rPr>
+          <w:b w:val="0"/>
+          <w:bCs w:val="0"/>
+          <w:sz w:val="24"/>
+          <w:szCs w:val="24"/>
+        </w:rPr>
+        <w:t>equipes</w:t>
       </w:r>
       <w:r>
         <w:rPr>
@@ -10765,7 +10853,7 @@
           <w:sz w:val="24"/>
           <w:szCs w:val="24"/>
         </w:rPr>
-        <w:t xml:space="preserve"> e consequentemente existem problemas de comunicação por conta desta </w:t>
+        <w:t xml:space="preserve"> e consequentemente existem problemas de comunicação por conta </w:t>
       </w:r>
       <w:r>
         <w:rPr>
@@ -10775,7 +10863,7 @@
           <w:szCs w:val="24"/>
         </w:rPr>
         <w:lastRenderedPageBreak/>
-        <w:t xml:space="preserve">homogeneidade que faz com que existam muitos canais de comunicação para gerenciar (HINDS; BAILEY, 2003). </w:t>
+        <w:t xml:space="preserve">desta homogeneidade que faz com que existam muitos canais de comunicação para gerenciar (HINDS; BAILEY, 2003). </w:t>
       </w:r>
     </w:p>
     <w:p>
@@ -10844,7 +10932,43 @@
           <w:sz w:val="24"/>
           <w:szCs w:val="24"/>
         </w:rPr>
-        <w:t>tipicamente causados por expectativas desalinhadas entre os times envolvidos em projetos nestes contextos (WILLIAMS; O’REILLY, 1998)</w:t>
+        <w:t xml:space="preserve">tipicamente causados por expectativas desalinhadas entre </w:t>
+      </w:r>
+      <w:r>
+        <w:rPr>
+          <w:b w:val="0"/>
+          <w:bCs w:val="0"/>
+          <w:sz w:val="24"/>
+          <w:szCs w:val="24"/>
+        </w:rPr>
+        <w:t>as equipes</w:t>
+      </w:r>
+      <w:r>
+        <w:rPr>
+          <w:b w:val="0"/>
+          <w:bCs w:val="0"/>
+          <w:sz w:val="24"/>
+          <w:szCs w:val="24"/>
+        </w:rPr>
+        <w:t xml:space="preserve"> envolvid</w:t>
+      </w:r>
+      <w:r>
+        <w:rPr>
+          <w:b w:val="0"/>
+          <w:bCs w:val="0"/>
+          <w:sz w:val="24"/>
+          <w:szCs w:val="24"/>
+        </w:rPr>
+        <w:t>a</w:t>
+      </w:r>
+      <w:r>
+        <w:rPr>
+          <w:b w:val="0"/>
+          <w:bCs w:val="0"/>
+          <w:sz w:val="24"/>
+          <w:szCs w:val="24"/>
+        </w:rPr>
+        <w:t>s em projetos nestes contextos (WILLIAMS; O’REILLY, 1998)</w:t>
       </w:r>
       <w:r>
         <w:rPr>
@@ -10864,6 +10988,18 @@
         </w:rPr>
         <w:t>.</w:t>
       </w:r>
+    </w:p>
+    <w:p>
+      <w:pPr>
+        <w:spacing w:line="360" w:lineRule="auto"/>
+        <w:jc w:val="both"/>
+        <w:rPr>
+          <w:b w:val="0"/>
+          <w:bCs w:val="0"/>
+          <w:sz w:val="24"/>
+          <w:szCs w:val="24"/>
+        </w:rPr>
+      </w:pPr>
     </w:p>
     <w:p>
       <w:pPr>
@@ -11526,7 +11662,6 @@
           <w:sz w:val="24"/>
           <w:szCs w:val="24"/>
         </w:rPr>
-        <w:lastRenderedPageBreak/>
         <w:t xml:space="preserve">Definição do escopo do trabalho e </w:t>
       </w:r>
       <w:r>
@@ -12758,7 +12893,17 @@
           <w:szCs w:val="24"/>
           <w:lang w:val="it-IT"/>
         </w:rPr>
-        <w:t xml:space="preserve"> principal </w:t>
+        <w:t xml:space="preserve"> </w:t>
+      </w:r>
+      <w:r>
+        <w:rPr>
+          <w:b w:val="0"/>
+          <w:sz w:val="24"/>
+          <w:szCs w:val="24"/>
+          <w:lang w:val="it-IT"/>
+        </w:rPr>
+        <w:lastRenderedPageBreak/>
+        <w:t xml:space="preserve">principal </w:t>
       </w:r>
       <w:r>
         <w:rPr>
@@ -13414,16 +13559,16 @@
           <w:szCs w:val="24"/>
           <w:lang w:val="it-IT"/>
         </w:rPr>
-        <w:t xml:space="preserve">será tratada </w:t>
-      </w:r>
-      <w:r>
-        <w:rPr>
-          <w:b w:val="0"/>
-          <w:sz w:val="24"/>
-          <w:szCs w:val="24"/>
-          <w:lang w:val="it-IT"/>
-        </w:rPr>
-        <w:t>a disciplina de Gestão das Comuni</w:t>
+        <w:t xml:space="preserve">serão tratados os principais pontos da área de conhecimento </w:t>
+      </w:r>
+      <w:r>
+        <w:rPr>
+          <w:b w:val="0"/>
+          <w:sz w:val="24"/>
+          <w:szCs w:val="24"/>
+          <w:lang w:val="it-IT"/>
+        </w:rPr>
+        <w:t>de Gestão das Comuni</w:t>
       </w:r>
       <w:r>
         <w:rPr>
@@ -13676,32 +13821,8 @@
           <w:szCs w:val="24"/>
           <w:lang w:val="it-IT"/>
         </w:rPr>
-        <w:t xml:space="preserve"> à burocracia e baixa adaptabilidade à mudanças de modelos como o Cascata, estas metodologias envolvem processos </w:t>
-      </w:r>
-      <w:r>
-        <w:rPr>
-          <w:b w:val="0"/>
-          <w:bCs w:val="0"/>
-          <w:sz w:val="24"/>
-          <w:szCs w:val="24"/>
-          <w:lang w:val="it-IT"/>
-        </w:rPr>
-        <w:lastRenderedPageBreak/>
-        <w:t>disciplinados e o sucesso na adoção das mesmas estão relacionados aos fatores abaixo (PAULK, 2002):</w:t>
-      </w:r>
-    </w:p>
-    <w:p>
-      <w:pPr>
-        <w:spacing w:line="360" w:lineRule="auto"/>
-        <w:jc w:val="both"/>
-        <w:rPr>
-          <w:b w:val="0"/>
-          <w:bCs w:val="0"/>
-          <w:sz w:val="24"/>
-          <w:szCs w:val="24"/>
-          <w:lang w:val="it-IT"/>
-        </w:rPr>
-      </w:pPr>
+        <w:t xml:space="preserve"> à burocracia e baixa adaptabilidade à mudanças de modelos como o Cascata, estas metodologias envolvem processos disciplinados e o sucesso na adoção das mesmas estão relacionados aos fatores abaixo (PAULK, 2002):</w:t>
+      </w:r>
     </w:p>
     <w:p>
       <w:pPr>
@@ -14029,19 +14150,6 @@
         </w:rPr>
         <w:t>, 2001):</w:t>
       </w:r>
-    </w:p>
-    <w:p>
-      <w:pPr>
-        <w:spacing w:line="360" w:lineRule="auto"/>
-        <w:jc w:val="both"/>
-        <w:rPr>
-          <w:b w:val="0"/>
-          <w:bCs w:val="0"/>
-          <w:sz w:val="24"/>
-          <w:szCs w:val="24"/>
-          <w:lang w:val="it-IT"/>
-        </w:rPr>
-      </w:pPr>
     </w:p>
     <w:p>
       <w:pPr>
@@ -14215,7 +14323,47 @@
           <w:szCs w:val="24"/>
           <w:lang w:val="it-IT"/>
         </w:rPr>
-        <w:t xml:space="preserve">De acordo com os autores, os itens à esquerda devem ser mais considerados e tratados com maior prioridade do que os itens à direita. Isso não implica que os valores à direita não </w:t>
+        <w:t xml:space="preserve">De acordo com os autores, os itens </w:t>
+      </w:r>
+      <w:r>
+        <w:rPr>
+          <w:b w:val="0"/>
+          <w:bCs w:val="0"/>
+          <w:sz w:val="24"/>
+          <w:szCs w:val="24"/>
+          <w:lang w:val="it-IT"/>
+        </w:rPr>
+        <w:t>tratados no início de cada frase</w:t>
+      </w:r>
+      <w:r>
+        <w:rPr>
+          <w:b w:val="0"/>
+          <w:bCs w:val="0"/>
+          <w:sz w:val="24"/>
+          <w:szCs w:val="24"/>
+          <w:lang w:val="it-IT"/>
+        </w:rPr>
+        <w:t xml:space="preserve"> devem ser mais considerados e tratados com maior prioridade do que os itens </w:t>
+      </w:r>
+      <w:r>
+        <w:rPr>
+          <w:b w:val="0"/>
+          <w:bCs w:val="0"/>
+          <w:sz w:val="24"/>
+          <w:szCs w:val="24"/>
+          <w:lang w:val="it-IT"/>
+        </w:rPr>
+        <w:t>do final de cada frase</w:t>
+      </w:r>
+      <w:r>
+        <w:rPr>
+          <w:b w:val="0"/>
+          <w:bCs w:val="0"/>
+          <w:sz w:val="24"/>
+          <w:szCs w:val="24"/>
+          <w:lang w:val="it-IT"/>
+        </w:rPr>
+        <w:t xml:space="preserve">. Isso não implica que os valores à direita não </w:t>
       </w:r>
       <w:r>
         <w:rPr>
@@ -14487,6 +14635,15 @@
           <w:lang w:val="it-IT"/>
         </w:rPr>
       </w:pPr>
+    </w:p>
+    <w:p>
+      <w:pPr>
+        <w:rPr>
+          <w:sz w:val="24"/>
+          <w:szCs w:val="24"/>
+          <w:lang w:val="it-IT"/>
+        </w:rPr>
+      </w:pPr>
       <w:r>
         <w:rPr>
           <w:sz w:val="24"/>
@@ -14605,7 +14762,17 @@
           <w:sz w:val="24"/>
           <w:szCs w:val="24"/>
         </w:rPr>
-        <w:t>colaborativo (WELLS, 1999)</w:t>
+        <w:t xml:space="preserve">colaborativo (WELLS, </w:t>
+      </w:r>
+      <w:r>
+        <w:rPr>
+          <w:b w:val="0"/>
+          <w:bCs w:val="0"/>
+          <w:sz w:val="24"/>
+          <w:szCs w:val="24"/>
+        </w:rPr>
+        <w:lastRenderedPageBreak/>
+        <w:t>1999)</w:t>
       </w:r>
       <w:r>
         <w:rPr>
@@ -14691,7 +14858,6 @@
           <w:sz w:val="24"/>
           <w:szCs w:val="24"/>
         </w:rPr>
-        <w:lastRenderedPageBreak/>
         <w:t xml:space="preserve">Os valores do XP (comunicação, simplicidade, </w:t>
       </w:r>
       <w:r>
@@ -14730,7 +14896,25 @@
           <w:sz w:val="24"/>
           <w:szCs w:val="24"/>
         </w:rPr>
-        <w:t xml:space="preserve"> colaboração entre desenvolvedores, times de negócio e demais envolvidos, promovendo um ambiente de entregas contínuas</w:t>
+        <w:t xml:space="preserve"> colaboração entre desenvolvedores, </w:t>
+      </w:r>
+      <w:r>
+        <w:rPr>
+          <w:b w:val="0"/>
+          <w:bCs w:val="0"/>
+          <w:sz w:val="24"/>
+          <w:szCs w:val="24"/>
+        </w:rPr>
+        <w:t>equipes</w:t>
+      </w:r>
+      <w:r>
+        <w:rPr>
+          <w:b w:val="0"/>
+          <w:bCs w:val="0"/>
+          <w:sz w:val="24"/>
+          <w:szCs w:val="24"/>
+        </w:rPr>
+        <w:t xml:space="preserve"> de negócio e demais envolvidos, promovendo um ambiente de entregas contínuas</w:t>
       </w:r>
       <w:r>
         <w:rPr>
@@ -14813,18 +14997,6 @@
         </w:rPr>
         <w:t>):</w:t>
       </w:r>
-    </w:p>
-    <w:p>
-      <w:pPr>
-        <w:spacing w:line="360" w:lineRule="auto"/>
-        <w:jc w:val="both"/>
-        <w:rPr>
-          <w:b w:val="0"/>
-          <w:bCs w:val="0"/>
-          <w:sz w:val="24"/>
-          <w:szCs w:val="24"/>
-        </w:rPr>
-      </w:pPr>
     </w:p>
     <w:p>
       <w:pPr>
@@ -14960,7 +15132,25 @@
           <w:sz w:val="24"/>
           <w:szCs w:val="24"/>
         </w:rPr>
-        <w:t>, mediante testes unitários, programação em pares e alinhamento com times de negócio.</w:t>
+        <w:t xml:space="preserve">, mediante testes unitários, programação em pares e alinhamento com </w:t>
+      </w:r>
+      <w:r>
+        <w:rPr>
+          <w:b w:val="0"/>
+          <w:bCs w:val="0"/>
+          <w:sz w:val="24"/>
+          <w:szCs w:val="24"/>
+        </w:rPr>
+        <w:t>equipes</w:t>
+      </w:r>
+      <w:r>
+        <w:rPr>
+          <w:b w:val="0"/>
+          <w:bCs w:val="0"/>
+          <w:sz w:val="24"/>
+          <w:szCs w:val="24"/>
+        </w:rPr>
+        <w:t xml:space="preserve"> de negócio.</w:t>
       </w:r>
     </w:p>
     <w:p>
@@ -15101,17 +15291,6 @@
     <w:p>
       <w:pPr>
         <w:spacing w:line="360" w:lineRule="auto"/>
-        <w:rPr>
-          <w:b w:val="0"/>
-          <w:bCs w:val="0"/>
-          <w:sz w:val="24"/>
-          <w:szCs w:val="24"/>
-        </w:rPr>
-      </w:pPr>
-    </w:p>
-    <w:p>
-      <w:pPr>
-        <w:spacing w:line="360" w:lineRule="auto"/>
         <w:jc w:val="center"/>
         <w:rPr>
           <w:b w:val="0"/>
@@ -15120,6 +15299,18 @@
           <w:szCs w:val="24"/>
         </w:rPr>
       </w:pPr>
+    </w:p>
+    <w:p>
+      <w:pPr>
+        <w:spacing w:line="360" w:lineRule="auto"/>
+        <w:jc w:val="center"/>
+        <w:rPr>
+          <w:b w:val="0"/>
+          <w:bCs w:val="0"/>
+          <w:sz w:val="24"/>
+          <w:szCs w:val="24"/>
+        </w:rPr>
+      </w:pPr>
       <w:r>
         <w:rPr>
           <w:b w:val="0"/>
@@ -15146,9 +15337,9 @@
           <w:noProof/>
         </w:rPr>
         <w:drawing>
-          <wp:inline distT="0" distB="0" distL="0" distR="0" wp14:anchorId="34D19A6A" wp14:editId="7DDE2F23">
-            <wp:extent cx="5581650" cy="2711371"/>
-            <wp:effectExtent l="0" t="0" r="0" b="0"/>
+          <wp:inline distT="0" distB="0" distL="0" distR="0" wp14:anchorId="34D19A6A" wp14:editId="40EFB88D">
+            <wp:extent cx="5086350" cy="2470771"/>
+            <wp:effectExtent l="0" t="0" r="0" b="6350"/>
             <wp:docPr id="2" name="Imagem 2"/>
             <wp:cNvGraphicFramePr>
               <a:graphicFrameLocks xmlns:a="http://schemas.openxmlformats.org/drawingml/2006/main" noChangeAspect="1"/>
@@ -15169,7 +15360,7 @@
                   <pic:spPr>
                     <a:xfrm>
                       <a:off x="0" y="0"/>
-                      <a:ext cx="5640264" cy="2739844"/>
+                      <a:ext cx="5249416" cy="2549983"/>
                     </a:xfrm>
                     <a:prstGeom prst="rect">
                       <a:avLst/>
@@ -15206,32 +15397,22 @@
     <w:p>
       <w:pPr>
         <w:spacing w:line="360" w:lineRule="auto"/>
-        <w:rPr>
-          <w:b w:val="0"/>
-          <w:bCs w:val="0"/>
-          <w:sz w:val="20"/>
-          <w:szCs w:val="20"/>
-        </w:rPr>
-      </w:pPr>
-    </w:p>
-    <w:p>
-      <w:pPr>
-        <w:spacing w:line="360" w:lineRule="auto"/>
-        <w:jc w:val="both"/>
-        <w:rPr>
-          <w:b w:val="0"/>
-          <w:bCs w:val="0"/>
-          <w:sz w:val="24"/>
-          <w:szCs w:val="24"/>
-        </w:rPr>
-      </w:pPr>
-      <w:r>
-        <w:rPr>
-          <w:b w:val="0"/>
-          <w:bCs w:val="0"/>
-          <w:sz w:val="24"/>
-          <w:szCs w:val="24"/>
-        </w:rPr>
+        <w:jc w:val="both"/>
+        <w:rPr>
+          <w:b w:val="0"/>
+          <w:bCs w:val="0"/>
+          <w:sz w:val="24"/>
+          <w:szCs w:val="24"/>
+        </w:rPr>
+      </w:pPr>
+      <w:r>
+        <w:rPr>
+          <w:b w:val="0"/>
+          <w:bCs w:val="0"/>
+          <w:sz w:val="24"/>
+          <w:szCs w:val="24"/>
+        </w:rPr>
+        <w:lastRenderedPageBreak/>
         <w:t>Na fase de exploração, há o levantamento das primeiras histórias de usuário e elaboração da versão inicial do projeto (</w:t>
       </w:r>
       <w:r>
@@ -15692,6 +15873,16 @@
           <w:szCs w:val="24"/>
         </w:rPr>
       </w:pPr>
+    </w:p>
+    <w:p>
+      <w:pPr>
+        <w:spacing w:line="360" w:lineRule="auto"/>
+        <w:jc w:val="both"/>
+        <w:rPr>
+          <w:sz w:val="24"/>
+          <w:szCs w:val="24"/>
+        </w:rPr>
+      </w:pPr>
       <w:r>
         <w:rPr>
           <w:sz w:val="24"/>
@@ -16038,7 +16229,25 @@
           <w:sz w:val="24"/>
           <w:szCs w:val="24"/>
         </w:rPr>
-        <w:t xml:space="preserve"> complicado de aprender</w:t>
+        <w:t xml:space="preserve"> </w:t>
+      </w:r>
+      <w:r>
+        <w:rPr>
+          <w:b w:val="0"/>
+          <w:bCs w:val="0"/>
+          <w:sz w:val="24"/>
+          <w:szCs w:val="24"/>
+        </w:rPr>
+        <w:t>difícil</w:t>
+      </w:r>
+      <w:r>
+        <w:rPr>
+          <w:b w:val="0"/>
+          <w:bCs w:val="0"/>
+          <w:sz w:val="24"/>
+          <w:szCs w:val="24"/>
+        </w:rPr>
+        <w:t xml:space="preserve"> de aprender</w:t>
       </w:r>
       <w:r>
         <w:rPr>
@@ -16076,7 +16285,54 @@
           <w:sz w:val="24"/>
           <w:szCs w:val="24"/>
         </w:rPr>
-        <w:t xml:space="preserve"> de que a produtividade, ao invés de melhorar, irá diminuir com o surgimento das novas tarefas de escrita de testes no processo. Além disso, a</w:t>
+        <w:t xml:space="preserve"> de que a </w:t>
+      </w:r>
+      <w:r>
+        <w:rPr>
+          <w:b w:val="0"/>
+          <w:bCs w:val="0"/>
+          <w:sz w:val="24"/>
+          <w:szCs w:val="24"/>
+        </w:rPr>
+        <w:t xml:space="preserve">velocidade na entrega do </w:t>
+      </w:r>
+      <w:r>
+        <w:rPr>
+          <w:b w:val="0"/>
+          <w:bCs w:val="0"/>
+          <w:i/>
+          <w:iCs/>
+          <w:sz w:val="24"/>
+          <w:szCs w:val="24"/>
+        </w:rPr>
+        <w:t>software</w:t>
+      </w:r>
+      <w:r>
+        <w:rPr>
+          <w:b w:val="0"/>
+          <w:bCs w:val="0"/>
+          <w:sz w:val="24"/>
+          <w:szCs w:val="24"/>
+        </w:rPr>
+        <w:t xml:space="preserve">, ao invés de </w:t>
+      </w:r>
+      <w:r>
+        <w:rPr>
+          <w:b w:val="0"/>
+          <w:bCs w:val="0"/>
+          <w:sz w:val="24"/>
+          <w:szCs w:val="24"/>
+        </w:rPr>
+        <w:t>aumentar</w:t>
+      </w:r>
+      <w:r>
+        <w:rPr>
+          <w:b w:val="0"/>
+          <w:bCs w:val="0"/>
+          <w:sz w:val="24"/>
+          <w:szCs w:val="24"/>
+        </w:rPr>
+        <w:t>, irá diminuir com o surgimento das novas tarefas de escrita de testes no processo. Além disso, a</w:t>
       </w:r>
       <w:r>
         <w:rPr>
@@ -16709,18 +16965,6 @@
     </w:p>
     <w:p>
       <w:pPr>
-        <w:spacing w:line="276" w:lineRule="auto"/>
-        <w:jc w:val="both"/>
-        <w:rPr>
-          <w:b w:val="0"/>
-          <w:bCs w:val="0"/>
-          <w:sz w:val="24"/>
-          <w:szCs w:val="24"/>
-        </w:rPr>
-      </w:pPr>
-    </w:p>
-    <w:p>
-      <w:pPr>
         <w:pStyle w:val="PargrafodaLista"/>
         <w:numPr>
           <w:ilvl w:val="0"/>
@@ -17173,18 +17417,6 @@
     </w:p>
     <w:p>
       <w:pPr>
-        <w:spacing w:line="360" w:lineRule="auto"/>
-        <w:jc w:val="both"/>
-        <w:rPr>
-          <w:b w:val="0"/>
-          <w:bCs w:val="0"/>
-          <w:sz w:val="24"/>
-          <w:szCs w:val="24"/>
-        </w:rPr>
-      </w:pPr>
-    </w:p>
-    <w:p>
-      <w:pPr>
         <w:pStyle w:val="PargrafodaLista"/>
         <w:numPr>
           <w:ilvl w:val="0"/>
@@ -17272,6 +17504,18 @@
           <w:szCs w:val="24"/>
         </w:rPr>
       </w:pPr>
+    </w:p>
+    <w:p>
+      <w:pPr>
+        <w:spacing w:line="360" w:lineRule="auto"/>
+        <w:jc w:val="both"/>
+        <w:rPr>
+          <w:b w:val="0"/>
+          <w:bCs w:val="0"/>
+          <w:sz w:val="24"/>
+          <w:szCs w:val="24"/>
+        </w:rPr>
+      </w:pPr>
       <w:r>
         <w:rPr>
           <w:b w:val="0"/>
@@ -17280,7 +17524,7 @@
           <w:szCs w:val="24"/>
         </w:rPr>
         <w:lastRenderedPageBreak/>
-        <w:t xml:space="preserve">Entretanto, conforme já explorado nos parágrafos anteriores, </w:t>
+        <w:t xml:space="preserve">Entretanto, </w:t>
       </w:r>
       <w:r>
         <w:rPr>
@@ -17533,7 +17777,50 @@
           <w:sz w:val="24"/>
           <w:szCs w:val="24"/>
         </w:rPr>
-        <w:t xml:space="preserve">2006, no qual o autor propõe uma evolução das práticas do TDD, </w:t>
+        <w:t>2006</w:t>
+      </w:r>
+      <w:r>
+        <w:rPr>
+          <w:b w:val="0"/>
+          <w:sz w:val="24"/>
+          <w:szCs w:val="24"/>
+        </w:rPr>
+        <w:t xml:space="preserve"> </w:t>
+      </w:r>
+      <w:r>
+        <w:rPr>
+          <w:b w:val="0"/>
+          <w:sz w:val="24"/>
+          <w:szCs w:val="24"/>
+          <w:lang w:val="it-IT"/>
+        </w:rPr>
+        <w:t>(</w:t>
+      </w:r>
+      <w:r>
+        <w:rPr>
+          <w:b w:val="0"/>
+          <w:sz w:val="24"/>
+          <w:szCs w:val="24"/>
+          <w:lang w:val="it-IT"/>
+        </w:rPr>
+        <w:t>NORTH &amp; ASSOCIATES</w:t>
+      </w:r>
+      <w:r>
+        <w:rPr>
+          <w:b w:val="0"/>
+          <w:sz w:val="24"/>
+          <w:szCs w:val="24"/>
+          <w:lang w:val="it-IT"/>
+        </w:rPr>
+        <w:t>, 2006)</w:t>
+      </w:r>
+      <w:r>
+        <w:rPr>
+          <w:b w:val="0"/>
+          <w:sz w:val="24"/>
+          <w:szCs w:val="24"/>
+        </w:rPr>
+        <w:t xml:space="preserve">, no qual o autor propõe uma evolução das práticas do TDD, </w:t>
       </w:r>
       <w:r>
         <w:rPr>
@@ -17638,7 +17925,39 @@
           <w:sz w:val="24"/>
           <w:szCs w:val="24"/>
         </w:rPr>
-        <w:t xml:space="preserve">Por focar na especificação e testes dos comportamentos que o sistema deve apresentar, essas práticas aproximam os desenvolvedores dos times de negócios e testes, visto que a linguagem utilizada é </w:t>
+        <w:t>Por focar na especificação e testes dos comportamentos que o sistema deve apresentar, essas práticas aproximam os desenvolvedores d</w:t>
+      </w:r>
+      <w:r>
+        <w:rPr>
+          <w:b w:val="0"/>
+          <w:sz w:val="24"/>
+          <w:szCs w:val="24"/>
+        </w:rPr>
+        <w:t>a</w:t>
+      </w:r>
+      <w:r>
+        <w:rPr>
+          <w:b w:val="0"/>
+          <w:sz w:val="24"/>
+          <w:szCs w:val="24"/>
+        </w:rPr>
+        <w:t xml:space="preserve">s </w:t>
+      </w:r>
+      <w:r>
+        <w:rPr>
+          <w:b w:val="0"/>
+          <w:sz w:val="24"/>
+          <w:szCs w:val="24"/>
+        </w:rPr>
+        <w:t>equipes</w:t>
+      </w:r>
+      <w:r>
+        <w:rPr>
+          <w:b w:val="0"/>
+          <w:sz w:val="24"/>
+          <w:szCs w:val="24"/>
+        </w:rPr>
+        <w:t xml:space="preserve"> de negócios e testes, visto que a linguagem utilizada é </w:t>
       </w:r>
       <w:r>
         <w:rPr>
@@ -18024,6 +18343,17 @@
           <w:szCs w:val="24"/>
         </w:rPr>
       </w:pPr>
+    </w:p>
+    <w:p>
+      <w:pPr>
+        <w:spacing w:line="360" w:lineRule="auto"/>
+        <w:jc w:val="both"/>
+        <w:rPr>
+          <w:b w:val="0"/>
+          <w:sz w:val="24"/>
+          <w:szCs w:val="24"/>
+        </w:rPr>
+      </w:pPr>
       <w:r>
         <w:rPr>
           <w:b w:val="0"/>
@@ -18055,7 +18385,39 @@
           <w:sz w:val="24"/>
           <w:szCs w:val="24"/>
         </w:rPr>
-        <w:t xml:space="preserve"> que os times de negócio e tecnologia devem se referir ao sistema, </w:t>
+        <w:t xml:space="preserve"> que </w:t>
+      </w:r>
+      <w:r>
+        <w:rPr>
+          <w:b w:val="0"/>
+          <w:sz w:val="24"/>
+          <w:szCs w:val="24"/>
+        </w:rPr>
+        <w:t>a</w:t>
+      </w:r>
+      <w:r>
+        <w:rPr>
+          <w:b w:val="0"/>
+          <w:sz w:val="24"/>
+          <w:szCs w:val="24"/>
+        </w:rPr>
+        <w:t xml:space="preserve">s </w:t>
+      </w:r>
+      <w:r>
+        <w:rPr>
+          <w:b w:val="0"/>
+          <w:sz w:val="24"/>
+          <w:szCs w:val="24"/>
+        </w:rPr>
+        <w:t>equipes</w:t>
+      </w:r>
+      <w:r>
+        <w:rPr>
+          <w:b w:val="0"/>
+          <w:sz w:val="24"/>
+          <w:szCs w:val="24"/>
+        </w:rPr>
+        <w:t xml:space="preserve"> de negócio e tecnologia devem se referir ao sistema, </w:t>
       </w:r>
       <w:r>
         <w:rPr>
@@ -18089,17 +18451,6 @@
         </w:rPr>
         <w:t>; MONTOGNA; PÂRV, 2010). Esta definição permite que:</w:t>
       </w:r>
-    </w:p>
-    <w:p>
-      <w:pPr>
-        <w:spacing w:line="360" w:lineRule="auto"/>
-        <w:jc w:val="both"/>
-        <w:rPr>
-          <w:b w:val="0"/>
-          <w:sz w:val="24"/>
-          <w:szCs w:val="24"/>
-        </w:rPr>
-      </w:pPr>
     </w:p>
     <w:p>
       <w:pPr>
@@ -18144,7 +18495,23 @@
           <w:sz w:val="24"/>
           <w:szCs w:val="24"/>
         </w:rPr>
-        <w:t>Os analistas de negócio definam exemplos concretos a fim de esclarecer o comportamento do sistema.</w:t>
+        <w:t>Os analistas de negócio defin</w:t>
+      </w:r>
+      <w:r>
+        <w:rPr>
+          <w:b w:val="0"/>
+          <w:sz w:val="24"/>
+          <w:szCs w:val="24"/>
+        </w:rPr>
+        <w:t>e</w:t>
+      </w:r>
+      <w:r>
+        <w:rPr>
+          <w:b w:val="0"/>
+          <w:sz w:val="24"/>
+          <w:szCs w:val="24"/>
+        </w:rPr>
+        <w:t>m exemplos concretos a fim de esclarecer o comportamento do sistema.</w:t>
       </w:r>
     </w:p>
     <w:p>
@@ -18167,7 +18534,15 @@
           <w:sz w:val="24"/>
           <w:szCs w:val="24"/>
         </w:rPr>
-        <w:t>Os desenvolvedores implementem as funcionalidades através de uma abordagem dirigida à testes (ou seja, escreva</w:t>
+        <w:t>Os desenvolvedores implementem as funcionalidades através de uma abordagem dirigida à testes (ou seja, escrev</w:t>
+      </w:r>
+      <w:r>
+        <w:rPr>
+          <w:b w:val="0"/>
+          <w:sz w:val="24"/>
+          <w:szCs w:val="24"/>
+        </w:rPr>
+        <w:t>e</w:t>
       </w:r>
       <w:r>
         <w:rPr>
@@ -18185,6 +18560,18 @@
         </w:rPr>
         <w:t xml:space="preserve"> os testes primeiro).</w:t>
       </w:r>
+    </w:p>
+    <w:p>
+      <w:pPr>
+        <w:spacing w:line="360" w:lineRule="auto"/>
+        <w:ind w:left="360"/>
+        <w:jc w:val="both"/>
+        <w:rPr>
+          <w:b w:val="0"/>
+          <w:sz w:val="24"/>
+          <w:szCs w:val="24"/>
+        </w:rPr>
+      </w:pPr>
     </w:p>
     <w:p>
       <w:pPr>
@@ -18555,7 +18942,23 @@
           <w:sz w:val="24"/>
           <w:szCs w:val="24"/>
         </w:rPr>
-        <w:t xml:space="preserve"> estrutura de especificação de cenários </w:t>
+        <w:t xml:space="preserve"> estrutura de especificação de </w:t>
+      </w:r>
+      <w:r>
+        <w:rPr>
+          <w:b w:val="0"/>
+          <w:sz w:val="24"/>
+          <w:szCs w:val="24"/>
+        </w:rPr>
+        <w:t>funcionalidades</w:t>
+      </w:r>
+      <w:r>
+        <w:rPr>
+          <w:b w:val="0"/>
+          <w:sz w:val="24"/>
+          <w:szCs w:val="24"/>
+        </w:rPr>
+        <w:t xml:space="preserve"> </w:t>
       </w:r>
       <w:r>
         <w:rPr>
@@ -19771,7 +20174,7 @@
           <w:sz w:val="24"/>
           <w:szCs w:val="24"/>
         </w:rPr>
-        <w:t xml:space="preserve">Da própria documentação oficial do </w:t>
+        <w:t xml:space="preserve">Da documentação oficial do </w:t>
       </w:r>
       <w:proofErr w:type="spellStart"/>
       <w:r>
@@ -19788,26 +20191,28 @@
       <w:r>
         <w:rPr>
           <w:b w:val="0"/>
-          <w:sz w:val="24"/>
-          <w:szCs w:val="24"/>
-        </w:rPr>
-        <w:t>, foi extraído um exemplo do uso de tabela de dados para explicitar valores e comportamentos esperados (SMARTBEAR SOFTWARE©, 2019</w:t>
-      </w:r>
-      <w:r>
-        <w:rPr>
-          <w:b w:val="0"/>
-          <w:sz w:val="24"/>
-          <w:szCs w:val="24"/>
-        </w:rPr>
-        <w:t>)</w:t>
-      </w:r>
-      <w:r>
-        <w:rPr>
-          <w:b w:val="0"/>
-          <w:sz w:val="24"/>
-          <w:szCs w:val="24"/>
-        </w:rPr>
-        <w:t>:</w:t>
+          <w:i/>
+          <w:iCs/>
+          <w:sz w:val="24"/>
+          <w:szCs w:val="24"/>
+        </w:rPr>
+        <w:t xml:space="preserve"> </w:t>
+      </w:r>
+      <w:r>
+        <w:rPr>
+          <w:b w:val="0"/>
+          <w:sz w:val="24"/>
+          <w:szCs w:val="24"/>
+        </w:rPr>
+        <w:t>(SMARTBEAR SOFTWARE©, 2019)</w:t>
+      </w:r>
+      <w:r>
+        <w:rPr>
+          <w:b w:val="0"/>
+          <w:sz w:val="24"/>
+          <w:szCs w:val="24"/>
+        </w:rPr>
+        <w:t>, foi extraído um exemplo do uso de tabela de dados para explicitar valores e comportamentos esperados:</w:t>
       </w:r>
     </w:p>
     <w:p>
@@ -20581,15 +20986,23 @@
           <w:sz w:val="24"/>
           <w:szCs w:val="24"/>
         </w:rPr>
-        <w:t xml:space="preserve">, o enfoque será na utilização do BDD como mecanismo de modelagem dos requisitos para equalizar o entendimento mútuo entre os </w:t>
-      </w:r>
-      <w:r>
-        <w:rPr>
-          <w:b w:val="0"/>
-          <w:sz w:val="24"/>
-          <w:szCs w:val="24"/>
-        </w:rPr>
-        <w:t>times de desenvolvimento e negócios</w:t>
+        <w:t xml:space="preserve">, o enfoque será na utilização do BDD como mecanismo de modelagem dos requisitos para equalizar o entendimento mútuo entre </w:t>
+      </w:r>
+      <w:r>
+        <w:rPr>
+          <w:b w:val="0"/>
+          <w:sz w:val="24"/>
+          <w:szCs w:val="24"/>
+        </w:rPr>
+        <w:t>as equipes</w:t>
+      </w:r>
+      <w:r>
+        <w:rPr>
+          <w:b w:val="0"/>
+          <w:sz w:val="24"/>
+          <w:szCs w:val="24"/>
+        </w:rPr>
+        <w:t xml:space="preserve"> de desenvolvimento e negócios</w:t>
       </w:r>
       <w:r>
         <w:rPr>
@@ -22688,7 +23101,25 @@
           <w:szCs w:val="24"/>
           <w:lang w:val="it-IT"/>
         </w:rPr>
-        <w:t xml:space="preserve">O BDD tem como seu principal propósito proporcionar um entendimento mútuo entre os times de desenvolvimento e </w:t>
+        <w:t xml:space="preserve">O BDD tem como seu principal propósito proporcionar um entendimento mútuo entre </w:t>
+      </w:r>
+      <w:r>
+        <w:rPr>
+          <w:b w:val="0"/>
+          <w:sz w:val="24"/>
+          <w:szCs w:val="24"/>
+          <w:lang w:val="it-IT"/>
+        </w:rPr>
+        <w:t>as equipes</w:t>
+      </w:r>
+      <w:r>
+        <w:rPr>
+          <w:b w:val="0"/>
+          <w:sz w:val="24"/>
+          <w:szCs w:val="24"/>
+          <w:lang w:val="it-IT"/>
+        </w:rPr>
+        <w:t xml:space="preserve"> de desenvolvimento e </w:t>
       </w:r>
       <w:r>
         <w:rPr>
@@ -24259,7 +24690,15 @@
           <w:sz w:val="24"/>
           <w:szCs w:val="24"/>
         </w:rPr>
-        <w:t xml:space="preserve"> diminuição de conflitos entre times</w:t>
+        <w:t xml:space="preserve"> diminuição de conflitos entre </w:t>
+      </w:r>
+      <w:r>
+        <w:rPr>
+          <w:b w:val="0"/>
+          <w:sz w:val="24"/>
+          <w:szCs w:val="24"/>
+        </w:rPr>
+        <w:t>equipes</w:t>
       </w:r>
       <w:r>
         <w:rPr>
@@ -24597,7 +25036,169 @@
           <w:szCs w:val="24"/>
           <w:lang w:val="it-IT"/>
         </w:rPr>
-        <w:t>Esta proposta pode ser aplicada tanto em projetos nos quais somente uma equipe está envolvida quanto em casos (que são mais típicos) em que mais de um time irá atuar. Para os casos de atuação de mais de um time, a separação entre time responsável e time(s) envolvido(s) deve ser realizada. A determinação de time responsável e envolvido é realizada através da análise sobre qual domínio / contexto é o maior impactado na entrega do projeto e qual(is) domínio(s) são menos afetados ou não dizem respeito à funcionalidade</w:t>
+        <w:t>Esta proposta pode ser aplicada tanto em projetos nos quais somente uma equipe está envolvida quanto em casos (que são mais típicos) em que mais de um</w:t>
+      </w:r>
+      <w:r>
+        <w:rPr>
+          <w:b w:val="0"/>
+          <w:sz w:val="24"/>
+          <w:szCs w:val="24"/>
+          <w:lang w:val="it-IT"/>
+        </w:rPr>
+        <w:t>a</w:t>
+      </w:r>
+      <w:r>
+        <w:rPr>
+          <w:b w:val="0"/>
+          <w:sz w:val="24"/>
+          <w:szCs w:val="24"/>
+          <w:lang w:val="it-IT"/>
+        </w:rPr>
+        <w:t xml:space="preserve"> </w:t>
+      </w:r>
+      <w:r>
+        <w:rPr>
+          <w:b w:val="0"/>
+          <w:sz w:val="24"/>
+          <w:szCs w:val="24"/>
+          <w:lang w:val="it-IT"/>
+        </w:rPr>
+        <w:t>equipe</w:t>
+      </w:r>
+      <w:r>
+        <w:rPr>
+          <w:b w:val="0"/>
+          <w:sz w:val="24"/>
+          <w:szCs w:val="24"/>
+          <w:lang w:val="it-IT"/>
+        </w:rPr>
+        <w:t xml:space="preserve"> irá atuar. Para os casos de atuação de mais de um</w:t>
+      </w:r>
+      <w:r>
+        <w:rPr>
+          <w:b w:val="0"/>
+          <w:sz w:val="24"/>
+          <w:szCs w:val="24"/>
+          <w:lang w:val="it-IT"/>
+        </w:rPr>
+        <w:t>a</w:t>
+      </w:r>
+      <w:r>
+        <w:rPr>
+          <w:b w:val="0"/>
+          <w:sz w:val="24"/>
+          <w:szCs w:val="24"/>
+          <w:lang w:val="it-IT"/>
+        </w:rPr>
+        <w:t xml:space="preserve"> </w:t>
+      </w:r>
+      <w:r>
+        <w:rPr>
+          <w:b w:val="0"/>
+          <w:sz w:val="24"/>
+          <w:szCs w:val="24"/>
+          <w:lang w:val="it-IT"/>
+        </w:rPr>
+        <w:t>equipe</w:t>
+      </w:r>
+      <w:r>
+        <w:rPr>
+          <w:b w:val="0"/>
+          <w:sz w:val="24"/>
+          <w:szCs w:val="24"/>
+          <w:lang w:val="it-IT"/>
+        </w:rPr>
+        <w:t xml:space="preserve">, a separação entre </w:t>
+      </w:r>
+      <w:r>
+        <w:rPr>
+          <w:b w:val="0"/>
+          <w:sz w:val="24"/>
+          <w:szCs w:val="24"/>
+          <w:lang w:val="it-IT"/>
+        </w:rPr>
+        <w:t>equipe</w:t>
+      </w:r>
+      <w:r>
+        <w:rPr>
+          <w:b w:val="0"/>
+          <w:sz w:val="24"/>
+          <w:szCs w:val="24"/>
+          <w:lang w:val="it-IT"/>
+        </w:rPr>
+        <w:t xml:space="preserve"> </w:t>
+      </w:r>
+      <w:r>
+        <w:rPr>
+          <w:b w:val="0"/>
+          <w:sz w:val="24"/>
+          <w:szCs w:val="24"/>
+          <w:lang w:val="it-IT"/>
+        </w:rPr>
+        <w:t xml:space="preserve">responsável e </w:t>
+      </w:r>
+      <w:r>
+        <w:rPr>
+          <w:b w:val="0"/>
+          <w:sz w:val="24"/>
+          <w:szCs w:val="24"/>
+          <w:lang w:val="it-IT"/>
+        </w:rPr>
+        <w:t>equipe</w:t>
+      </w:r>
+      <w:r>
+        <w:rPr>
+          <w:b w:val="0"/>
+          <w:sz w:val="24"/>
+          <w:szCs w:val="24"/>
+          <w:lang w:val="it-IT"/>
+        </w:rPr>
+        <w:t>(s) envolvid</w:t>
+      </w:r>
+      <w:r>
+        <w:rPr>
+          <w:b w:val="0"/>
+          <w:sz w:val="24"/>
+          <w:szCs w:val="24"/>
+          <w:lang w:val="it-IT"/>
+        </w:rPr>
+        <w:t>a</w:t>
+      </w:r>
+      <w:r>
+        <w:rPr>
+          <w:b w:val="0"/>
+          <w:sz w:val="24"/>
+          <w:szCs w:val="24"/>
+          <w:lang w:val="it-IT"/>
+        </w:rPr>
+        <w:t xml:space="preserve">(s) deve ser realizada. A determinação de </w:t>
+      </w:r>
+      <w:r>
+        <w:rPr>
+          <w:b w:val="0"/>
+          <w:sz w:val="24"/>
+          <w:szCs w:val="24"/>
+          <w:lang w:val="it-IT"/>
+        </w:rPr>
+        <w:t>equipe</w:t>
+      </w:r>
+      <w:r>
+        <w:rPr>
+          <w:b w:val="0"/>
+          <w:sz w:val="24"/>
+          <w:szCs w:val="24"/>
+          <w:lang w:val="it-IT"/>
+        </w:rPr>
+        <w:t xml:space="preserve"> </w:t>
+      </w:r>
+      <w:r>
+        <w:rPr>
+          <w:b w:val="0"/>
+          <w:sz w:val="24"/>
+          <w:szCs w:val="24"/>
+          <w:lang w:val="it-IT"/>
+        </w:rPr>
+        <w:t>responsável e envolvido é realizada através da análise sobre qual domínio / contexto é o maior impactado na entrega do projeto e qual(is) domínio(s) são menos afetados ou não dizem respeito à funcionalidade</w:t>
       </w:r>
       <w:r>
         <w:rPr>
@@ -24617,6 +25218,18 @@
         </w:rPr>
         <w:t xml:space="preserve">, mas que fazem parte da solução como um todo. </w:t>
       </w:r>
+    </w:p>
+    <w:p>
+      <w:pPr>
+        <w:spacing w:line="360" w:lineRule="auto"/>
+        <w:jc w:val="both"/>
+        <w:rPr>
+          <w:b w:val="0"/>
+          <w:sz w:val="24"/>
+          <w:szCs w:val="24"/>
+          <w:lang w:val="it-IT"/>
+        </w:rPr>
+      </w:pPr>
     </w:p>
     <w:p>
       <w:pPr>
@@ -24673,7 +25286,25 @@
           <w:szCs w:val="24"/>
           <w:lang w:val="it-IT"/>
         </w:rPr>
-        <w:t xml:space="preserve"> (na ausência de um Gerente de Projeto, o mesmo pode ser aplicado por um facilitador a ser eleito pelo time)</w:t>
+        <w:t xml:space="preserve"> (na ausência de um Gerente de Projeto, o mesmo pode ser aplicado por um facilitador a ser eleito pel</w:t>
+      </w:r>
+      <w:r>
+        <w:rPr>
+          <w:b w:val="0"/>
+          <w:sz w:val="24"/>
+          <w:szCs w:val="24"/>
+          <w:lang w:val="it-IT"/>
+        </w:rPr>
+        <w:t>a equipe</w:t>
+      </w:r>
+      <w:r>
+        <w:rPr>
+          <w:b w:val="0"/>
+          <w:sz w:val="24"/>
+          <w:szCs w:val="24"/>
+          <w:lang w:val="it-IT"/>
+        </w:rPr>
+        <w:t>)</w:t>
       </w:r>
       <w:r>
         <w:rPr>
@@ -25974,7 +26605,40 @@
                 <w:szCs w:val="20"/>
                 <w:lang w:eastAsia="pt-BR"/>
               </w:rPr>
-              <w:t>3.1 Domínio do sistema mantido pelo time envolvido</w:t>
+              <w:t>3.1 Domínio do sistema mantido pel</w:t>
+            </w:r>
+            <w:r>
+              <w:rPr>
+                <w:rFonts w:ascii="Calibri" w:hAnsi="Calibri" w:cs="Calibri"/>
+                <w:color w:val="000000"/>
+                <w:kern w:val="0"/>
+                <w:sz w:val="20"/>
+                <w:szCs w:val="20"/>
+                <w:lang w:eastAsia="pt-BR"/>
+              </w:rPr>
+              <w:t>a equipe</w:t>
+            </w:r>
+            <w:r>
+              <w:rPr>
+                <w:rFonts w:ascii="Calibri" w:hAnsi="Calibri" w:cs="Calibri"/>
+                <w:color w:val="000000"/>
+                <w:kern w:val="0"/>
+                <w:sz w:val="20"/>
+                <w:szCs w:val="20"/>
+                <w:lang w:eastAsia="pt-BR"/>
+              </w:rPr>
+              <w:t xml:space="preserve"> envolvid</w:t>
+            </w:r>
+            <w:r>
+              <w:rPr>
+                <w:rFonts w:ascii="Calibri" w:hAnsi="Calibri" w:cs="Calibri"/>
+                <w:color w:val="000000"/>
+                <w:kern w:val="0"/>
+                <w:sz w:val="20"/>
+                <w:szCs w:val="20"/>
+                <w:lang w:eastAsia="pt-BR"/>
+              </w:rPr>
+              <w:t>a</w:t>
             </w:r>
           </w:p>
         </w:tc>
@@ -28576,7 +29240,27 @@
           <w:sz w:val="24"/>
           <w:szCs w:val="24"/>
         </w:rPr>
-        <w:t>Desta forma, o time terá os insumos necessários para responder o questionário apresentado na próxima seção deste trabalho.</w:t>
+        <w:t xml:space="preserve">Desta forma, </w:t>
+      </w:r>
+      <w:r>
+        <w:rPr>
+          <w:b w:val="0"/>
+          <w:bCs w:val="0"/>
+          <w:noProof/>
+          <w:sz w:val="24"/>
+          <w:szCs w:val="24"/>
+        </w:rPr>
+        <w:t>a equipe</w:t>
+      </w:r>
+      <w:r>
+        <w:rPr>
+          <w:b w:val="0"/>
+          <w:bCs w:val="0"/>
+          <w:noProof/>
+          <w:sz w:val="24"/>
+          <w:szCs w:val="24"/>
+        </w:rPr>
+        <w:t xml:space="preserve"> terá os insumos necessários para responder o questionário apresentado na próxima seção deste trabalho.</w:t>
       </w:r>
     </w:p>
     <w:p>
@@ -30214,7 +30898,25 @@
           <w:szCs w:val="24"/>
           <w:lang w:val="it-IT"/>
         </w:rPr>
-        <w:t xml:space="preserve"> iniciou a aplicação das práticas com uma reunião de alinhamento inicial e refinamento dos requisitos, da qual participaram o desenvolvedor, PO e QA do time responsável. Nesta reunião, </w:t>
+        <w:t xml:space="preserve"> iniciou a aplicação das práticas com uma reunião de alinhamento inicial e refinamento dos requisitos, da qual participaram o desenvolvedor, PO e QA d</w:t>
+      </w:r>
+      <w:r>
+        <w:rPr>
+          <w:b w:val="0"/>
+          <w:sz w:val="24"/>
+          <w:szCs w:val="24"/>
+          <w:lang w:val="it-IT"/>
+        </w:rPr>
+        <w:t>a equipe</w:t>
+      </w:r>
+      <w:r>
+        <w:rPr>
+          <w:b w:val="0"/>
+          <w:sz w:val="24"/>
+          <w:szCs w:val="24"/>
+          <w:lang w:val="it-IT"/>
+        </w:rPr>
+        <w:t xml:space="preserve"> responsável. Nesta reunião, </w:t>
       </w:r>
       <w:r>
         <w:rPr>
@@ -30412,7 +31114,25 @@
           <w:szCs w:val="24"/>
           <w:lang w:val="it-IT"/>
         </w:rPr>
-        <w:t xml:space="preserve">pelo time é </w:t>
+        <w:t>pel</w:t>
+      </w:r>
+      <w:r>
+        <w:rPr>
+          <w:b w:val="0"/>
+          <w:sz w:val="24"/>
+          <w:szCs w:val="24"/>
+          <w:lang w:val="it-IT"/>
+        </w:rPr>
+        <w:t>a equipe</w:t>
+      </w:r>
+      <w:r>
+        <w:rPr>
+          <w:b w:val="0"/>
+          <w:sz w:val="24"/>
+          <w:szCs w:val="24"/>
+          <w:lang w:val="it-IT"/>
+        </w:rPr>
+        <w:t xml:space="preserve"> é </w:t>
       </w:r>
       <w:r>
         <w:rPr>
@@ -30448,7 +31168,25 @@
           <w:szCs w:val="24"/>
           <w:lang w:val="it-IT"/>
         </w:rPr>
-        <w:t xml:space="preserve"> Como o time tinha experiência em atuar com engenharia de software, todos ficaram confortáveis com relação ao entendimento e avaliação dos cenários de acordo com os 14 fatores.</w:t>
+        <w:t xml:space="preserve"> Como </w:t>
+      </w:r>
+      <w:r>
+        <w:rPr>
+          <w:b w:val="0"/>
+          <w:sz w:val="24"/>
+          <w:szCs w:val="24"/>
+          <w:lang w:val="it-IT"/>
+        </w:rPr>
+        <w:t>a equipe</w:t>
+      </w:r>
+      <w:r>
+        <w:rPr>
+          <w:b w:val="0"/>
+          <w:sz w:val="24"/>
+          <w:szCs w:val="24"/>
+          <w:lang w:val="it-IT"/>
+        </w:rPr>
+        <w:t xml:space="preserve"> tinha experiência em atuar com engenharia de software, todos ficaram confortáveis com relação ao entendimento e avaliação dos cenários de acordo com os 14 fatores.</w:t>
       </w:r>
     </w:p>
     <w:p>
@@ -30948,40 +31686,112 @@
           <w:szCs w:val="24"/>
           <w:lang w:val="it-IT"/>
         </w:rPr>
-        <w:t xml:space="preserve">Após o alinhamento inicial, modelagem e avaliação dos cenários, foi realizado um alinhamento com o time envolvido, para apresentação dos requisitos e validação do entendimento. </w:t>
-      </w:r>
-    </w:p>
-    <w:p>
-      <w:pPr>
-        <w:spacing w:line="360" w:lineRule="auto"/>
-        <w:jc w:val="both"/>
-        <w:rPr>
-          <w:b w:val="0"/>
-          <w:sz w:val="24"/>
-          <w:szCs w:val="24"/>
-          <w:lang w:val="it-IT"/>
-        </w:rPr>
-      </w:pPr>
-    </w:p>
-    <w:p>
-      <w:pPr>
-        <w:spacing w:line="360" w:lineRule="auto"/>
-        <w:jc w:val="both"/>
-        <w:rPr>
-          <w:b w:val="0"/>
-          <w:sz w:val="24"/>
-          <w:szCs w:val="24"/>
-          <w:lang w:val="it-IT"/>
-        </w:rPr>
-      </w:pPr>
-      <w:r>
-        <w:rPr>
-          <w:b w:val="0"/>
-          <w:sz w:val="24"/>
-          <w:szCs w:val="24"/>
-          <w:lang w:val="it-IT"/>
-        </w:rPr>
-        <w:t>Apesar de o entendimento ter ficado praticamente concluído nessa reunião, os representantes do time envolvido, que irão realizar as consultas em um portal corporativo, enfatizaram a importância de se incluir os tipos de formatação e um exemplo de valor válido a ser retornado pela API</w:t>
+        <w:t xml:space="preserve">Após o alinhamento inicial, modelagem e avaliação dos cenários, foi realizado um alinhamento com </w:t>
+      </w:r>
+      <w:r>
+        <w:rPr>
+          <w:b w:val="0"/>
+          <w:sz w:val="24"/>
+          <w:szCs w:val="24"/>
+          <w:lang w:val="it-IT"/>
+        </w:rPr>
+        <w:t>a equipe</w:t>
+      </w:r>
+      <w:r>
+        <w:rPr>
+          <w:b w:val="0"/>
+          <w:sz w:val="24"/>
+          <w:szCs w:val="24"/>
+          <w:lang w:val="it-IT"/>
+        </w:rPr>
+        <w:t xml:space="preserve"> envolvid</w:t>
+      </w:r>
+      <w:r>
+        <w:rPr>
+          <w:b w:val="0"/>
+          <w:sz w:val="24"/>
+          <w:szCs w:val="24"/>
+          <w:lang w:val="it-IT"/>
+        </w:rPr>
+        <w:t>a</w:t>
+      </w:r>
+      <w:r>
+        <w:rPr>
+          <w:b w:val="0"/>
+          <w:sz w:val="24"/>
+          <w:szCs w:val="24"/>
+          <w:lang w:val="it-IT"/>
+        </w:rPr>
+        <w:t xml:space="preserve">, para apresentação dos requisitos e validação do entendimento. </w:t>
+      </w:r>
+    </w:p>
+    <w:p>
+      <w:pPr>
+        <w:spacing w:line="360" w:lineRule="auto"/>
+        <w:jc w:val="both"/>
+        <w:rPr>
+          <w:b w:val="0"/>
+          <w:sz w:val="24"/>
+          <w:szCs w:val="24"/>
+          <w:lang w:val="it-IT"/>
+        </w:rPr>
+      </w:pPr>
+    </w:p>
+    <w:p>
+      <w:pPr>
+        <w:spacing w:line="360" w:lineRule="auto"/>
+        <w:jc w:val="both"/>
+        <w:rPr>
+          <w:b w:val="0"/>
+          <w:sz w:val="24"/>
+          <w:szCs w:val="24"/>
+          <w:lang w:val="it-IT"/>
+        </w:rPr>
+      </w:pPr>
+      <w:r>
+        <w:rPr>
+          <w:b w:val="0"/>
+          <w:sz w:val="24"/>
+          <w:szCs w:val="24"/>
+          <w:lang w:val="it-IT"/>
+        </w:rPr>
+        <w:t>Apesar de o entendimento ter ficado praticamente concluído nessa reunião, os representantes d</w:t>
+      </w:r>
+      <w:r>
+        <w:rPr>
+          <w:b w:val="0"/>
+          <w:sz w:val="24"/>
+          <w:szCs w:val="24"/>
+          <w:lang w:val="it-IT"/>
+        </w:rPr>
+        <w:t>a equipe</w:t>
+      </w:r>
+      <w:r>
+        <w:rPr>
+          <w:b w:val="0"/>
+          <w:sz w:val="24"/>
+          <w:szCs w:val="24"/>
+          <w:lang w:val="it-IT"/>
+        </w:rPr>
+        <w:t xml:space="preserve"> envolvid</w:t>
+      </w:r>
+      <w:r>
+        <w:rPr>
+          <w:b w:val="0"/>
+          <w:sz w:val="24"/>
+          <w:szCs w:val="24"/>
+          <w:lang w:val="it-IT"/>
+        </w:rPr>
+        <w:t>a</w:t>
+      </w:r>
+      <w:r>
+        <w:rPr>
+          <w:b w:val="0"/>
+          <w:sz w:val="24"/>
+          <w:szCs w:val="24"/>
+          <w:lang w:val="it-IT"/>
+        </w:rPr>
+        <w:t>, que irão realizar as consultas em um portal corporativo, enfatizaram a importância de se incluir os tipos de formatação e um exemplo de valor válido a ser retornado pela API</w:t>
       </w:r>
       <w:r>
         <w:rPr>
@@ -31683,7 +32493,79 @@
           <w:szCs w:val="24"/>
           <w:lang w:val="it-IT"/>
         </w:rPr>
-        <w:t>No total, tivemos 8 (oito) respondentes, que foi o número de participantes dessa entrega: do time responsável, participaram o PO, o QA e 1 (um) desenvolvedor; do time envolvido, o PO, o QA e 3 (três) desenvolvedores.</w:t>
+        <w:t>No total, tivemos 8 (oito) respondentes, que foi o número de participantes dessa entrega: d</w:t>
+      </w:r>
+      <w:r>
+        <w:rPr>
+          <w:b w:val="0"/>
+          <w:sz w:val="24"/>
+          <w:szCs w:val="24"/>
+          <w:lang w:val="it-IT"/>
+        </w:rPr>
+        <w:t>a equipe</w:t>
+      </w:r>
+      <w:r>
+        <w:rPr>
+          <w:b w:val="0"/>
+          <w:sz w:val="24"/>
+          <w:szCs w:val="24"/>
+          <w:lang w:val="it-IT"/>
+        </w:rPr>
+        <w:t xml:space="preserve"> responsável, participaram o PO, o QA e 1 (um) desenvolvedor; d</w:t>
+      </w:r>
+      <w:r>
+        <w:rPr>
+          <w:b w:val="0"/>
+          <w:sz w:val="24"/>
+          <w:szCs w:val="24"/>
+          <w:lang w:val="it-IT"/>
+        </w:rPr>
+        <w:t>a</w:t>
+      </w:r>
+      <w:r>
+        <w:rPr>
+          <w:b w:val="0"/>
+          <w:sz w:val="24"/>
+          <w:szCs w:val="24"/>
+          <w:lang w:val="it-IT"/>
+        </w:rPr>
+        <w:t xml:space="preserve"> </w:t>
+      </w:r>
+      <w:r>
+        <w:rPr>
+          <w:b w:val="0"/>
+          <w:sz w:val="24"/>
+          <w:szCs w:val="24"/>
+          <w:lang w:val="it-IT"/>
+        </w:rPr>
+        <w:t>equipe</w:t>
+      </w:r>
+      <w:r>
+        <w:rPr>
+          <w:b w:val="0"/>
+          <w:sz w:val="24"/>
+          <w:szCs w:val="24"/>
+          <w:lang w:val="it-IT"/>
+        </w:rPr>
+        <w:t xml:space="preserve"> envolvid</w:t>
+      </w:r>
+      <w:r>
+        <w:rPr>
+          <w:b w:val="0"/>
+          <w:sz w:val="24"/>
+          <w:szCs w:val="24"/>
+          <w:lang w:val="it-IT"/>
+        </w:rPr>
+        <w:t>a</w:t>
+      </w:r>
+      <w:r>
+        <w:rPr>
+          <w:b w:val="0"/>
+          <w:sz w:val="24"/>
+          <w:szCs w:val="24"/>
+          <w:lang w:val="it-IT"/>
+        </w:rPr>
+        <w:t>, o PO, o QA e 3 (três) desenvolvedores.</w:t>
       </w:r>
     </w:p>
     <w:p>

</xml_diff>

<commit_message>
Refatorar Cap. 1 para qualificação
</commit_message>
<xml_diff>
--- a/Utilização de Behaviour-Driven Development para apoio à modelagem de requisitos e Gestão das Comunicações.docx
+++ b/Utilização de Behaviour-Driven Development para apoio à modelagem de requisitos e Gestão das Comunicações.docx
@@ -8685,42 +8685,6 @@
           <w:sz w:val="24"/>
           <w:szCs w:val="24"/>
         </w:rPr>
-        <w:t xml:space="preserve"> de </w:t>
-      </w:r>
-      <w:r>
-        <w:rPr>
-          <w:b w:val="0"/>
-          <w:bCs w:val="0"/>
-          <w:sz w:val="24"/>
-          <w:szCs w:val="24"/>
-        </w:rPr>
-        <w:t>vári</w:t>
-      </w:r>
-      <w:r>
-        <w:rPr>
-          <w:b w:val="0"/>
-          <w:bCs w:val="0"/>
-          <w:sz w:val="24"/>
-          <w:szCs w:val="24"/>
-        </w:rPr>
-        <w:t>a</w:t>
-      </w:r>
-      <w:r>
-        <w:rPr>
-          <w:b w:val="0"/>
-          <w:bCs w:val="0"/>
-          <w:sz w:val="24"/>
-          <w:szCs w:val="24"/>
-        </w:rPr>
-        <w:t>s</w:t>
-      </w:r>
-      <w:r>
-        <w:rPr>
-          <w:b w:val="0"/>
-          <w:bCs w:val="0"/>
-          <w:sz w:val="24"/>
-          <w:szCs w:val="24"/>
-        </w:rPr>
         <w:t xml:space="preserve"> </w:t>
       </w:r>
       <w:r>
@@ -8730,15 +8694,6 @@
           <w:sz w:val="24"/>
           <w:szCs w:val="24"/>
         </w:rPr>
-        <w:t xml:space="preserve">equipes </w:t>
-      </w:r>
-      <w:r>
-        <w:rPr>
-          <w:b w:val="0"/>
-          <w:bCs w:val="0"/>
-          <w:sz w:val="24"/>
-          <w:szCs w:val="24"/>
-        </w:rPr>
         <w:t>está distribuída</w:t>
       </w:r>
       <w:r>
@@ -8749,6 +8704,15 @@
           <w:szCs w:val="24"/>
         </w:rPr>
         <w:t xml:space="preserve"> </w:t>
+      </w:r>
+      <w:r>
+        <w:rPr>
+          <w:b w:val="0"/>
+          <w:bCs w:val="0"/>
+          <w:sz w:val="24"/>
+          <w:szCs w:val="24"/>
+        </w:rPr>
+        <w:t xml:space="preserve">em várias equipes </w:t>
       </w:r>
       <w:r>
         <w:rPr>
@@ -9322,7 +9286,67 @@
           <w:szCs w:val="24"/>
           <w:lang w:val="it-IT"/>
         </w:rPr>
-        <w:t xml:space="preserve">introduzido pelos métodos ágeis (OLIVEIRA, 2015), que </w:t>
+        <w:t>introduzido pelos métodos ágeis (OLIVEIRA, 2015)</w:t>
+      </w:r>
+      <w:r>
+        <w:rPr>
+          <w:b w:val="0"/>
+          <w:sz w:val="24"/>
+          <w:szCs w:val="24"/>
+          <w:lang w:val="it-IT"/>
+        </w:rPr>
+        <w:t>.</w:t>
+      </w:r>
+      <w:r>
+        <w:rPr>
+          <w:b w:val="0"/>
+          <w:sz w:val="24"/>
+          <w:szCs w:val="24"/>
+          <w:lang w:val="it-IT"/>
+        </w:rPr>
+        <w:t xml:space="preserve"> </w:t>
+      </w:r>
+    </w:p>
+    <w:p>
+      <w:pPr>
+        <w:spacing w:line="360" w:lineRule="auto"/>
+        <w:jc w:val="both"/>
+        <w:rPr>
+          <w:b w:val="0"/>
+          <w:sz w:val="24"/>
+          <w:szCs w:val="24"/>
+          <w:lang w:val="it-IT"/>
+        </w:rPr>
+      </w:pPr>
+    </w:p>
+    <w:p>
+      <w:pPr>
+        <w:spacing w:line="360" w:lineRule="auto"/>
+        <w:jc w:val="both"/>
+        <w:rPr>
+          <w:b w:val="0"/>
+          <w:sz w:val="24"/>
+          <w:szCs w:val="24"/>
+          <w:lang w:val="it-IT"/>
+        </w:rPr>
+      </w:pPr>
+      <w:r>
+        <w:rPr>
+          <w:b w:val="0"/>
+          <w:sz w:val="24"/>
+          <w:szCs w:val="24"/>
+          <w:lang w:val="it-IT"/>
+        </w:rPr>
+        <w:t>O BDD</w:t>
+      </w:r>
+      <w:r>
+        <w:rPr>
+          <w:b w:val="0"/>
+          <w:sz w:val="24"/>
+          <w:szCs w:val="24"/>
+          <w:lang w:val="it-IT"/>
+        </w:rPr>
+        <w:t xml:space="preserve"> </w:t>
       </w:r>
       <w:r>
         <w:rPr>
@@ -9332,6 +9356,15 @@
           <w:lang w:val="it-IT"/>
         </w:rPr>
         <w:t>procura criar uma linguagem ubíqua</w:t>
+      </w:r>
+      <w:r>
+        <w:rPr>
+          <w:b w:val="0"/>
+          <w:sz w:val="24"/>
+          <w:szCs w:val="24"/>
+          <w:lang w:val="it-IT"/>
+        </w:rPr>
+        <w:t xml:space="preserve"> (ou seja, comum)</w:t>
       </w:r>
       <w:r>
         <w:rPr>
@@ -9418,7 +9451,35 @@
           <w:szCs w:val="24"/>
           <w:lang w:val="it-IT"/>
         </w:rPr>
-        <w:t>ou seja, todos os envolvidos pronunciam, referenciam e têm interpretação idêntica dos conceitos tratados</w:t>
+        <w:t>de modo que</w:t>
+      </w:r>
+      <w:r>
+        <w:rPr>
+          <w:b w:val="0"/>
+          <w:sz w:val="24"/>
+          <w:szCs w:val="24"/>
+          <w:lang w:val="it-IT"/>
+        </w:rPr>
+        <w:t xml:space="preserve"> todos os </w:t>
+      </w:r>
+      <w:r>
+        <w:rPr>
+          <w:b w:val="0"/>
+          <w:sz w:val="24"/>
+          <w:szCs w:val="24"/>
+          <w:lang w:val="it-IT"/>
+        </w:rPr>
+        <w:lastRenderedPageBreak/>
+        <w:t xml:space="preserve">envolvidos </w:t>
+      </w:r>
+      <w:r>
+        <w:rPr>
+          <w:b w:val="0"/>
+          <w:sz w:val="24"/>
+          <w:szCs w:val="24"/>
+          <w:lang w:val="it-IT"/>
+        </w:rPr>
+        <w:t>tenham o mesmo entendimento sobre os conceitos tratados</w:t>
       </w:r>
       <w:r>
         <w:rPr>
@@ -9436,17 +9497,43 @@
           <w:szCs w:val="24"/>
           <w:lang w:val="it-IT"/>
         </w:rPr>
-        <w:t xml:space="preserve"> e facilitar o </w:t>
-      </w:r>
-      <w:r>
-        <w:rPr>
-          <w:b w:val="0"/>
-          <w:sz w:val="24"/>
-          <w:szCs w:val="24"/>
-          <w:lang w:val="it-IT"/>
-        </w:rPr>
-        <w:lastRenderedPageBreak/>
-        <w:t xml:space="preserve">entendimento de quais critérios precisam ser satisfeitos para atingimento dos objetivos do projeto, visto que busca descrever o comportamento esperado do </w:t>
+        <w:t xml:space="preserve"> </w:t>
+      </w:r>
+      <w:r>
+        <w:rPr>
+          <w:b w:val="0"/>
+          <w:sz w:val="24"/>
+          <w:szCs w:val="24"/>
+          <w:lang w:val="it-IT"/>
+        </w:rPr>
+        <w:t>além</w:t>
+      </w:r>
+      <w:r>
+        <w:rPr>
+          <w:b w:val="0"/>
+          <w:sz w:val="24"/>
+          <w:szCs w:val="24"/>
+          <w:lang w:val="it-IT"/>
+        </w:rPr>
+        <w:t xml:space="preserve"> facilitar </w:t>
+      </w:r>
+      <w:r>
+        <w:rPr>
+          <w:b w:val="0"/>
+          <w:sz w:val="24"/>
+          <w:szCs w:val="24"/>
+          <w:lang w:val="it-IT"/>
+        </w:rPr>
+        <w:t>a compreensão</w:t>
+      </w:r>
+      <w:r>
+        <w:rPr>
+          <w:b w:val="0"/>
+          <w:sz w:val="24"/>
+          <w:szCs w:val="24"/>
+          <w:lang w:val="it-IT"/>
+        </w:rPr>
+        <w:t xml:space="preserve"> de quais critérios precisam ser satisfeitos para atingimento dos objetivos do projeto, visto que busca descrever o comportamento esperado do </w:t>
       </w:r>
       <w:r>
         <w:rPr>
@@ -9511,7 +9598,25 @@
           <w:szCs w:val="24"/>
           <w:lang w:val="it-IT"/>
         </w:rPr>
-        <w:t xml:space="preserve">principalmente entre os </w:t>
+        <w:t xml:space="preserve">principalmente entre </w:t>
+      </w:r>
+      <w:r>
+        <w:rPr>
+          <w:b w:val="0"/>
+          <w:sz w:val="24"/>
+          <w:szCs w:val="24"/>
+          <w:lang w:val="it-IT"/>
+        </w:rPr>
+        <w:t>a</w:t>
+      </w:r>
+      <w:r>
+        <w:rPr>
+          <w:b w:val="0"/>
+          <w:sz w:val="24"/>
+          <w:szCs w:val="24"/>
+          <w:lang w:val="it-IT"/>
+        </w:rPr>
+        <w:t xml:space="preserve">s </w:t>
       </w:r>
       <w:r>
         <w:rPr>
@@ -9648,7 +9753,40 @@
           <w:szCs w:val="24"/>
           <w:lang w:val="it-IT"/>
         </w:rPr>
-        <w:t xml:space="preserve"> O uso do BDD como apoio às integrações e entregas contínuas</w:t>
+        <w:t xml:space="preserve"> </w:t>
+      </w:r>
+    </w:p>
+    <w:p>
+      <w:pPr>
+        <w:spacing w:line="360" w:lineRule="auto"/>
+        <w:jc w:val="both"/>
+        <w:rPr>
+          <w:b w:val="0"/>
+          <w:sz w:val="24"/>
+          <w:szCs w:val="24"/>
+          <w:lang w:val="it-IT"/>
+        </w:rPr>
+      </w:pPr>
+    </w:p>
+    <w:p>
+      <w:pPr>
+        <w:spacing w:line="360" w:lineRule="auto"/>
+        <w:jc w:val="both"/>
+        <w:rPr>
+          <w:b w:val="0"/>
+          <w:sz w:val="24"/>
+          <w:szCs w:val="24"/>
+          <w:lang w:val="it-IT"/>
+        </w:rPr>
+      </w:pPr>
+      <w:r>
+        <w:rPr>
+          <w:b w:val="0"/>
+          <w:sz w:val="24"/>
+          <w:szCs w:val="24"/>
+          <w:lang w:val="it-IT"/>
+        </w:rPr>
+        <w:t>O uso do BDD como apoio às integrações e entregas contínuas</w:t>
       </w:r>
       <w:r>
         <w:rPr>
@@ -9923,6 +10061,149 @@
         </w:rPr>
         <w:t>.</w:t>
       </w:r>
+    </w:p>
+    <w:p>
+      <w:pPr>
+        <w:spacing w:line="360" w:lineRule="auto"/>
+        <w:jc w:val="both"/>
+        <w:rPr>
+          <w:b w:val="0"/>
+          <w:sz w:val="24"/>
+          <w:szCs w:val="24"/>
+          <w:lang w:val="it-IT"/>
+        </w:rPr>
+      </w:pPr>
+    </w:p>
+    <w:p>
+      <w:pPr>
+        <w:spacing w:line="360" w:lineRule="auto"/>
+        <w:jc w:val="both"/>
+        <w:rPr>
+          <w:b w:val="0"/>
+          <w:sz w:val="24"/>
+          <w:szCs w:val="24"/>
+          <w:lang w:val="it-IT"/>
+        </w:rPr>
+      </w:pPr>
+      <w:r>
+        <w:rPr>
+          <w:b w:val="0"/>
+          <w:sz w:val="24"/>
+          <w:szCs w:val="24"/>
+          <w:lang w:val="it-IT"/>
+        </w:rPr>
+        <w:t>A utilização do BDD, aliado à Gestão das Comunicações, busca o atingimento de um entendimento mútuo sobre os comportamentos</w:t>
+      </w:r>
+      <w:r>
+        <w:rPr>
+          <w:b w:val="0"/>
+          <w:sz w:val="24"/>
+          <w:szCs w:val="24"/>
+          <w:lang w:val="it-IT"/>
+        </w:rPr>
+        <w:t xml:space="preserve"> (</w:t>
+      </w:r>
+      <w:r>
+        <w:rPr>
+          <w:b w:val="0"/>
+          <w:sz w:val="24"/>
+          <w:szCs w:val="24"/>
+          <w:lang w:val="it-IT"/>
+        </w:rPr>
+        <w:t xml:space="preserve">ou seja, </w:t>
+      </w:r>
+      <w:r>
+        <w:rPr>
+          <w:b w:val="0"/>
+          <w:sz w:val="24"/>
+          <w:szCs w:val="24"/>
+          <w:lang w:val="it-IT"/>
+        </w:rPr>
+        <w:t>requisitos)</w:t>
+      </w:r>
+      <w:r>
+        <w:rPr>
+          <w:b w:val="0"/>
+          <w:sz w:val="24"/>
+          <w:szCs w:val="24"/>
+          <w:lang w:val="it-IT"/>
+        </w:rPr>
+        <w:t xml:space="preserve"> que o </w:t>
+      </w:r>
+      <w:r>
+        <w:rPr>
+          <w:b w:val="0"/>
+          <w:i/>
+          <w:iCs/>
+          <w:sz w:val="24"/>
+          <w:szCs w:val="24"/>
+          <w:lang w:val="it-IT"/>
+        </w:rPr>
+        <w:t>software</w:t>
+      </w:r>
+      <w:r>
+        <w:rPr>
+          <w:b w:val="0"/>
+          <w:sz w:val="24"/>
+          <w:szCs w:val="24"/>
+          <w:lang w:val="it-IT"/>
+        </w:rPr>
+        <w:t xml:space="preserve"> a ser entregue precisa apresentar bem como a correta disseminação deste entendimento entre as partes envolvidas, de modo a mitigar os riscos </w:t>
+      </w:r>
+      <w:r>
+        <w:rPr>
+          <w:b w:val="0"/>
+          <w:sz w:val="24"/>
+          <w:szCs w:val="24"/>
+          <w:lang w:val="it-IT"/>
+        </w:rPr>
+        <w:t>de falhas na entrega dos projetos</w:t>
+      </w:r>
+      <w:r>
+        <w:rPr>
+          <w:b w:val="0"/>
+          <w:sz w:val="24"/>
+          <w:szCs w:val="24"/>
+          <w:lang w:val="it-IT"/>
+        </w:rPr>
+        <w:t xml:space="preserve">. </w:t>
+      </w:r>
+    </w:p>
+    <w:p>
+      <w:pPr>
+        <w:spacing w:line="360" w:lineRule="auto"/>
+        <w:jc w:val="both"/>
+        <w:rPr>
+          <w:b w:val="0"/>
+          <w:sz w:val="24"/>
+          <w:szCs w:val="24"/>
+          <w:lang w:val="it-IT"/>
+        </w:rPr>
+      </w:pPr>
+    </w:p>
+    <w:p>
+      <w:pPr>
+        <w:spacing w:line="360" w:lineRule="auto"/>
+        <w:jc w:val="both"/>
+        <w:rPr>
+          <w:b w:val="0"/>
+          <w:sz w:val="24"/>
+          <w:szCs w:val="24"/>
+          <w:lang w:val="it-IT"/>
+        </w:rPr>
+      </w:pPr>
+    </w:p>
+    <w:p>
+      <w:pPr>
+        <w:spacing w:line="360" w:lineRule="auto"/>
+        <w:jc w:val="both"/>
+        <w:rPr>
+          <w:b w:val="0"/>
+          <w:sz w:val="24"/>
+          <w:szCs w:val="24"/>
+          <w:lang w:val="it-IT"/>
+        </w:rPr>
+      </w:pPr>
     </w:p>
     <w:p>
       <w:pPr>
@@ -9953,6 +10234,7 @@
           <w:szCs w:val="24"/>
           <w:lang w:val="it-IT"/>
         </w:rPr>
+        <w:lastRenderedPageBreak/>
         <w:t xml:space="preserve"> </w:t>
       </w:r>
       <w:r>
@@ -10059,7 +10341,25 @@
           <w:sz w:val="24"/>
           <w:szCs w:val="24"/>
         </w:rPr>
-        <w:t xml:space="preserve">para avaliar a influência destas abordagens na diminuição de ruídos nas comunicações </w:t>
+        <w:t>para avaliar a influência desta abordage</w:t>
+      </w:r>
+      <w:r>
+        <w:rPr>
+          <w:b w:val="0"/>
+          <w:bCs w:val="0"/>
+          <w:sz w:val="24"/>
+          <w:szCs w:val="24"/>
+        </w:rPr>
+        <w:t>m</w:t>
+      </w:r>
+      <w:r>
+        <w:rPr>
+          <w:b w:val="0"/>
+          <w:bCs w:val="0"/>
+          <w:sz w:val="24"/>
+          <w:szCs w:val="24"/>
+        </w:rPr>
+        <w:t xml:space="preserve"> na diminuição de ruídos nas comunicações </w:t>
       </w:r>
       <w:r>
         <w:rPr>
@@ -10139,17 +10439,37 @@
           <w:szCs w:val="24"/>
           <w:lang w:val="it-IT"/>
         </w:rPr>
-        <w:t xml:space="preserve">Estas propostas </w:t>
-      </w:r>
-      <w:r>
-        <w:rPr>
-          <w:b w:val="0"/>
-          <w:bCs w:val="0"/>
-          <w:sz w:val="24"/>
-          <w:szCs w:val="24"/>
-          <w:lang w:val="it-IT"/>
-        </w:rPr>
-        <w:t>serão definidas em um</w:t>
+        <w:t xml:space="preserve">A partir desta proposta, </w:t>
+      </w:r>
+      <w:r>
+        <w:rPr>
+          <w:b w:val="0"/>
+          <w:bCs w:val="0"/>
+          <w:sz w:val="24"/>
+          <w:szCs w:val="24"/>
+          <w:lang w:val="it-IT"/>
+        </w:rPr>
+        <w:t>ser</w:t>
+      </w:r>
+      <w:r>
+        <w:rPr>
+          <w:b w:val="0"/>
+          <w:bCs w:val="0"/>
+          <w:sz w:val="24"/>
+          <w:szCs w:val="24"/>
+          <w:lang w:val="it-IT"/>
+        </w:rPr>
+        <w:t>á</w:t>
+      </w:r>
+      <w:r>
+        <w:rPr>
+          <w:b w:val="0"/>
+          <w:bCs w:val="0"/>
+          <w:sz w:val="24"/>
+          <w:szCs w:val="24"/>
+          <w:lang w:val="it-IT"/>
+        </w:rPr>
+        <w:t xml:space="preserve"> definida um</w:t>
       </w:r>
       <w:r>
         <w:rPr>
@@ -10169,17 +10489,37 @@
           <w:szCs w:val="24"/>
           <w:lang w:val="it-IT"/>
         </w:rPr>
-        <w:t xml:space="preserve">de práticas </w:t>
-      </w:r>
-      <w:r>
-        <w:rPr>
-          <w:b w:val="0"/>
-          <w:bCs w:val="0"/>
-          <w:sz w:val="24"/>
-          <w:szCs w:val="24"/>
-          <w:lang w:val="it-IT"/>
-        </w:rPr>
-        <w:t>que buscam alinhar as definições dos comportamentos do sistema em uma linguagem ubíqua</w:t>
+        <w:t xml:space="preserve">de </w:t>
+      </w:r>
+      <w:r>
+        <w:rPr>
+          <w:b w:val="0"/>
+          <w:bCs w:val="0"/>
+          <w:sz w:val="24"/>
+          <w:szCs w:val="24"/>
+          <w:lang w:val="it-IT"/>
+        </w:rPr>
+        <w:t xml:space="preserve">verificação de </w:t>
+      </w:r>
+      <w:r>
+        <w:rPr>
+          <w:b w:val="0"/>
+          <w:bCs w:val="0"/>
+          <w:sz w:val="24"/>
+          <w:szCs w:val="24"/>
+          <w:lang w:val="it-IT"/>
+        </w:rPr>
+        <w:t>práticas</w:t>
+      </w:r>
+      <w:r>
+        <w:rPr>
+          <w:b w:val="0"/>
+          <w:bCs w:val="0"/>
+          <w:sz w:val="24"/>
+          <w:szCs w:val="24"/>
+          <w:lang w:val="it-IT"/>
+        </w:rPr>
+        <w:t>,</w:t>
       </w:r>
       <w:r>
         <w:rPr>
@@ -10199,6 +10539,16 @@
           <w:szCs w:val="24"/>
           <w:lang w:val="it-IT"/>
         </w:rPr>
+        <w:t>que busca alinhar as definições dos comportamentos do sistema em uma linguagem ubíqua</w:t>
+      </w:r>
+      <w:r>
+        <w:rPr>
+          <w:b w:val="0"/>
+          <w:bCs w:val="0"/>
+          <w:sz w:val="24"/>
+          <w:szCs w:val="24"/>
+          <w:lang w:val="it-IT"/>
+        </w:rPr>
         <w:t xml:space="preserve"> </w:t>
       </w:r>
       <w:r>
@@ -10209,18 +10559,17 @@
           <w:szCs w:val="24"/>
           <w:lang w:val="it-IT"/>
         </w:rPr>
-        <w:t xml:space="preserve">com o controle </w:t>
-      </w:r>
-      <w:r>
-        <w:rPr>
-          <w:b w:val="0"/>
-          <w:bCs w:val="0"/>
-          <w:sz w:val="24"/>
-          <w:szCs w:val="24"/>
-          <w:lang w:val="it-IT"/>
-        </w:rPr>
-        <w:lastRenderedPageBreak/>
-        <w:t xml:space="preserve">das comunicações do projeto, de modo a assegurar que as informações e definições sejam </w:t>
+        <w:t xml:space="preserve"> </w:t>
+      </w:r>
+      <w:r>
+        <w:rPr>
+          <w:b w:val="0"/>
+          <w:bCs w:val="0"/>
+          <w:sz w:val="24"/>
+          <w:szCs w:val="24"/>
+          <w:lang w:val="it-IT"/>
+        </w:rPr>
+        <w:t xml:space="preserve">com o controle das comunicações do projeto, de modo a assegurar que as informações e definições sejam </w:t>
       </w:r>
       <w:r>
         <w:rPr>
@@ -10267,6 +10616,16 @@
           <w:lang w:val="it-IT"/>
         </w:rPr>
         <w:t>Cada item desta lista deve ser cumprido</w:t>
+      </w:r>
+      <w:r>
+        <w:rPr>
+          <w:b w:val="0"/>
+          <w:bCs w:val="0"/>
+          <w:sz w:val="24"/>
+          <w:szCs w:val="24"/>
+          <w:lang w:val="it-IT"/>
+        </w:rPr>
+        <w:t xml:space="preserve"> e verificado</w:t>
       </w:r>
       <w:r>
         <w:rPr>
@@ -10661,7 +11020,17 @@
           <w:sz w:val="24"/>
           <w:szCs w:val="24"/>
         </w:rPr>
-        <w:t xml:space="preserve"> pois dentre outros fatores, adicionam novos canais de comunicação que se não forem gerenciados podem implicar em mais problemas do que soluções</w:t>
+        <w:t xml:space="preserve"> pois dentre outros fatores, adicionam novos canais de </w:t>
+      </w:r>
+      <w:r>
+        <w:rPr>
+          <w:b w:val="0"/>
+          <w:bCs w:val="0"/>
+          <w:sz w:val="24"/>
+          <w:szCs w:val="24"/>
+        </w:rPr>
+        <w:lastRenderedPageBreak/>
+        <w:t>comunicação que se não forem gerenciados podem implicar em mais problemas do que soluções</w:t>
       </w:r>
       <w:r>
         <w:rPr>
@@ -10736,28 +11105,37 @@
         <w:jc w:val="both"/>
         <w:rPr>
           <w:b w:val="0"/>
-          <w:sz w:val="24"/>
-          <w:szCs w:val="24"/>
-          <w:lang w:val="it-IT"/>
-        </w:rPr>
-      </w:pPr>
-      <w:r>
-        <w:rPr>
-          <w:b w:val="0"/>
-          <w:bCs w:val="0"/>
-          <w:sz w:val="24"/>
-          <w:szCs w:val="24"/>
-        </w:rPr>
-        <w:t>Com o advento das metodologias ágeis, a importância de realizar as comunicações de forma efetiva foi muito enfatizada e gerou uma vasta literatura (MAZUCA, 2018), porém estudos como os citados nos parágrafos anteriores</w:t>
-      </w:r>
-      <w:r>
-        <w:rPr>
-          <w:b w:val="0"/>
-          <w:sz w:val="24"/>
-          <w:szCs w:val="24"/>
-          <w:lang w:val="it-IT"/>
-        </w:rPr>
-        <w:t xml:space="preserve"> corroboram que ainda temos oportunidades de melhoria e a discussão deste assunto segue relevante.</w:t>
+          <w:bCs w:val="0"/>
+          <w:sz w:val="24"/>
+          <w:szCs w:val="24"/>
+        </w:rPr>
+      </w:pPr>
+      <w:r>
+        <w:rPr>
+          <w:b w:val="0"/>
+          <w:bCs w:val="0"/>
+          <w:sz w:val="24"/>
+          <w:szCs w:val="24"/>
+        </w:rPr>
+        <w:t>Com o advento das metodologias ágeis, a importância de realizar as comunicações de forma efetiva foi muito enfatizada e gerou uma vasta literatura (MAZUCA, 2018),</w:t>
+      </w:r>
+      <w:r>
+        <w:rPr>
+          <w:b w:val="0"/>
+          <w:bCs w:val="0"/>
+          <w:sz w:val="24"/>
+          <w:szCs w:val="24"/>
+        </w:rPr>
+        <w:t xml:space="preserve"> reforçando a relevância deste tema.</w:t>
+      </w:r>
+      <w:r>
+        <w:rPr>
+          <w:b w:val="0"/>
+          <w:bCs w:val="0"/>
+          <w:sz w:val="24"/>
+          <w:szCs w:val="24"/>
+        </w:rPr>
+        <w:t xml:space="preserve"> </w:t>
       </w:r>
     </w:p>
     <w:p>
@@ -10853,17 +11231,7 @@
           <w:sz w:val="24"/>
           <w:szCs w:val="24"/>
         </w:rPr>
-        <w:t xml:space="preserve"> e consequentemente existem problemas de comunicação por conta </w:t>
-      </w:r>
-      <w:r>
-        <w:rPr>
-          <w:b w:val="0"/>
-          <w:bCs w:val="0"/>
-          <w:sz w:val="24"/>
-          <w:szCs w:val="24"/>
-        </w:rPr>
-        <w:lastRenderedPageBreak/>
-        <w:t xml:space="preserve">desta homogeneidade que faz com que existam muitos canais de comunicação para gerenciar (HINDS; BAILEY, 2003). </w:t>
+        <w:t xml:space="preserve"> e consequentemente existem problemas de comunicação por conta desta homogeneidade que faz com que existam muitos canais de comunicação para gerenciar (HINDS; BAILEY, 2003). </w:t>
       </w:r>
     </w:p>
     <w:p>
@@ -10978,6 +11346,24 @@
           <w:szCs w:val="24"/>
         </w:rPr>
         <w:t>, evidenciando também oportunidades de melhorias na modelagem dos requisitos e no alinhamento sobre eles</w:t>
+      </w:r>
+      <w:r>
+        <w:rPr>
+          <w:b w:val="0"/>
+          <w:bCs w:val="0"/>
+          <w:sz w:val="24"/>
+          <w:szCs w:val="24"/>
+        </w:rPr>
+        <w:t xml:space="preserve"> </w:t>
+      </w:r>
+      <w:r>
+        <w:rPr>
+          <w:b w:val="0"/>
+          <w:bCs w:val="0"/>
+          <w:sz w:val="24"/>
+          <w:szCs w:val="24"/>
+        </w:rPr>
+        <w:t>(HINDS; BAILEY, 2003)</w:t>
       </w:r>
       <w:r>
         <w:rPr>
@@ -11339,15 +11725,6 @@
           <w:szCs w:val="24"/>
           <w:lang w:val="it-IT"/>
         </w:rPr>
-        <w:t xml:space="preserve">nos parágrafos anteriores </w:t>
-      </w:r>
-      <w:r>
-        <w:rPr>
-          <w:b w:val="0"/>
-          <w:sz w:val="24"/>
-          <w:szCs w:val="24"/>
-          <w:lang w:val="it-IT"/>
-        </w:rPr>
         <w:t>reforçam</w:t>
       </w:r>
       <w:r>
@@ -11431,7 +11808,17 @@
           <w:szCs w:val="24"/>
           <w:lang w:val="it-IT"/>
         </w:rPr>
-        <w:t xml:space="preserve"> de um modo que o entendimento sobre o que precisa ser feito é comum aos </w:t>
+        <w:t xml:space="preserve"> de um </w:t>
+      </w:r>
+      <w:r>
+        <w:rPr>
+          <w:b w:val="0"/>
+          <w:sz w:val="24"/>
+          <w:szCs w:val="24"/>
+          <w:lang w:val="it-IT"/>
+        </w:rPr>
+        <w:lastRenderedPageBreak/>
+        <w:t xml:space="preserve">modo que o entendimento sobre o que precisa ser feito é comum aos </w:t>
       </w:r>
       <w:r>
         <w:rPr>
@@ -11463,6 +11850,42 @@
           <w:lang w:val="it-IT"/>
         </w:rPr>
         <w:t>, e também quando não há uma gestão efetiva das comunicações.</w:t>
+      </w:r>
+      <w:r>
+        <w:rPr>
+          <w:b w:val="0"/>
+          <w:sz w:val="24"/>
+          <w:szCs w:val="24"/>
+          <w:lang w:val="it-IT"/>
+        </w:rPr>
+        <w:t xml:space="preserve"> Isso </w:t>
+      </w:r>
+      <w:r>
+        <w:rPr>
+          <w:b w:val="0"/>
+          <w:sz w:val="24"/>
+          <w:szCs w:val="24"/>
+          <w:lang w:val="it-IT"/>
+        </w:rPr>
+        <w:t xml:space="preserve">corrobora com </w:t>
+      </w:r>
+      <w:r>
+        <w:rPr>
+          <w:b w:val="0"/>
+          <w:sz w:val="24"/>
+          <w:szCs w:val="24"/>
+          <w:lang w:val="it-IT"/>
+        </w:rPr>
+        <w:t xml:space="preserve">a importância do </w:t>
+      </w:r>
+      <w:r>
+        <w:rPr>
+          <w:b w:val="0"/>
+          <w:sz w:val="24"/>
+          <w:szCs w:val="24"/>
+          <w:lang w:val="it-IT"/>
+        </w:rPr>
+        <w:t>tema e da proposta de práticas para minimizar o risco destes impactos acontecerem.</w:t>
       </w:r>
     </w:p>
     <w:p>
@@ -11547,7 +11970,25 @@
           <w:szCs w:val="24"/>
           <w:lang w:val="it-IT"/>
         </w:rPr>
-        <w:t>realizada após a aplicação de um</w:t>
+        <w:t xml:space="preserve">realizada após a </w:t>
+      </w:r>
+      <w:r>
+        <w:rPr>
+          <w:b w:val="0"/>
+          <w:sz w:val="24"/>
+          <w:szCs w:val="24"/>
+          <w:lang w:val="it-IT"/>
+        </w:rPr>
+        <w:t>verificação</w:t>
+      </w:r>
+      <w:r>
+        <w:rPr>
+          <w:b w:val="0"/>
+          <w:sz w:val="24"/>
+          <w:szCs w:val="24"/>
+          <w:lang w:val="it-IT"/>
+        </w:rPr>
+        <w:t xml:space="preserve"> de um</w:t>
       </w:r>
       <w:r>
         <w:rPr>
@@ -11594,7 +12035,67 @@
           <w:szCs w:val="24"/>
           <w:lang w:val="it-IT"/>
         </w:rPr>
-        <w:t xml:space="preserve">. </w:t>
+        <w:t>.</w:t>
+      </w:r>
+      <w:r>
+        <w:rPr>
+          <w:b w:val="0"/>
+          <w:sz w:val="24"/>
+          <w:szCs w:val="24"/>
+          <w:lang w:val="it-IT"/>
+        </w:rPr>
+        <w:t xml:space="preserve"> </w:t>
+      </w:r>
+    </w:p>
+    <w:p>
+      <w:pPr>
+        <w:spacing w:line="360" w:lineRule="auto"/>
+        <w:jc w:val="both"/>
+        <w:rPr>
+          <w:b w:val="0"/>
+          <w:sz w:val="24"/>
+          <w:szCs w:val="24"/>
+          <w:lang w:val="it-IT"/>
+        </w:rPr>
+      </w:pPr>
+    </w:p>
+    <w:p>
+      <w:pPr>
+        <w:spacing w:line="360" w:lineRule="auto"/>
+        <w:jc w:val="both"/>
+        <w:rPr>
+          <w:b w:val="0"/>
+          <w:sz w:val="24"/>
+          <w:szCs w:val="24"/>
+          <w:lang w:val="it-IT"/>
+        </w:rPr>
+      </w:pPr>
+      <w:r>
+        <w:rPr>
+          <w:b w:val="0"/>
+          <w:sz w:val="24"/>
+          <w:szCs w:val="24"/>
+          <w:lang w:val="it-IT"/>
+        </w:rPr>
+        <w:t>Esta pesquisa visa avaliar se, através dos processos e práticas propostas, de fato houve menor incidência de problemas de entendimento sobre o que precisava ser feitos e conflitos causados por conta desse fator</w:t>
+      </w:r>
+      <w:r>
+        <w:rPr>
+          <w:b w:val="0"/>
+          <w:sz w:val="24"/>
+          <w:szCs w:val="24"/>
+          <w:lang w:val="it-IT"/>
+        </w:rPr>
+        <w:t>, bem como qual a influência destes processos e práticas nos resultados do projeto</w:t>
+      </w:r>
+      <w:r>
+        <w:rPr>
+          <w:b w:val="0"/>
+          <w:sz w:val="24"/>
+          <w:szCs w:val="24"/>
+          <w:lang w:val="it-IT"/>
+        </w:rPr>
+        <w:t>.</w:t>
       </w:r>
     </w:p>
     <w:p>
@@ -11701,7 +12202,23 @@
           <w:sz w:val="24"/>
           <w:szCs w:val="24"/>
         </w:rPr>
-        <w:t xml:space="preserve">Levantamento bibliográfico e estudo de material relacionado à prática de definição de comportamentos esperados utilizando BDD e notação </w:t>
+        <w:t>Levantamento bibliográfico e estudo de material relacionado à prática de definição de comportamentos</w:t>
+      </w:r>
+      <w:r>
+        <w:rPr>
+          <w:b w:val="0"/>
+          <w:sz w:val="24"/>
+          <w:szCs w:val="24"/>
+        </w:rPr>
+        <w:t xml:space="preserve"> (requisitos)</w:t>
+      </w:r>
+      <w:r>
+        <w:rPr>
+          <w:b w:val="0"/>
+          <w:sz w:val="24"/>
+          <w:szCs w:val="24"/>
+        </w:rPr>
+        <w:t xml:space="preserve"> esperados utilizando BDD e notação </w:t>
       </w:r>
       <w:proofErr w:type="spellStart"/>
       <w:r>
@@ -12345,7 +12862,25 @@
           <w:szCs w:val="24"/>
           <w:lang w:val="it-IT"/>
         </w:rPr>
-        <w:t xml:space="preserve"> PARA GESTÃO DAS COMUNICAÇÕES COM BDD</w:t>
+        <w:t xml:space="preserve"> PARA</w:t>
+      </w:r>
+      <w:r>
+        <w:rPr>
+          <w:b w:val="0"/>
+          <w:sz w:val="24"/>
+          <w:szCs w:val="24"/>
+          <w:lang w:val="it-IT"/>
+        </w:rPr>
+        <w:t xml:space="preserve"> MODELAGEM DE REQUISITOS E</w:t>
+      </w:r>
+      <w:r>
+        <w:rPr>
+          <w:b w:val="0"/>
+          <w:sz w:val="24"/>
+          <w:szCs w:val="24"/>
+          <w:lang w:val="it-IT"/>
+        </w:rPr>
+        <w:t xml:space="preserve"> GESTÃO DAS COMUNICAÇÕES COM BDD</w:t>
       </w:r>
       <w:r>
         <w:rPr>
@@ -12444,70 +12979,7 @@
           <w:szCs w:val="24"/>
           <w:lang w:val="it-IT"/>
         </w:rPr>
-        <w:t>. Est</w:t>
-      </w:r>
-      <w:r>
-        <w:rPr>
-          <w:b w:val="0"/>
-          <w:sz w:val="24"/>
-          <w:szCs w:val="24"/>
-          <w:lang w:val="it-IT"/>
-        </w:rPr>
-        <w:t>a lista</w:t>
-      </w:r>
-      <w:r>
-        <w:rPr>
-          <w:b w:val="0"/>
-          <w:sz w:val="24"/>
-          <w:szCs w:val="24"/>
-          <w:lang w:val="it-IT"/>
-        </w:rPr>
-        <w:t xml:space="preserve"> será aplicad</w:t>
-      </w:r>
-      <w:r>
-        <w:rPr>
-          <w:b w:val="0"/>
-          <w:sz w:val="24"/>
-          <w:szCs w:val="24"/>
-          <w:lang w:val="it-IT"/>
-        </w:rPr>
-        <w:t>a</w:t>
-      </w:r>
-      <w:r>
-        <w:rPr>
-          <w:b w:val="0"/>
-          <w:sz w:val="24"/>
-          <w:szCs w:val="24"/>
-          <w:lang w:val="it-IT"/>
-        </w:rPr>
-        <w:t xml:space="preserve"> em um projeto real de desenvolvimento para</w:t>
-      </w:r>
-      <w:r>
-        <w:rPr>
-          <w:b w:val="0"/>
-          <w:sz w:val="24"/>
-          <w:szCs w:val="24"/>
-          <w:lang w:val="it-IT"/>
-        </w:rPr>
-        <w:t xml:space="preserve"> verificar se </w:t>
-      </w:r>
-      <w:r>
-        <w:rPr>
-          <w:b w:val="0"/>
-          <w:sz w:val="24"/>
-          <w:szCs w:val="24"/>
-          <w:lang w:val="it-IT"/>
-        </w:rPr>
-        <w:t>su</w:t>
-      </w:r>
-      <w:r>
-        <w:rPr>
-          <w:b w:val="0"/>
-          <w:sz w:val="24"/>
-          <w:szCs w:val="24"/>
-          <w:lang w:val="it-IT"/>
-        </w:rPr>
-        <w:t>as</w:t>
+        <w:t>.</w:t>
       </w:r>
       <w:r>
         <w:rPr>
@@ -12518,14 +12990,83 @@
         </w:rPr>
         <w:t xml:space="preserve"> </w:t>
       </w:r>
-      <w:r>
-        <w:rPr>
-          <w:b w:val="0"/>
-          <w:sz w:val="24"/>
-          <w:szCs w:val="24"/>
-          <w:lang w:val="it-IT"/>
-        </w:rPr>
-        <w:t>proposições</w:t>
+    </w:p>
+    <w:p>
+      <w:pPr>
+        <w:spacing w:line="360" w:lineRule="auto"/>
+        <w:jc w:val="both"/>
+        <w:rPr>
+          <w:b w:val="0"/>
+          <w:sz w:val="24"/>
+          <w:szCs w:val="24"/>
+          <w:lang w:val="it-IT"/>
+        </w:rPr>
+      </w:pPr>
+    </w:p>
+    <w:p>
+      <w:pPr>
+        <w:spacing w:line="360" w:lineRule="auto"/>
+        <w:jc w:val="both"/>
+        <w:rPr>
+          <w:b w:val="0"/>
+          <w:sz w:val="24"/>
+          <w:szCs w:val="24"/>
+          <w:lang w:val="it-IT"/>
+        </w:rPr>
+      </w:pPr>
+      <w:r>
+        <w:rPr>
+          <w:b w:val="0"/>
+          <w:sz w:val="24"/>
+          <w:szCs w:val="24"/>
+          <w:lang w:val="it-IT"/>
+        </w:rPr>
+        <w:t xml:space="preserve">O </w:t>
+      </w:r>
+      <w:r>
+        <w:rPr>
+          <w:b w:val="0"/>
+          <w:sz w:val="24"/>
+          <w:szCs w:val="24"/>
+          <w:lang w:val="it-IT"/>
+        </w:rPr>
+        <w:t>Capítulo</w:t>
+      </w:r>
+      <w:r>
+        <w:rPr>
+          <w:b w:val="0"/>
+          <w:sz w:val="24"/>
+          <w:szCs w:val="24"/>
+          <w:lang w:val="it-IT"/>
+        </w:rPr>
+        <w:t xml:space="preserve"> 4 </w:t>
+      </w:r>
+      <w:r>
+        <w:rPr>
+          <w:b w:val="0"/>
+          <w:sz w:val="24"/>
+          <w:szCs w:val="24"/>
+          <w:lang w:val="it-IT"/>
+        </w:rPr>
+        <w:t>ANÁLISE D</w:t>
+      </w:r>
+      <w:r>
+        <w:rPr>
+          <w:b w:val="0"/>
+          <w:sz w:val="24"/>
+          <w:szCs w:val="24"/>
+          <w:lang w:val="it-IT"/>
+        </w:rPr>
+        <w:t>E</w:t>
+      </w:r>
+      <w:r>
+        <w:rPr>
+          <w:b w:val="0"/>
+          <w:sz w:val="24"/>
+          <w:szCs w:val="24"/>
+          <w:lang w:val="it-IT"/>
+        </w:rPr>
+        <w:t xml:space="preserve"> RESULTADOS</w:t>
       </w:r>
       <w:r>
         <w:rPr>
@@ -12543,16 +13084,16 @@
           <w:szCs w:val="24"/>
           <w:lang w:val="it-IT"/>
         </w:rPr>
-        <w:t xml:space="preserve">terão influência positiva </w:t>
-      </w:r>
-      <w:r>
-        <w:rPr>
-          <w:b w:val="0"/>
-          <w:sz w:val="24"/>
-          <w:szCs w:val="24"/>
-          <w:lang w:val="it-IT"/>
-        </w:rPr>
-        <w:t>no sucesso do projeto.</w:t>
+        <w:t xml:space="preserve">irá verificar, </w:t>
+      </w:r>
+      <w:r>
+        <w:rPr>
+          <w:b w:val="0"/>
+          <w:sz w:val="24"/>
+          <w:szCs w:val="24"/>
+          <w:lang w:val="it-IT"/>
+        </w:rPr>
+        <w:t>através de um</w:t>
       </w:r>
       <w:r>
         <w:rPr>
@@ -12570,265 +13111,7 @@
           <w:szCs w:val="24"/>
           <w:lang w:val="it-IT"/>
         </w:rPr>
-        <w:t xml:space="preserve">  </w:t>
-      </w:r>
-    </w:p>
-    <w:p>
-      <w:pPr>
-        <w:spacing w:line="360" w:lineRule="auto"/>
-        <w:jc w:val="both"/>
-        <w:rPr>
-          <w:b w:val="0"/>
-          <w:sz w:val="24"/>
-          <w:szCs w:val="24"/>
-          <w:lang w:val="it-IT"/>
-        </w:rPr>
-      </w:pPr>
-    </w:p>
-    <w:p>
-      <w:pPr>
-        <w:spacing w:line="360" w:lineRule="auto"/>
-        <w:jc w:val="both"/>
-        <w:rPr>
-          <w:b w:val="0"/>
-          <w:sz w:val="24"/>
-          <w:szCs w:val="24"/>
-          <w:lang w:val="it-IT"/>
-        </w:rPr>
-      </w:pPr>
-      <w:r>
-        <w:rPr>
-          <w:b w:val="0"/>
-          <w:sz w:val="24"/>
-          <w:szCs w:val="24"/>
-          <w:lang w:val="it-IT"/>
-        </w:rPr>
-        <w:t xml:space="preserve">O </w:t>
-      </w:r>
-      <w:r>
-        <w:rPr>
-          <w:b w:val="0"/>
-          <w:sz w:val="24"/>
-          <w:szCs w:val="24"/>
-          <w:lang w:val="it-IT"/>
-        </w:rPr>
-        <w:t>Capítulo</w:t>
-      </w:r>
-      <w:r>
-        <w:rPr>
-          <w:b w:val="0"/>
-          <w:sz w:val="24"/>
-          <w:szCs w:val="24"/>
-          <w:lang w:val="it-IT"/>
-        </w:rPr>
-        <w:t xml:space="preserve"> 4 </w:t>
-      </w:r>
-      <w:r>
-        <w:rPr>
-          <w:b w:val="0"/>
-          <w:sz w:val="24"/>
-          <w:szCs w:val="24"/>
-          <w:lang w:val="it-IT"/>
-        </w:rPr>
-        <w:t>ANÁLISE D</w:t>
-      </w:r>
-      <w:r>
-        <w:rPr>
-          <w:b w:val="0"/>
-          <w:sz w:val="24"/>
-          <w:szCs w:val="24"/>
-          <w:lang w:val="it-IT"/>
-        </w:rPr>
-        <w:t>E</w:t>
-      </w:r>
-      <w:r>
-        <w:rPr>
-          <w:b w:val="0"/>
-          <w:sz w:val="24"/>
-          <w:szCs w:val="24"/>
-          <w:lang w:val="it-IT"/>
-        </w:rPr>
-        <w:t xml:space="preserve"> RESULTADOS</w:t>
-      </w:r>
-      <w:r>
-        <w:rPr>
-          <w:b w:val="0"/>
-          <w:sz w:val="24"/>
-          <w:szCs w:val="24"/>
-          <w:lang w:val="it-IT"/>
-        </w:rPr>
-        <w:t xml:space="preserve"> </w:t>
-      </w:r>
-      <w:r>
-        <w:rPr>
-          <w:b w:val="0"/>
-          <w:sz w:val="24"/>
-          <w:szCs w:val="24"/>
-          <w:lang w:val="it-IT"/>
-        </w:rPr>
-        <w:t xml:space="preserve">irá verificar, </w:t>
-      </w:r>
-      <w:r>
-        <w:rPr>
-          <w:b w:val="0"/>
-          <w:sz w:val="24"/>
-          <w:szCs w:val="24"/>
-          <w:lang w:val="it-IT"/>
-        </w:rPr>
-        <w:t>através de um</w:t>
-      </w:r>
-      <w:r>
-        <w:rPr>
-          <w:b w:val="0"/>
-          <w:sz w:val="24"/>
-          <w:szCs w:val="24"/>
-          <w:lang w:val="it-IT"/>
-        </w:rPr>
-        <w:t xml:space="preserve"> </w:t>
-      </w:r>
-      <w:r>
-        <w:rPr>
-          <w:b w:val="0"/>
-          <w:sz w:val="24"/>
-          <w:szCs w:val="24"/>
-          <w:lang w:val="it-IT"/>
-        </w:rPr>
-        <w:t xml:space="preserve">questionário aplicado </w:t>
-      </w:r>
-      <w:r>
-        <w:rPr>
-          <w:b w:val="0"/>
-          <w:sz w:val="24"/>
-          <w:szCs w:val="24"/>
-          <w:lang w:val="it-IT"/>
-        </w:rPr>
-        <w:t>a</w:t>
-      </w:r>
-      <w:r>
-        <w:rPr>
-          <w:b w:val="0"/>
-          <w:sz w:val="24"/>
-          <w:szCs w:val="24"/>
-          <w:lang w:val="it-IT"/>
-        </w:rPr>
-        <w:t xml:space="preserve">os participantes do projeto, </w:t>
-      </w:r>
-      <w:r>
-        <w:rPr>
-          <w:b w:val="0"/>
-          <w:sz w:val="24"/>
-          <w:szCs w:val="24"/>
-          <w:lang w:val="it-IT"/>
-        </w:rPr>
-        <w:t xml:space="preserve">se as práticas propostas contribuíram para </w:t>
-      </w:r>
-      <w:r>
-        <w:rPr>
-          <w:b w:val="0"/>
-          <w:sz w:val="24"/>
-          <w:szCs w:val="24"/>
-          <w:lang w:val="it-IT"/>
-        </w:rPr>
-        <w:t>uma</w:t>
-      </w:r>
-      <w:r>
-        <w:rPr>
-          <w:b w:val="0"/>
-          <w:sz w:val="24"/>
-          <w:szCs w:val="24"/>
-          <w:lang w:val="it-IT"/>
-        </w:rPr>
-        <w:t xml:space="preserve"> especificação de requisitos e</w:t>
-      </w:r>
-      <w:r>
-        <w:rPr>
-          <w:b w:val="0"/>
-          <w:sz w:val="24"/>
-          <w:szCs w:val="24"/>
-          <w:lang w:val="it-IT"/>
-        </w:rPr>
-        <w:t xml:space="preserve"> </w:t>
-      </w:r>
-      <w:r>
-        <w:rPr>
-          <w:b w:val="0"/>
-          <w:sz w:val="24"/>
-          <w:szCs w:val="24"/>
-          <w:lang w:val="it-IT"/>
-        </w:rPr>
-        <w:t>g</w:t>
-      </w:r>
-      <w:r>
-        <w:rPr>
-          <w:b w:val="0"/>
-          <w:sz w:val="24"/>
-          <w:szCs w:val="24"/>
-          <w:lang w:val="it-IT"/>
-        </w:rPr>
-        <w:t>estão d</w:t>
-      </w:r>
-      <w:r>
-        <w:rPr>
-          <w:b w:val="0"/>
-          <w:sz w:val="24"/>
-          <w:szCs w:val="24"/>
-          <w:lang w:val="it-IT"/>
-        </w:rPr>
-        <w:t>as</w:t>
-      </w:r>
-      <w:r>
-        <w:rPr>
-          <w:b w:val="0"/>
-          <w:sz w:val="24"/>
-          <w:szCs w:val="24"/>
-          <w:lang w:val="it-IT"/>
-        </w:rPr>
-        <w:t xml:space="preserve"> </w:t>
-      </w:r>
-      <w:r>
-        <w:rPr>
-          <w:b w:val="0"/>
-          <w:sz w:val="24"/>
-          <w:szCs w:val="24"/>
-          <w:lang w:val="it-IT"/>
-        </w:rPr>
-        <w:t>c</w:t>
-      </w:r>
-      <w:r>
-        <w:rPr>
-          <w:b w:val="0"/>
-          <w:sz w:val="24"/>
-          <w:szCs w:val="24"/>
-          <w:lang w:val="it-IT"/>
-        </w:rPr>
-        <w:t>omunicações eficiente</w:t>
-      </w:r>
-      <w:r>
-        <w:rPr>
-          <w:b w:val="0"/>
-          <w:sz w:val="24"/>
-          <w:szCs w:val="24"/>
-          <w:lang w:val="it-IT"/>
-        </w:rPr>
-        <w:t>s</w:t>
-      </w:r>
-      <w:r>
-        <w:rPr>
-          <w:b w:val="0"/>
-          <w:sz w:val="24"/>
-          <w:szCs w:val="24"/>
-          <w:lang w:val="it-IT"/>
-        </w:rPr>
-        <w:t>.</w:t>
-      </w:r>
-      <w:r>
-        <w:rPr>
-          <w:b w:val="0"/>
-          <w:sz w:val="24"/>
-          <w:szCs w:val="24"/>
-          <w:lang w:val="it-IT"/>
-        </w:rPr>
-        <w:t xml:space="preserve"> O </w:t>
+        <w:t xml:space="preserve">estudo de caso em um projeto real de </w:t>
       </w:r>
       <w:r>
         <w:rPr>
@@ -12848,43 +13131,79 @@
           <w:szCs w:val="24"/>
           <w:lang w:val="it-IT"/>
         </w:rPr>
-        <w:t xml:space="preserve"> entregue também será parâmetro</w:t>
-      </w:r>
-      <w:r>
-        <w:rPr>
-          <w:b w:val="0"/>
-          <w:sz w:val="24"/>
-          <w:szCs w:val="24"/>
-          <w:lang w:val="it-IT"/>
-        </w:rPr>
-        <w:t xml:space="preserve"> para avaliar os resultados </w:t>
-      </w:r>
-      <w:r>
-        <w:rPr>
-          <w:b w:val="0"/>
-          <w:sz w:val="24"/>
-          <w:szCs w:val="24"/>
-          <w:lang w:val="it-IT"/>
-        </w:rPr>
-        <w:t>do trabalho</w:t>
-      </w:r>
-      <w:r>
-        <w:rPr>
-          <w:b w:val="0"/>
-          <w:sz w:val="24"/>
-          <w:szCs w:val="24"/>
-          <w:lang w:val="it-IT"/>
-        </w:rPr>
-        <w:t xml:space="preserve">, sendo que </w:t>
-      </w:r>
-      <w:r>
-        <w:rPr>
-          <w:b w:val="0"/>
-          <w:sz w:val="24"/>
-          <w:szCs w:val="24"/>
-          <w:lang w:val="it-IT"/>
-        </w:rPr>
-        <w:t>o</w:t>
+        <w:t xml:space="preserve"> e </w:t>
+      </w:r>
+      <w:r>
+        <w:rPr>
+          <w:b w:val="0"/>
+          <w:sz w:val="24"/>
+          <w:szCs w:val="24"/>
+          <w:lang w:val="it-IT"/>
+        </w:rPr>
+        <w:t xml:space="preserve">questionário aplicado </w:t>
+      </w:r>
+      <w:r>
+        <w:rPr>
+          <w:b w:val="0"/>
+          <w:sz w:val="24"/>
+          <w:szCs w:val="24"/>
+          <w:lang w:val="it-IT"/>
+        </w:rPr>
+        <w:t>a</w:t>
+      </w:r>
+      <w:r>
+        <w:rPr>
+          <w:b w:val="0"/>
+          <w:sz w:val="24"/>
+          <w:szCs w:val="24"/>
+          <w:lang w:val="it-IT"/>
+        </w:rPr>
+        <w:t>os participantes d</w:t>
+      </w:r>
+      <w:r>
+        <w:rPr>
+          <w:b w:val="0"/>
+          <w:sz w:val="24"/>
+          <w:szCs w:val="24"/>
+          <w:lang w:val="it-IT"/>
+        </w:rPr>
+        <w:t>este estudo</w:t>
+      </w:r>
+      <w:r>
+        <w:rPr>
+          <w:b w:val="0"/>
+          <w:sz w:val="24"/>
+          <w:szCs w:val="24"/>
+          <w:lang w:val="it-IT"/>
+        </w:rPr>
+        <w:t xml:space="preserve">, </w:t>
+      </w:r>
+      <w:r>
+        <w:rPr>
+          <w:b w:val="0"/>
+          <w:sz w:val="24"/>
+          <w:szCs w:val="24"/>
+          <w:lang w:val="it-IT"/>
+        </w:rPr>
+        <w:t xml:space="preserve">se as práticas propostas contribuíram para </w:t>
+      </w:r>
+      <w:r>
+        <w:rPr>
+          <w:b w:val="0"/>
+          <w:sz w:val="24"/>
+          <w:szCs w:val="24"/>
+          <w:lang w:val="it-IT"/>
+        </w:rPr>
+        <w:t>uma</w:t>
+      </w:r>
+      <w:r>
+        <w:rPr>
+          <w:b w:val="0"/>
+          <w:sz w:val="24"/>
+          <w:szCs w:val="24"/>
+          <w:lang w:val="it-IT"/>
+        </w:rPr>
+        <w:t xml:space="preserve"> especificação de requisitos e</w:t>
       </w:r>
       <w:r>
         <w:rPr>
@@ -12902,62 +13221,79 @@
           <w:szCs w:val="24"/>
           <w:lang w:val="it-IT"/>
         </w:rPr>
-        <w:lastRenderedPageBreak/>
-        <w:t xml:space="preserve">principal </w:t>
-      </w:r>
-      <w:r>
-        <w:rPr>
-          <w:b w:val="0"/>
-          <w:sz w:val="24"/>
-          <w:szCs w:val="24"/>
-          <w:lang w:val="it-IT"/>
-        </w:rPr>
-        <w:t>critério</w:t>
-      </w:r>
-      <w:r>
-        <w:rPr>
-          <w:b w:val="0"/>
-          <w:sz w:val="24"/>
-          <w:szCs w:val="24"/>
-          <w:lang w:val="it-IT"/>
-        </w:rPr>
-        <w:t xml:space="preserve"> a </w:t>
-      </w:r>
-      <w:r>
-        <w:rPr>
-          <w:b w:val="0"/>
-          <w:sz w:val="24"/>
-          <w:szCs w:val="24"/>
-          <w:lang w:val="it-IT"/>
-        </w:rPr>
-        <w:t>ser considerado é a funcionalidade</w:t>
-      </w:r>
-      <w:r>
-        <w:rPr>
-          <w:b w:val="0"/>
-          <w:sz w:val="24"/>
-          <w:szCs w:val="24"/>
-          <w:lang w:val="it-IT"/>
-        </w:rPr>
-        <w:t xml:space="preserve"> entregue</w:t>
-      </w:r>
-      <w:r>
-        <w:rPr>
-          <w:b w:val="0"/>
-          <w:sz w:val="24"/>
-          <w:szCs w:val="24"/>
-          <w:lang w:val="it-IT"/>
-        </w:rPr>
-        <w:t xml:space="preserve">, </w:t>
-      </w:r>
-      <w:r>
-        <w:rPr>
-          <w:b w:val="0"/>
-          <w:sz w:val="24"/>
-          <w:szCs w:val="24"/>
-          <w:lang w:val="it-IT"/>
-        </w:rPr>
-        <w:t xml:space="preserve">ou seja, se o </w:t>
+        <w:t>g</w:t>
+      </w:r>
+      <w:r>
+        <w:rPr>
+          <w:b w:val="0"/>
+          <w:sz w:val="24"/>
+          <w:szCs w:val="24"/>
+          <w:lang w:val="it-IT"/>
+        </w:rPr>
+        <w:t>estão d</w:t>
+      </w:r>
+      <w:r>
+        <w:rPr>
+          <w:b w:val="0"/>
+          <w:sz w:val="24"/>
+          <w:szCs w:val="24"/>
+          <w:lang w:val="it-IT"/>
+        </w:rPr>
+        <w:t>as</w:t>
+      </w:r>
+      <w:r>
+        <w:rPr>
+          <w:b w:val="0"/>
+          <w:sz w:val="24"/>
+          <w:szCs w:val="24"/>
+          <w:lang w:val="it-IT"/>
+        </w:rPr>
+        <w:t xml:space="preserve"> </w:t>
+      </w:r>
+      <w:r>
+        <w:rPr>
+          <w:b w:val="0"/>
+          <w:sz w:val="24"/>
+          <w:szCs w:val="24"/>
+          <w:lang w:val="it-IT"/>
+        </w:rPr>
+        <w:t>c</w:t>
+      </w:r>
+      <w:r>
+        <w:rPr>
+          <w:b w:val="0"/>
+          <w:sz w:val="24"/>
+          <w:szCs w:val="24"/>
+          <w:lang w:val="it-IT"/>
+        </w:rPr>
+        <w:t>omunicações eficiente</w:t>
+      </w:r>
+      <w:r>
+        <w:rPr>
+          <w:b w:val="0"/>
+          <w:sz w:val="24"/>
+          <w:szCs w:val="24"/>
+          <w:lang w:val="it-IT"/>
+        </w:rPr>
+        <w:t>s</w:t>
+      </w:r>
+      <w:r>
+        <w:rPr>
+          <w:b w:val="0"/>
+          <w:sz w:val="24"/>
+          <w:szCs w:val="24"/>
+          <w:lang w:val="it-IT"/>
+        </w:rPr>
+        <w:t>.</w:t>
+      </w:r>
+      <w:r>
+        <w:rPr>
+          <w:b w:val="0"/>
+          <w:sz w:val="24"/>
+          <w:szCs w:val="24"/>
+          <w:lang w:val="it-IT"/>
+        </w:rPr>
+        <w:t xml:space="preserve"> O </w:t>
       </w:r>
       <w:r>
         <w:rPr>
@@ -12977,112 +13313,88 @@
           <w:szCs w:val="24"/>
           <w:lang w:val="it-IT"/>
         </w:rPr>
-        <w:t xml:space="preserve"> faz aquilo </w:t>
-      </w:r>
-      <w:r>
-        <w:rPr>
-          <w:b w:val="0"/>
-          <w:sz w:val="24"/>
-          <w:szCs w:val="24"/>
-          <w:lang w:val="it-IT"/>
-        </w:rPr>
-        <w:t>que o usuário realmente precisa.</w:t>
-      </w:r>
-    </w:p>
-    <w:p>
-      <w:pPr>
-        <w:spacing w:line="360" w:lineRule="auto"/>
-        <w:jc w:val="both"/>
-        <w:rPr>
-          <w:b w:val="0"/>
-          <w:sz w:val="24"/>
-          <w:szCs w:val="24"/>
-          <w:lang w:val="it-IT"/>
-        </w:rPr>
-      </w:pPr>
-    </w:p>
-    <w:p>
-      <w:pPr>
-        <w:spacing w:line="360" w:lineRule="auto"/>
-        <w:jc w:val="both"/>
-        <w:rPr>
-          <w:b w:val="0"/>
-          <w:sz w:val="24"/>
-          <w:szCs w:val="24"/>
-          <w:lang w:val="it-IT"/>
-        </w:rPr>
-      </w:pPr>
-      <w:r>
-        <w:rPr>
-          <w:b w:val="0"/>
-          <w:sz w:val="24"/>
-          <w:szCs w:val="24"/>
-          <w:lang w:val="it-IT"/>
-        </w:rPr>
-        <w:t xml:space="preserve">O </w:t>
-      </w:r>
-      <w:r>
-        <w:rPr>
-          <w:b w:val="0"/>
-          <w:sz w:val="24"/>
-          <w:szCs w:val="24"/>
-          <w:lang w:val="it-IT"/>
-        </w:rPr>
-        <w:t>Capítulo</w:t>
-      </w:r>
-      <w:r>
-        <w:rPr>
-          <w:b w:val="0"/>
-          <w:sz w:val="24"/>
-          <w:szCs w:val="24"/>
-          <w:lang w:val="it-IT"/>
-        </w:rPr>
-        <w:t xml:space="preserve"> </w:t>
-      </w:r>
-      <w:r>
-        <w:rPr>
-          <w:b w:val="0"/>
-          <w:sz w:val="24"/>
-          <w:szCs w:val="24"/>
-          <w:lang w:val="it-IT"/>
-        </w:rPr>
-        <w:t>5</w:t>
-      </w:r>
-      <w:r>
-        <w:rPr>
-          <w:b w:val="0"/>
-          <w:sz w:val="24"/>
-          <w:szCs w:val="24"/>
-          <w:lang w:val="it-IT"/>
-        </w:rPr>
-        <w:t xml:space="preserve"> CONSIDERAÇÕES FINAIS </w:t>
-      </w:r>
-      <w:r>
-        <w:rPr>
-          <w:b w:val="0"/>
-          <w:sz w:val="24"/>
-          <w:szCs w:val="24"/>
-          <w:lang w:val="it-IT"/>
-        </w:rPr>
-        <w:t xml:space="preserve">descreve </w:t>
-      </w:r>
-      <w:r>
-        <w:rPr>
-          <w:b w:val="0"/>
-          <w:sz w:val="24"/>
-          <w:szCs w:val="24"/>
-          <w:lang w:val="it-IT"/>
-        </w:rPr>
-        <w:t>a</w:t>
-      </w:r>
-      <w:r>
-        <w:rPr>
-          <w:b w:val="0"/>
-          <w:sz w:val="24"/>
-          <w:szCs w:val="24"/>
-          <w:lang w:val="it-IT"/>
-        </w:rPr>
-        <w:t xml:space="preserve"> conclusão</w:t>
+        <w:t xml:space="preserve"> entregue também será parâmetro</w:t>
+      </w:r>
+      <w:r>
+        <w:rPr>
+          <w:b w:val="0"/>
+          <w:sz w:val="24"/>
+          <w:szCs w:val="24"/>
+          <w:lang w:val="it-IT"/>
+        </w:rPr>
+        <w:t xml:space="preserve"> para avaliar os resultados </w:t>
+      </w:r>
+      <w:r>
+        <w:rPr>
+          <w:b w:val="0"/>
+          <w:sz w:val="24"/>
+          <w:szCs w:val="24"/>
+          <w:lang w:val="it-IT"/>
+        </w:rPr>
+        <w:t>do trabalho</w:t>
+      </w:r>
+      <w:r>
+        <w:rPr>
+          <w:b w:val="0"/>
+          <w:sz w:val="24"/>
+          <w:szCs w:val="24"/>
+          <w:lang w:val="it-IT"/>
+        </w:rPr>
+        <w:t xml:space="preserve">, sendo que </w:t>
+      </w:r>
+      <w:r>
+        <w:rPr>
+          <w:b w:val="0"/>
+          <w:sz w:val="24"/>
+          <w:szCs w:val="24"/>
+          <w:lang w:val="it-IT"/>
+        </w:rPr>
+        <w:t>o</w:t>
+      </w:r>
+      <w:r>
+        <w:rPr>
+          <w:b w:val="0"/>
+          <w:sz w:val="24"/>
+          <w:szCs w:val="24"/>
+          <w:lang w:val="it-IT"/>
+        </w:rPr>
+        <w:t xml:space="preserve"> principal </w:t>
+      </w:r>
+      <w:r>
+        <w:rPr>
+          <w:b w:val="0"/>
+          <w:sz w:val="24"/>
+          <w:szCs w:val="24"/>
+          <w:lang w:val="it-IT"/>
+        </w:rPr>
+        <w:t>critério</w:t>
+      </w:r>
+      <w:r>
+        <w:rPr>
+          <w:b w:val="0"/>
+          <w:sz w:val="24"/>
+          <w:szCs w:val="24"/>
+          <w:lang w:val="it-IT"/>
+        </w:rPr>
+        <w:t xml:space="preserve"> a </w:t>
+      </w:r>
+      <w:r>
+        <w:rPr>
+          <w:b w:val="0"/>
+          <w:sz w:val="24"/>
+          <w:szCs w:val="24"/>
+          <w:lang w:val="it-IT"/>
+        </w:rPr>
+        <w:t>ser considerado é a funcionalidade</w:t>
+      </w:r>
+      <w:r>
+        <w:rPr>
+          <w:b w:val="0"/>
+          <w:sz w:val="24"/>
+          <w:szCs w:val="24"/>
+          <w:lang w:val="it-IT"/>
+        </w:rPr>
+        <w:t xml:space="preserve"> entregue</w:t>
       </w:r>
       <w:r>
         <w:rPr>
@@ -13100,250 +13412,7 @@
           <w:szCs w:val="24"/>
           <w:lang w:val="it-IT"/>
         </w:rPr>
-        <w:t>contribuições e propostas para trabalhos futuros.</w:t>
-      </w:r>
-    </w:p>
-    <w:p>
-      <w:pPr>
-        <w:spacing w:line="360" w:lineRule="auto"/>
-        <w:jc w:val="both"/>
-        <w:rPr>
-          <w:b w:val="0"/>
-          <w:sz w:val="24"/>
-          <w:szCs w:val="24"/>
-          <w:lang w:val="it-IT"/>
-        </w:rPr>
-      </w:pPr>
-    </w:p>
-    <w:p>
-      <w:pPr>
-        <w:spacing w:line="360" w:lineRule="auto"/>
-        <w:jc w:val="both"/>
-        <w:rPr>
-          <w:b w:val="0"/>
-          <w:sz w:val="24"/>
-          <w:szCs w:val="24"/>
-          <w:lang w:val="it-IT"/>
-        </w:rPr>
-      </w:pPr>
-      <w:r>
-        <w:rPr>
-          <w:b w:val="0"/>
-          <w:sz w:val="24"/>
-          <w:szCs w:val="24"/>
-          <w:lang w:val="it-IT"/>
-        </w:rPr>
-        <w:t>REFERÊNCIAS</w:t>
-      </w:r>
-      <w:r>
-        <w:rPr>
-          <w:b w:val="0"/>
-          <w:sz w:val="24"/>
-          <w:szCs w:val="24"/>
-          <w:lang w:val="it-IT"/>
-        </w:rPr>
-        <w:t xml:space="preserve"> </w:t>
-      </w:r>
-      <w:r>
-        <w:rPr>
-          <w:b w:val="0"/>
-          <w:sz w:val="24"/>
-          <w:szCs w:val="24"/>
-          <w:lang w:val="it-IT"/>
-        </w:rPr>
-        <w:t xml:space="preserve">contém os artigos, </w:t>
-      </w:r>
-      <w:r>
-        <w:rPr>
-          <w:b w:val="0"/>
-          <w:sz w:val="24"/>
-          <w:szCs w:val="24"/>
-          <w:lang w:val="it-IT"/>
-        </w:rPr>
-        <w:t xml:space="preserve">livros, monografias e </w:t>
-      </w:r>
-      <w:r>
-        <w:rPr>
-          <w:b w:val="0"/>
-          <w:sz w:val="24"/>
-          <w:szCs w:val="24"/>
-          <w:lang w:val="it-IT"/>
-        </w:rPr>
-        <w:t>documentos utilizados na pesquisa realizada para elaboração deste trabalho.</w:t>
-      </w:r>
-    </w:p>
-    <w:p>
-      <w:pPr>
-        <w:spacing w:line="360" w:lineRule="auto"/>
-        <w:jc w:val="both"/>
-        <w:rPr>
-          <w:b w:val="0"/>
-          <w:sz w:val="24"/>
-          <w:szCs w:val="24"/>
-          <w:lang w:val="it-IT"/>
-        </w:rPr>
-      </w:pPr>
-    </w:p>
-    <w:p>
-      <w:pPr>
-        <w:rPr>
-          <w:sz w:val="28"/>
-          <w:szCs w:val="24"/>
-        </w:rPr>
-      </w:pPr>
-      <w:r>
-        <w:rPr>
-          <w:sz w:val="28"/>
-          <w:szCs w:val="24"/>
-        </w:rPr>
-        <w:t xml:space="preserve">2. </w:t>
-      </w:r>
-      <w:r>
-        <w:rPr>
-          <w:sz w:val="28"/>
-          <w:szCs w:val="24"/>
-        </w:rPr>
-        <w:t>REVISÃO BIBLIOGRÁFICA</w:t>
-      </w:r>
-    </w:p>
-    <w:p>
-      <w:pPr>
-        <w:spacing w:line="360" w:lineRule="auto"/>
-        <w:jc w:val="both"/>
-        <w:rPr>
-          <w:b w:val="0"/>
-          <w:sz w:val="24"/>
-          <w:szCs w:val="24"/>
-        </w:rPr>
-      </w:pPr>
-    </w:p>
-    <w:p>
-      <w:pPr>
-        <w:spacing w:line="360" w:lineRule="auto"/>
-        <w:jc w:val="both"/>
-        <w:rPr>
-          <w:b w:val="0"/>
-          <w:sz w:val="24"/>
-          <w:szCs w:val="24"/>
-          <w:lang w:val="it-IT"/>
-        </w:rPr>
-      </w:pPr>
-      <w:r>
-        <w:rPr>
-          <w:sz w:val="24"/>
-          <w:szCs w:val="24"/>
-          <w:lang w:val="it-IT"/>
-        </w:rPr>
-        <w:t>2.</w:t>
-      </w:r>
-      <w:r>
-        <w:rPr>
-          <w:sz w:val="24"/>
-          <w:szCs w:val="24"/>
-          <w:lang w:val="it-IT"/>
-        </w:rPr>
-        <w:t>1</w:t>
-      </w:r>
-      <w:r>
-        <w:rPr>
-          <w:b w:val="0"/>
-          <w:sz w:val="24"/>
-          <w:szCs w:val="24"/>
-          <w:lang w:val="it-IT"/>
-        </w:rPr>
-        <w:t xml:space="preserve"> </w:t>
-      </w:r>
-      <w:r>
-        <w:rPr>
-          <w:sz w:val="24"/>
-          <w:szCs w:val="24"/>
-          <w:lang w:val="it-IT"/>
-        </w:rPr>
-        <w:t>Considerações Iniciais</w:t>
-      </w:r>
-    </w:p>
-    <w:p>
-      <w:pPr>
-        <w:spacing w:line="360" w:lineRule="auto"/>
-        <w:jc w:val="both"/>
-        <w:rPr>
-          <w:b w:val="0"/>
-          <w:sz w:val="24"/>
-          <w:szCs w:val="24"/>
-          <w:lang w:val="it-IT"/>
-        </w:rPr>
-      </w:pPr>
-    </w:p>
-    <w:p>
-      <w:pPr>
-        <w:spacing w:line="360" w:lineRule="auto"/>
-        <w:jc w:val="both"/>
-        <w:rPr>
-          <w:b w:val="0"/>
-          <w:sz w:val="24"/>
-          <w:szCs w:val="24"/>
-          <w:lang w:val="it-IT"/>
-        </w:rPr>
-      </w:pPr>
-      <w:r>
-        <w:rPr>
-          <w:b w:val="0"/>
-          <w:sz w:val="24"/>
-          <w:szCs w:val="24"/>
-          <w:lang w:val="it-IT"/>
-        </w:rPr>
-        <w:t xml:space="preserve">Este capítulo fornece o referencial teórico utilizado para realização deste trabalho. </w:t>
-      </w:r>
-    </w:p>
-    <w:p>
-      <w:pPr>
-        <w:spacing w:line="360" w:lineRule="auto"/>
-        <w:jc w:val="both"/>
-        <w:rPr>
-          <w:b w:val="0"/>
-          <w:sz w:val="24"/>
-          <w:szCs w:val="24"/>
-          <w:lang w:val="it-IT"/>
-        </w:rPr>
-      </w:pPr>
-    </w:p>
-    <w:p>
-      <w:pPr>
-        <w:spacing w:line="360" w:lineRule="auto"/>
-        <w:jc w:val="both"/>
-        <w:rPr>
-          <w:b w:val="0"/>
-          <w:sz w:val="24"/>
-          <w:szCs w:val="24"/>
-          <w:lang w:val="it-IT"/>
-        </w:rPr>
-      </w:pPr>
-      <w:r>
-        <w:rPr>
-          <w:b w:val="0"/>
-          <w:sz w:val="24"/>
-          <w:szCs w:val="24"/>
-          <w:lang w:val="it-IT"/>
-        </w:rPr>
-        <w:t>Inicialmente, serão tratados os assuntos</w:t>
-      </w:r>
-      <w:r>
-        <w:rPr>
-          <w:b w:val="0"/>
-          <w:sz w:val="24"/>
-          <w:szCs w:val="24"/>
-          <w:lang w:val="it-IT"/>
-        </w:rPr>
-        <w:t xml:space="preserve">: </w:t>
-      </w:r>
-      <w:r>
-        <w:rPr>
-          <w:b w:val="0"/>
-          <w:sz w:val="24"/>
-          <w:szCs w:val="24"/>
-          <w:lang w:val="it-IT"/>
-        </w:rPr>
-        <w:t xml:space="preserve">Metodologias Ágeis, </w:t>
+        <w:t xml:space="preserve">ou seja, se o </w:t>
       </w:r>
       <w:r>
         <w:rPr>
@@ -13354,7 +13423,391 @@
           <w:szCs w:val="24"/>
           <w:lang w:val="it-IT"/>
         </w:rPr>
-        <w:t>Ex</w:t>
+        <w:t>software</w:t>
+      </w:r>
+      <w:r>
+        <w:rPr>
+          <w:b w:val="0"/>
+          <w:sz w:val="24"/>
+          <w:szCs w:val="24"/>
+          <w:lang w:val="it-IT"/>
+        </w:rPr>
+        <w:t xml:space="preserve"> faz aquilo </w:t>
+      </w:r>
+      <w:r>
+        <w:rPr>
+          <w:b w:val="0"/>
+          <w:sz w:val="24"/>
+          <w:szCs w:val="24"/>
+          <w:lang w:val="it-IT"/>
+        </w:rPr>
+        <w:t>que o usuário realmente precisa.</w:t>
+      </w:r>
+    </w:p>
+    <w:p>
+      <w:pPr>
+        <w:spacing w:line="360" w:lineRule="auto"/>
+        <w:jc w:val="both"/>
+        <w:rPr>
+          <w:b w:val="0"/>
+          <w:sz w:val="24"/>
+          <w:szCs w:val="24"/>
+          <w:lang w:val="it-IT"/>
+        </w:rPr>
+      </w:pPr>
+    </w:p>
+    <w:p>
+      <w:pPr>
+        <w:spacing w:line="360" w:lineRule="auto"/>
+        <w:jc w:val="both"/>
+        <w:rPr>
+          <w:b w:val="0"/>
+          <w:sz w:val="24"/>
+          <w:szCs w:val="24"/>
+          <w:lang w:val="it-IT"/>
+        </w:rPr>
+      </w:pPr>
+      <w:r>
+        <w:rPr>
+          <w:b w:val="0"/>
+          <w:sz w:val="24"/>
+          <w:szCs w:val="24"/>
+          <w:lang w:val="it-IT"/>
+        </w:rPr>
+        <w:t xml:space="preserve">O </w:t>
+      </w:r>
+      <w:r>
+        <w:rPr>
+          <w:b w:val="0"/>
+          <w:sz w:val="24"/>
+          <w:szCs w:val="24"/>
+          <w:lang w:val="it-IT"/>
+        </w:rPr>
+        <w:t>Capítulo</w:t>
+      </w:r>
+      <w:r>
+        <w:rPr>
+          <w:b w:val="0"/>
+          <w:sz w:val="24"/>
+          <w:szCs w:val="24"/>
+          <w:lang w:val="it-IT"/>
+        </w:rPr>
+        <w:t xml:space="preserve"> </w:t>
+      </w:r>
+      <w:r>
+        <w:rPr>
+          <w:b w:val="0"/>
+          <w:sz w:val="24"/>
+          <w:szCs w:val="24"/>
+          <w:lang w:val="it-IT"/>
+        </w:rPr>
+        <w:t>5</w:t>
+      </w:r>
+      <w:r>
+        <w:rPr>
+          <w:b w:val="0"/>
+          <w:sz w:val="24"/>
+          <w:szCs w:val="24"/>
+          <w:lang w:val="it-IT"/>
+        </w:rPr>
+        <w:t xml:space="preserve"> CONSIDERAÇÕES FINAIS </w:t>
+      </w:r>
+      <w:r>
+        <w:rPr>
+          <w:b w:val="0"/>
+          <w:sz w:val="24"/>
+          <w:szCs w:val="24"/>
+          <w:lang w:val="it-IT"/>
+        </w:rPr>
+        <w:t xml:space="preserve">descreve </w:t>
+      </w:r>
+      <w:r>
+        <w:rPr>
+          <w:b w:val="0"/>
+          <w:sz w:val="24"/>
+          <w:szCs w:val="24"/>
+          <w:lang w:val="it-IT"/>
+        </w:rPr>
+        <w:t>a</w:t>
+      </w:r>
+      <w:r>
+        <w:rPr>
+          <w:b w:val="0"/>
+          <w:sz w:val="24"/>
+          <w:szCs w:val="24"/>
+          <w:lang w:val="it-IT"/>
+        </w:rPr>
+        <w:t xml:space="preserve"> conclusão</w:t>
+      </w:r>
+      <w:r>
+        <w:rPr>
+          <w:b w:val="0"/>
+          <w:sz w:val="24"/>
+          <w:szCs w:val="24"/>
+          <w:lang w:val="it-IT"/>
+        </w:rPr>
+        <w:t xml:space="preserve">, </w:t>
+      </w:r>
+      <w:r>
+        <w:rPr>
+          <w:b w:val="0"/>
+          <w:sz w:val="24"/>
+          <w:szCs w:val="24"/>
+          <w:lang w:val="it-IT"/>
+        </w:rPr>
+        <w:t>contribuições e propostas para trabalhos futuros.</w:t>
+      </w:r>
+    </w:p>
+    <w:p>
+      <w:pPr>
+        <w:spacing w:line="360" w:lineRule="auto"/>
+        <w:jc w:val="both"/>
+        <w:rPr>
+          <w:b w:val="0"/>
+          <w:sz w:val="24"/>
+          <w:szCs w:val="24"/>
+          <w:lang w:val="it-IT"/>
+        </w:rPr>
+      </w:pPr>
+    </w:p>
+    <w:p>
+      <w:pPr>
+        <w:spacing w:line="360" w:lineRule="auto"/>
+        <w:jc w:val="both"/>
+        <w:rPr>
+          <w:b w:val="0"/>
+          <w:sz w:val="24"/>
+          <w:szCs w:val="24"/>
+          <w:lang w:val="it-IT"/>
+        </w:rPr>
+      </w:pPr>
+      <w:r>
+        <w:rPr>
+          <w:b w:val="0"/>
+          <w:sz w:val="24"/>
+          <w:szCs w:val="24"/>
+          <w:lang w:val="it-IT"/>
+        </w:rPr>
+        <w:t>REFERÊNCIAS</w:t>
+      </w:r>
+      <w:r>
+        <w:rPr>
+          <w:b w:val="0"/>
+          <w:sz w:val="24"/>
+          <w:szCs w:val="24"/>
+          <w:lang w:val="it-IT"/>
+        </w:rPr>
+        <w:t xml:space="preserve"> </w:t>
+      </w:r>
+      <w:r>
+        <w:rPr>
+          <w:b w:val="0"/>
+          <w:sz w:val="24"/>
+          <w:szCs w:val="24"/>
+          <w:lang w:val="it-IT"/>
+        </w:rPr>
+        <w:t xml:space="preserve">contém os artigos, </w:t>
+      </w:r>
+      <w:r>
+        <w:rPr>
+          <w:b w:val="0"/>
+          <w:sz w:val="24"/>
+          <w:szCs w:val="24"/>
+          <w:lang w:val="it-IT"/>
+        </w:rPr>
+        <w:t xml:space="preserve">livros, monografias e </w:t>
+      </w:r>
+      <w:r>
+        <w:rPr>
+          <w:b w:val="0"/>
+          <w:sz w:val="24"/>
+          <w:szCs w:val="24"/>
+          <w:lang w:val="it-IT"/>
+        </w:rPr>
+        <w:t>documentos utilizados na pesquisa realizada para elaboração deste trabalho.</w:t>
+      </w:r>
+    </w:p>
+    <w:p>
+      <w:pPr>
+        <w:spacing w:line="360" w:lineRule="auto"/>
+        <w:jc w:val="both"/>
+        <w:rPr>
+          <w:b w:val="0"/>
+          <w:sz w:val="24"/>
+          <w:szCs w:val="24"/>
+          <w:lang w:val="it-IT"/>
+        </w:rPr>
+      </w:pPr>
+    </w:p>
+    <w:p>
+      <w:pPr>
+        <w:rPr>
+          <w:sz w:val="28"/>
+          <w:szCs w:val="24"/>
+        </w:rPr>
+      </w:pPr>
+      <w:r>
+        <w:rPr>
+          <w:sz w:val="28"/>
+          <w:szCs w:val="24"/>
+        </w:rPr>
+        <w:t xml:space="preserve">2. </w:t>
+      </w:r>
+      <w:r>
+        <w:rPr>
+          <w:sz w:val="28"/>
+          <w:szCs w:val="24"/>
+        </w:rPr>
+        <w:t>REVISÃO BIBLIOGRÁFICA</w:t>
+      </w:r>
+    </w:p>
+    <w:p>
+      <w:pPr>
+        <w:spacing w:line="360" w:lineRule="auto"/>
+        <w:jc w:val="both"/>
+        <w:rPr>
+          <w:b w:val="0"/>
+          <w:sz w:val="24"/>
+          <w:szCs w:val="24"/>
+        </w:rPr>
+      </w:pPr>
+    </w:p>
+    <w:p>
+      <w:pPr>
+        <w:spacing w:line="360" w:lineRule="auto"/>
+        <w:jc w:val="both"/>
+        <w:rPr>
+          <w:b w:val="0"/>
+          <w:sz w:val="24"/>
+          <w:szCs w:val="24"/>
+          <w:lang w:val="it-IT"/>
+        </w:rPr>
+      </w:pPr>
+      <w:r>
+        <w:rPr>
+          <w:sz w:val="24"/>
+          <w:szCs w:val="24"/>
+          <w:lang w:val="it-IT"/>
+        </w:rPr>
+        <w:t>2.</w:t>
+      </w:r>
+      <w:r>
+        <w:rPr>
+          <w:sz w:val="24"/>
+          <w:szCs w:val="24"/>
+          <w:lang w:val="it-IT"/>
+        </w:rPr>
+        <w:t>1</w:t>
+      </w:r>
+      <w:r>
+        <w:rPr>
+          <w:b w:val="0"/>
+          <w:sz w:val="24"/>
+          <w:szCs w:val="24"/>
+          <w:lang w:val="it-IT"/>
+        </w:rPr>
+        <w:t xml:space="preserve"> </w:t>
+      </w:r>
+      <w:r>
+        <w:rPr>
+          <w:sz w:val="24"/>
+          <w:szCs w:val="24"/>
+          <w:lang w:val="it-IT"/>
+        </w:rPr>
+        <w:t>Considerações Iniciais</w:t>
+      </w:r>
+    </w:p>
+    <w:p>
+      <w:pPr>
+        <w:spacing w:line="360" w:lineRule="auto"/>
+        <w:jc w:val="both"/>
+        <w:rPr>
+          <w:b w:val="0"/>
+          <w:sz w:val="24"/>
+          <w:szCs w:val="24"/>
+          <w:lang w:val="it-IT"/>
+        </w:rPr>
+      </w:pPr>
+    </w:p>
+    <w:p>
+      <w:pPr>
+        <w:spacing w:line="360" w:lineRule="auto"/>
+        <w:jc w:val="both"/>
+        <w:rPr>
+          <w:b w:val="0"/>
+          <w:sz w:val="24"/>
+          <w:szCs w:val="24"/>
+          <w:lang w:val="it-IT"/>
+        </w:rPr>
+      </w:pPr>
+      <w:r>
+        <w:rPr>
+          <w:b w:val="0"/>
+          <w:sz w:val="24"/>
+          <w:szCs w:val="24"/>
+          <w:lang w:val="it-IT"/>
+        </w:rPr>
+        <w:t xml:space="preserve">Este capítulo fornece o referencial teórico utilizado para realização deste trabalho. </w:t>
+      </w:r>
+    </w:p>
+    <w:p>
+      <w:pPr>
+        <w:spacing w:line="360" w:lineRule="auto"/>
+        <w:jc w:val="both"/>
+        <w:rPr>
+          <w:b w:val="0"/>
+          <w:sz w:val="24"/>
+          <w:szCs w:val="24"/>
+          <w:lang w:val="it-IT"/>
+        </w:rPr>
+      </w:pPr>
+    </w:p>
+    <w:p>
+      <w:pPr>
+        <w:spacing w:line="360" w:lineRule="auto"/>
+        <w:jc w:val="both"/>
+        <w:rPr>
+          <w:b w:val="0"/>
+          <w:sz w:val="24"/>
+          <w:szCs w:val="24"/>
+          <w:lang w:val="it-IT"/>
+        </w:rPr>
+      </w:pPr>
+      <w:r>
+        <w:rPr>
+          <w:b w:val="0"/>
+          <w:sz w:val="24"/>
+          <w:szCs w:val="24"/>
+          <w:lang w:val="it-IT"/>
+        </w:rPr>
+        <w:t>Inicialmente, serão tratados os assuntos</w:t>
+      </w:r>
+      <w:r>
+        <w:rPr>
+          <w:b w:val="0"/>
+          <w:sz w:val="24"/>
+          <w:szCs w:val="24"/>
+          <w:lang w:val="it-IT"/>
+        </w:rPr>
+        <w:t>:</w:t>
+      </w:r>
+      <w:r>
+        <w:rPr>
+          <w:b w:val="0"/>
+          <w:sz w:val="24"/>
+          <w:szCs w:val="24"/>
+          <w:lang w:val="it-IT"/>
+        </w:rPr>
+        <w:t xml:space="preserve"> </w:t>
+      </w:r>
+      <w:r>
+        <w:rPr>
+          <w:b w:val="0"/>
+          <w:sz w:val="24"/>
+          <w:szCs w:val="24"/>
+          <w:lang w:val="it-IT"/>
+        </w:rPr>
+        <w:t xml:space="preserve">Metodologias Ágeis, </w:t>
       </w:r>
       <w:r>
         <w:rPr>
@@ -13365,139 +13818,7 @@
           <w:szCs w:val="24"/>
           <w:lang w:val="it-IT"/>
         </w:rPr>
-        <w:t>treme Programming</w:t>
-      </w:r>
-      <w:r>
-        <w:rPr>
-          <w:b w:val="0"/>
-          <w:sz w:val="24"/>
-          <w:szCs w:val="24"/>
-          <w:lang w:val="it-IT"/>
-        </w:rPr>
-        <w:t xml:space="preserve"> e TDD, para </w:t>
-      </w:r>
-      <w:r>
-        <w:rPr>
-          <w:b w:val="0"/>
-          <w:sz w:val="24"/>
-          <w:szCs w:val="24"/>
-          <w:lang w:val="it-IT"/>
-        </w:rPr>
-        <w:t xml:space="preserve">que seja possível </w:t>
-      </w:r>
-      <w:r>
-        <w:rPr>
-          <w:b w:val="0"/>
-          <w:sz w:val="24"/>
-          <w:szCs w:val="24"/>
-          <w:lang w:val="it-IT"/>
-        </w:rPr>
-        <w:t>fornecer um contexto sobre as origens do BDD</w:t>
-      </w:r>
-      <w:r>
-        <w:rPr>
-          <w:b w:val="0"/>
-          <w:sz w:val="24"/>
-          <w:szCs w:val="24"/>
-          <w:lang w:val="it-IT"/>
-        </w:rPr>
-        <w:t>,</w:t>
-      </w:r>
-      <w:r>
-        <w:rPr>
-          <w:b w:val="0"/>
-          <w:sz w:val="24"/>
-          <w:szCs w:val="24"/>
-          <w:lang w:val="it-IT"/>
-        </w:rPr>
-        <w:t xml:space="preserve"> que é </w:t>
-      </w:r>
-      <w:r>
-        <w:rPr>
-          <w:b w:val="0"/>
-          <w:sz w:val="24"/>
-          <w:szCs w:val="24"/>
-          <w:lang w:val="it-IT"/>
-        </w:rPr>
-        <w:t xml:space="preserve">o tema central </w:t>
-      </w:r>
-      <w:r>
-        <w:rPr>
-          <w:b w:val="0"/>
-          <w:sz w:val="24"/>
-          <w:szCs w:val="24"/>
-          <w:lang w:val="it-IT"/>
-        </w:rPr>
-        <w:t xml:space="preserve">do trabalho. </w:t>
-      </w:r>
-    </w:p>
-    <w:p>
-      <w:pPr>
-        <w:spacing w:line="360" w:lineRule="auto"/>
-        <w:jc w:val="both"/>
-        <w:rPr>
-          <w:b w:val="0"/>
-          <w:sz w:val="24"/>
-          <w:szCs w:val="24"/>
-          <w:lang w:val="it-IT"/>
-        </w:rPr>
-      </w:pPr>
-    </w:p>
-    <w:p>
-      <w:pPr>
-        <w:spacing w:line="360" w:lineRule="auto"/>
-        <w:jc w:val="both"/>
-        <w:rPr>
-          <w:b w:val="0"/>
-          <w:sz w:val="24"/>
-          <w:szCs w:val="24"/>
-          <w:lang w:val="it-IT"/>
-        </w:rPr>
-      </w:pPr>
-      <w:r>
-        <w:rPr>
-          <w:b w:val="0"/>
-          <w:sz w:val="24"/>
-          <w:szCs w:val="24"/>
-          <w:lang w:val="it-IT"/>
-        </w:rPr>
-        <w:t xml:space="preserve">Posteriormente, serão compartilhadas as definições e conceitos do BDD, </w:t>
-      </w:r>
-      <w:r>
-        <w:rPr>
-          <w:b w:val="0"/>
-          <w:sz w:val="24"/>
-          <w:szCs w:val="24"/>
-          <w:lang w:val="it-IT"/>
-        </w:rPr>
-        <w:t xml:space="preserve">com foco na definição de requisitos e critérios de aceite com </w:t>
-      </w:r>
-      <w:r>
-        <w:rPr>
-          <w:b w:val="0"/>
-          <w:sz w:val="24"/>
-          <w:szCs w:val="24"/>
-          <w:lang w:val="it-IT"/>
-        </w:rPr>
-        <w:t>utilização de uma linguagem ubíqua</w:t>
-      </w:r>
-      <w:r>
-        <w:rPr>
-          <w:b w:val="0"/>
-          <w:sz w:val="24"/>
-          <w:szCs w:val="24"/>
-          <w:lang w:val="it-IT"/>
-        </w:rPr>
-        <w:t>,</w:t>
-      </w:r>
-      <w:r>
-        <w:rPr>
-          <w:b w:val="0"/>
-          <w:sz w:val="24"/>
-          <w:szCs w:val="24"/>
-          <w:lang w:val="it-IT"/>
-        </w:rPr>
-        <w:t xml:space="preserve"> através da sintaxe </w:t>
+        <w:t>Ex</w:t>
       </w:r>
       <w:r>
         <w:rPr>
@@ -13508,189 +13829,16 @@
           <w:szCs w:val="24"/>
           <w:lang w:val="it-IT"/>
         </w:rPr>
-        <w:t>Gherkin</w:t>
-      </w:r>
-      <w:r>
-        <w:rPr>
-          <w:b w:val="0"/>
-          <w:sz w:val="24"/>
-          <w:szCs w:val="24"/>
-          <w:lang w:val="it-IT"/>
-        </w:rPr>
-        <w:t>.</w:t>
-      </w:r>
-    </w:p>
-    <w:p>
-      <w:pPr>
-        <w:spacing w:line="360" w:lineRule="auto"/>
-        <w:jc w:val="both"/>
-        <w:rPr>
-          <w:b w:val="0"/>
-          <w:sz w:val="24"/>
-          <w:szCs w:val="24"/>
-          <w:lang w:val="it-IT"/>
-        </w:rPr>
-      </w:pPr>
-    </w:p>
-    <w:p>
-      <w:pPr>
-        <w:spacing w:line="360" w:lineRule="auto"/>
-        <w:jc w:val="both"/>
-        <w:rPr>
-          <w:b w:val="0"/>
-          <w:sz w:val="24"/>
-          <w:szCs w:val="24"/>
-          <w:lang w:val="it-IT"/>
-        </w:rPr>
-      </w:pPr>
-      <w:r>
-        <w:rPr>
-          <w:b w:val="0"/>
-          <w:sz w:val="24"/>
-          <w:szCs w:val="24"/>
-          <w:lang w:val="it-IT"/>
-        </w:rPr>
-        <w:t xml:space="preserve">Por fim, </w:t>
-      </w:r>
-      <w:r>
-        <w:rPr>
-          <w:b w:val="0"/>
-          <w:sz w:val="24"/>
-          <w:szCs w:val="24"/>
-          <w:lang w:val="it-IT"/>
-        </w:rPr>
-        <w:t xml:space="preserve">serão tratados os principais pontos da área de conhecimento </w:t>
-      </w:r>
-      <w:r>
-        <w:rPr>
-          <w:b w:val="0"/>
-          <w:sz w:val="24"/>
-          <w:szCs w:val="24"/>
-          <w:lang w:val="it-IT"/>
-        </w:rPr>
-        <w:t>de Gestão das Comuni</w:t>
-      </w:r>
-      <w:r>
-        <w:rPr>
-          <w:b w:val="0"/>
-          <w:sz w:val="24"/>
-          <w:szCs w:val="24"/>
-          <w:lang w:val="it-IT"/>
-        </w:rPr>
-        <w:t>ca</w:t>
-      </w:r>
-      <w:r>
-        <w:rPr>
-          <w:b w:val="0"/>
-          <w:sz w:val="24"/>
-          <w:szCs w:val="24"/>
-          <w:lang w:val="it-IT"/>
-        </w:rPr>
-        <w:t xml:space="preserve">ções do PMBOK®, para relacionar suas práticas com as técnicas de </w:t>
-      </w:r>
-      <w:r>
-        <w:rPr>
-          <w:b w:val="0"/>
-          <w:sz w:val="24"/>
-          <w:szCs w:val="24"/>
-          <w:lang w:val="it-IT"/>
-        </w:rPr>
-        <w:t xml:space="preserve">modelagem de requisitos </w:t>
-      </w:r>
-      <w:r>
-        <w:rPr>
-          <w:b w:val="0"/>
-          <w:sz w:val="24"/>
-          <w:szCs w:val="24"/>
-          <w:lang w:val="it-IT"/>
-        </w:rPr>
-        <w:t>utilizando</w:t>
-      </w:r>
-      <w:r>
-        <w:rPr>
-          <w:b w:val="0"/>
-          <w:sz w:val="24"/>
-          <w:szCs w:val="24"/>
-          <w:lang w:val="it-IT"/>
-        </w:rPr>
-        <w:t xml:space="preserve"> BDD, e verificar como essas duas abordagens podem se complementar para facilitar as comunicações e consequentemente o sucesso de um projeto.</w:t>
-      </w:r>
-    </w:p>
-    <w:p>
-      <w:pPr>
-        <w:spacing w:line="360" w:lineRule="auto"/>
-        <w:jc w:val="both"/>
-        <w:rPr>
-          <w:sz w:val="24"/>
-          <w:szCs w:val="24"/>
-          <w:lang w:val="it-IT"/>
-        </w:rPr>
-      </w:pPr>
-    </w:p>
-    <w:p>
-      <w:pPr>
-        <w:spacing w:line="360" w:lineRule="auto"/>
-        <w:jc w:val="both"/>
-        <w:rPr>
-          <w:sz w:val="24"/>
-          <w:szCs w:val="24"/>
-          <w:lang w:val="it-IT"/>
-        </w:rPr>
-      </w:pPr>
-      <w:r>
-        <w:rPr>
-          <w:sz w:val="24"/>
-          <w:szCs w:val="24"/>
-          <w:lang w:val="it-IT"/>
-        </w:rPr>
-        <w:t xml:space="preserve">2.2 </w:t>
-      </w:r>
-      <w:r>
-        <w:rPr>
-          <w:sz w:val="24"/>
-          <w:szCs w:val="24"/>
-          <w:lang w:val="it-IT"/>
-        </w:rPr>
-        <w:t>Metodologias Ágeis</w:t>
-      </w:r>
-    </w:p>
-    <w:p>
-      <w:pPr>
-        <w:rPr>
-          <w:sz w:val="24"/>
-          <w:szCs w:val="24"/>
-          <w:lang w:val="it-IT"/>
-        </w:rPr>
-      </w:pPr>
-    </w:p>
-    <w:p>
-      <w:pPr>
-        <w:spacing w:line="360" w:lineRule="auto"/>
-        <w:jc w:val="both"/>
-        <w:rPr>
-          <w:b w:val="0"/>
-          <w:sz w:val="24"/>
-          <w:szCs w:val="24"/>
-          <w:lang w:val="it-IT"/>
-        </w:rPr>
-      </w:pPr>
-      <w:r>
-        <w:rPr>
-          <w:b w:val="0"/>
-          <w:sz w:val="24"/>
-          <w:szCs w:val="24"/>
-          <w:lang w:val="it-IT"/>
-        </w:rPr>
-        <w:t>Os fundamentos das metodologias ágeis surgiram no Manifesto Ágil (</w:t>
-      </w:r>
-      <w:r>
-        <w:rPr>
-          <w:b w:val="0"/>
-          <w:sz w:val="24"/>
-          <w:szCs w:val="24"/>
-          <w:lang w:val="it-IT"/>
-        </w:rPr>
-        <w:t>BECK</w:t>
+        <w:t>treme Programming</w:t>
+      </w:r>
+      <w:r>
+        <w:rPr>
+          <w:b w:val="0"/>
+          <w:sz w:val="24"/>
+          <w:szCs w:val="24"/>
+          <w:lang w:val="it-IT"/>
+        </w:rPr>
+        <w:t>,</w:t>
       </w:r>
       <w:r>
         <w:rPr>
@@ -13700,6 +13848,187 @@
           <w:lang w:val="it-IT"/>
         </w:rPr>
         <w:t xml:space="preserve"> </w:t>
+      </w:r>
+      <w:r>
+        <w:rPr>
+          <w:b w:val="0"/>
+          <w:bCs w:val="0"/>
+          <w:sz w:val="24"/>
+          <w:szCs w:val="24"/>
+          <w:lang w:val="it-IT"/>
+        </w:rPr>
+        <w:t>que será abordado devido à sua relação</w:t>
+      </w:r>
+      <w:r>
+        <w:rPr>
+          <w:b w:val="0"/>
+          <w:bCs w:val="0"/>
+          <w:sz w:val="24"/>
+          <w:szCs w:val="24"/>
+          <w:lang w:val="it-IT"/>
+        </w:rPr>
+        <w:t xml:space="preserve"> com as práticas de teste unitário que posteriormente foram evoluídas para o BDD</w:t>
+      </w:r>
+      <w:r>
+        <w:rPr>
+          <w:b w:val="0"/>
+          <w:bCs w:val="0"/>
+          <w:sz w:val="24"/>
+          <w:szCs w:val="24"/>
+          <w:lang w:val="it-IT"/>
+        </w:rPr>
+        <w:t xml:space="preserve">, </w:t>
+      </w:r>
+      <w:r>
+        <w:rPr>
+          <w:b w:val="0"/>
+          <w:sz w:val="24"/>
+          <w:szCs w:val="24"/>
+          <w:lang w:val="it-IT"/>
+        </w:rPr>
+        <w:t>bem como o próprio</w:t>
+      </w:r>
+      <w:r>
+        <w:rPr>
+          <w:b w:val="0"/>
+          <w:sz w:val="24"/>
+          <w:szCs w:val="24"/>
+          <w:lang w:val="it-IT"/>
+        </w:rPr>
+        <w:t xml:space="preserve"> TDD, para </w:t>
+      </w:r>
+      <w:r>
+        <w:rPr>
+          <w:b w:val="0"/>
+          <w:sz w:val="24"/>
+          <w:szCs w:val="24"/>
+          <w:lang w:val="it-IT"/>
+        </w:rPr>
+        <w:t xml:space="preserve">que seja </w:t>
+      </w:r>
+      <w:r>
+        <w:rPr>
+          <w:b w:val="0"/>
+          <w:sz w:val="24"/>
+          <w:szCs w:val="24"/>
+          <w:lang w:val="it-IT"/>
+        </w:rPr>
+        <w:lastRenderedPageBreak/>
+        <w:t xml:space="preserve">possível </w:t>
+      </w:r>
+      <w:r>
+        <w:rPr>
+          <w:b w:val="0"/>
+          <w:sz w:val="24"/>
+          <w:szCs w:val="24"/>
+          <w:lang w:val="it-IT"/>
+        </w:rPr>
+        <w:t>fornecer um contexto sobre as origens do BDD</w:t>
+      </w:r>
+      <w:r>
+        <w:rPr>
+          <w:b w:val="0"/>
+          <w:sz w:val="24"/>
+          <w:szCs w:val="24"/>
+          <w:lang w:val="it-IT"/>
+        </w:rPr>
+        <w:t>,</w:t>
+      </w:r>
+      <w:r>
+        <w:rPr>
+          <w:b w:val="0"/>
+          <w:sz w:val="24"/>
+          <w:szCs w:val="24"/>
+          <w:lang w:val="it-IT"/>
+        </w:rPr>
+        <w:t xml:space="preserve"> que é </w:t>
+      </w:r>
+      <w:r>
+        <w:rPr>
+          <w:b w:val="0"/>
+          <w:sz w:val="24"/>
+          <w:szCs w:val="24"/>
+          <w:lang w:val="it-IT"/>
+        </w:rPr>
+        <w:t xml:space="preserve">o tema central </w:t>
+      </w:r>
+      <w:r>
+        <w:rPr>
+          <w:b w:val="0"/>
+          <w:sz w:val="24"/>
+          <w:szCs w:val="24"/>
+          <w:lang w:val="it-IT"/>
+        </w:rPr>
+        <w:t xml:space="preserve">do trabalho. </w:t>
+      </w:r>
+    </w:p>
+    <w:p>
+      <w:pPr>
+        <w:spacing w:line="360" w:lineRule="auto"/>
+        <w:jc w:val="both"/>
+        <w:rPr>
+          <w:b w:val="0"/>
+          <w:sz w:val="24"/>
+          <w:szCs w:val="24"/>
+          <w:lang w:val="it-IT"/>
+        </w:rPr>
+      </w:pPr>
+    </w:p>
+    <w:p>
+      <w:pPr>
+        <w:spacing w:line="360" w:lineRule="auto"/>
+        <w:jc w:val="both"/>
+        <w:rPr>
+          <w:b w:val="0"/>
+          <w:sz w:val="24"/>
+          <w:szCs w:val="24"/>
+          <w:lang w:val="it-IT"/>
+        </w:rPr>
+      </w:pPr>
+      <w:r>
+        <w:rPr>
+          <w:b w:val="0"/>
+          <w:sz w:val="24"/>
+          <w:szCs w:val="24"/>
+          <w:lang w:val="it-IT"/>
+        </w:rPr>
+        <w:t xml:space="preserve">Posteriormente, serão compartilhadas as definições e conceitos do BDD, </w:t>
+      </w:r>
+      <w:r>
+        <w:rPr>
+          <w:b w:val="0"/>
+          <w:sz w:val="24"/>
+          <w:szCs w:val="24"/>
+          <w:lang w:val="it-IT"/>
+        </w:rPr>
+        <w:t xml:space="preserve">com foco na definição de requisitos e critérios de aceite com </w:t>
+      </w:r>
+      <w:r>
+        <w:rPr>
+          <w:b w:val="0"/>
+          <w:sz w:val="24"/>
+          <w:szCs w:val="24"/>
+          <w:lang w:val="it-IT"/>
+        </w:rPr>
+        <w:t>utilização de uma linguagem ubíqua</w:t>
+      </w:r>
+      <w:r>
+        <w:rPr>
+          <w:b w:val="0"/>
+          <w:sz w:val="24"/>
+          <w:szCs w:val="24"/>
+          <w:lang w:val="it-IT"/>
+        </w:rPr>
+        <w:t>,</w:t>
+      </w:r>
+      <w:r>
+        <w:rPr>
+          <w:b w:val="0"/>
+          <w:sz w:val="24"/>
+          <w:szCs w:val="24"/>
+          <w:lang w:val="it-IT"/>
+        </w:rPr>
+        <w:t xml:space="preserve"> através da sintaxe </w:t>
       </w:r>
       <w:r>
         <w:rPr>
@@ -13710,6 +14039,208 @@
           <w:szCs w:val="24"/>
           <w:lang w:val="it-IT"/>
         </w:rPr>
+        <w:t>Gherkin</w:t>
+      </w:r>
+      <w:r>
+        <w:rPr>
+          <w:b w:val="0"/>
+          <w:sz w:val="24"/>
+          <w:szCs w:val="24"/>
+          <w:lang w:val="it-IT"/>
+        </w:rPr>
+        <w:t>.</w:t>
+      </w:r>
+    </w:p>
+    <w:p>
+      <w:pPr>
+        <w:spacing w:line="360" w:lineRule="auto"/>
+        <w:jc w:val="both"/>
+        <w:rPr>
+          <w:b w:val="0"/>
+          <w:sz w:val="24"/>
+          <w:szCs w:val="24"/>
+          <w:lang w:val="it-IT"/>
+        </w:rPr>
+      </w:pPr>
+    </w:p>
+    <w:p>
+      <w:pPr>
+        <w:spacing w:line="360" w:lineRule="auto"/>
+        <w:jc w:val="both"/>
+        <w:rPr>
+          <w:b w:val="0"/>
+          <w:sz w:val="24"/>
+          <w:szCs w:val="24"/>
+          <w:lang w:val="it-IT"/>
+        </w:rPr>
+      </w:pPr>
+      <w:r>
+        <w:rPr>
+          <w:b w:val="0"/>
+          <w:sz w:val="24"/>
+          <w:szCs w:val="24"/>
+          <w:lang w:val="it-IT"/>
+        </w:rPr>
+        <w:t xml:space="preserve">Por fim, </w:t>
+      </w:r>
+      <w:r>
+        <w:rPr>
+          <w:b w:val="0"/>
+          <w:sz w:val="24"/>
+          <w:szCs w:val="24"/>
+          <w:lang w:val="it-IT"/>
+        </w:rPr>
+        <w:t xml:space="preserve">serão tratados os principais pontos da área de conhecimento </w:t>
+      </w:r>
+      <w:r>
+        <w:rPr>
+          <w:b w:val="0"/>
+          <w:sz w:val="24"/>
+          <w:szCs w:val="24"/>
+          <w:lang w:val="it-IT"/>
+        </w:rPr>
+        <w:t>de Gestão das Comuni</w:t>
+      </w:r>
+      <w:r>
+        <w:rPr>
+          <w:b w:val="0"/>
+          <w:sz w:val="24"/>
+          <w:szCs w:val="24"/>
+          <w:lang w:val="it-IT"/>
+        </w:rPr>
+        <w:t>ca</w:t>
+      </w:r>
+      <w:r>
+        <w:rPr>
+          <w:b w:val="0"/>
+          <w:sz w:val="24"/>
+          <w:szCs w:val="24"/>
+          <w:lang w:val="it-IT"/>
+        </w:rPr>
+        <w:t xml:space="preserve">ções do PMBOK®, para relacionar suas práticas com as técnicas de </w:t>
+      </w:r>
+      <w:r>
+        <w:rPr>
+          <w:b w:val="0"/>
+          <w:sz w:val="24"/>
+          <w:szCs w:val="24"/>
+          <w:lang w:val="it-IT"/>
+        </w:rPr>
+        <w:t xml:space="preserve">modelagem de requisitos </w:t>
+      </w:r>
+      <w:r>
+        <w:rPr>
+          <w:b w:val="0"/>
+          <w:sz w:val="24"/>
+          <w:szCs w:val="24"/>
+          <w:lang w:val="it-IT"/>
+        </w:rPr>
+        <w:t>utilizando</w:t>
+      </w:r>
+      <w:r>
+        <w:rPr>
+          <w:b w:val="0"/>
+          <w:sz w:val="24"/>
+          <w:szCs w:val="24"/>
+          <w:lang w:val="it-IT"/>
+        </w:rPr>
+        <w:t xml:space="preserve"> BDD, e verificar como essas duas abordagens podem se complementar para facilitar as comunicações e consequentemente o sucesso de um projeto.</w:t>
+      </w:r>
+    </w:p>
+    <w:p>
+      <w:pPr>
+        <w:spacing w:line="360" w:lineRule="auto"/>
+        <w:jc w:val="both"/>
+        <w:rPr>
+          <w:sz w:val="24"/>
+          <w:szCs w:val="24"/>
+          <w:lang w:val="it-IT"/>
+        </w:rPr>
+      </w:pPr>
+    </w:p>
+    <w:p>
+      <w:pPr>
+        <w:spacing w:line="360" w:lineRule="auto"/>
+        <w:jc w:val="both"/>
+        <w:rPr>
+          <w:sz w:val="24"/>
+          <w:szCs w:val="24"/>
+          <w:lang w:val="it-IT"/>
+        </w:rPr>
+      </w:pPr>
+      <w:r>
+        <w:rPr>
+          <w:sz w:val="24"/>
+          <w:szCs w:val="24"/>
+          <w:lang w:val="it-IT"/>
+        </w:rPr>
+        <w:t xml:space="preserve">2.2 </w:t>
+      </w:r>
+      <w:r>
+        <w:rPr>
+          <w:sz w:val="24"/>
+          <w:szCs w:val="24"/>
+          <w:lang w:val="it-IT"/>
+        </w:rPr>
+        <w:t>Metodologias Ágeis</w:t>
+      </w:r>
+    </w:p>
+    <w:p>
+      <w:pPr>
+        <w:rPr>
+          <w:sz w:val="24"/>
+          <w:szCs w:val="24"/>
+          <w:lang w:val="it-IT"/>
+        </w:rPr>
+      </w:pPr>
+    </w:p>
+    <w:p>
+      <w:pPr>
+        <w:spacing w:line="360" w:lineRule="auto"/>
+        <w:jc w:val="both"/>
+        <w:rPr>
+          <w:b w:val="0"/>
+          <w:sz w:val="24"/>
+          <w:szCs w:val="24"/>
+          <w:lang w:val="it-IT"/>
+        </w:rPr>
+      </w:pPr>
+      <w:r>
+        <w:rPr>
+          <w:b w:val="0"/>
+          <w:sz w:val="24"/>
+          <w:szCs w:val="24"/>
+          <w:lang w:val="it-IT"/>
+        </w:rPr>
+        <w:t>Os fundamentos das metodologias ágeis surgiram no Manifesto Ágil (</w:t>
+      </w:r>
+      <w:r>
+        <w:rPr>
+          <w:b w:val="0"/>
+          <w:sz w:val="24"/>
+          <w:szCs w:val="24"/>
+          <w:lang w:val="it-IT"/>
+        </w:rPr>
+        <w:t>BECK</w:t>
+      </w:r>
+      <w:r>
+        <w:rPr>
+          <w:b w:val="0"/>
+          <w:sz w:val="24"/>
+          <w:szCs w:val="24"/>
+          <w:lang w:val="it-IT"/>
+        </w:rPr>
+        <w:t xml:space="preserve"> </w:t>
+      </w:r>
+      <w:r>
+        <w:rPr>
+          <w:b w:val="0"/>
+          <w:i/>
+          <w:iCs/>
+          <w:sz w:val="24"/>
+          <w:szCs w:val="24"/>
+          <w:lang w:val="it-IT"/>
+        </w:rPr>
         <w:t>et al.</w:t>
       </w:r>
       <w:r>
@@ -13823,6 +14354,19 @@
         </w:rPr>
         <w:t xml:space="preserve"> à burocracia e baixa adaptabilidade à mudanças de modelos como o Cascata, estas metodologias envolvem processos disciplinados e o sucesso na adoção das mesmas estão relacionados aos fatores abaixo (PAULK, 2002):</w:t>
       </w:r>
+    </w:p>
+    <w:p>
+      <w:pPr>
+        <w:spacing w:line="360" w:lineRule="auto"/>
+        <w:jc w:val="both"/>
+        <w:rPr>
+          <w:b w:val="0"/>
+          <w:bCs w:val="0"/>
+          <w:sz w:val="24"/>
+          <w:szCs w:val="24"/>
+          <w:lang w:val="it-IT"/>
+        </w:rPr>
+      </w:pPr>
     </w:p>
     <w:p>
       <w:pPr>
@@ -14150,6 +14694,19 @@
         </w:rPr>
         <w:t>, 2001):</w:t>
       </w:r>
+    </w:p>
+    <w:p>
+      <w:pPr>
+        <w:spacing w:line="360" w:lineRule="auto"/>
+        <w:jc w:val="both"/>
+        <w:rPr>
+          <w:b w:val="0"/>
+          <w:bCs w:val="0"/>
+          <w:sz w:val="24"/>
+          <w:szCs w:val="24"/>
+          <w:lang w:val="it-IT"/>
+        </w:rPr>
+      </w:pPr>
     </w:p>
     <w:p>
       <w:pPr>
@@ -14175,6 +14732,7 @@
           <w:szCs w:val="20"/>
           <w:lang w:val="it-IT"/>
         </w:rPr>
+        <w:lastRenderedPageBreak/>
         <w:t>Indivíduos e interações, mais que processos e ferramentas.</w:t>
       </w:r>
     </w:p>
@@ -14762,17 +15320,7 @@
           <w:sz w:val="24"/>
           <w:szCs w:val="24"/>
         </w:rPr>
-        <w:t xml:space="preserve">colaborativo (WELLS, </w:t>
-      </w:r>
-      <w:r>
-        <w:rPr>
-          <w:b w:val="0"/>
-          <w:bCs w:val="0"/>
-          <w:sz w:val="24"/>
-          <w:szCs w:val="24"/>
-        </w:rPr>
-        <w:lastRenderedPageBreak/>
-        <w:t>1999)</w:t>
+        <w:t>colaborativo (WELLS, 1999)</w:t>
       </w:r>
       <w:r>
         <w:rPr>
@@ -14997,6 +15545,18 @@
         </w:rPr>
         <w:t>):</w:t>
       </w:r>
+    </w:p>
+    <w:p>
+      <w:pPr>
+        <w:spacing w:line="360" w:lineRule="auto"/>
+        <w:jc w:val="both"/>
+        <w:rPr>
+          <w:b w:val="0"/>
+          <w:bCs w:val="0"/>
+          <w:sz w:val="24"/>
+          <w:szCs w:val="24"/>
+        </w:rPr>
+      </w:pPr>
     </w:p>
     <w:p>
       <w:pPr>
@@ -15174,6 +15734,7 @@
           <w:sz w:val="24"/>
           <w:szCs w:val="24"/>
         </w:rPr>
+        <w:lastRenderedPageBreak/>
         <w:t>Respeito:</w:t>
       </w:r>
       <w:r>
@@ -15236,18 +15797,6 @@
         </w:rPr>
         <w:t xml:space="preserve"> mudanças.</w:t>
       </w:r>
-    </w:p>
-    <w:p>
-      <w:pPr>
-        <w:spacing w:line="360" w:lineRule="auto"/>
-        <w:jc w:val="both"/>
-        <w:rPr>
-          <w:b w:val="0"/>
-          <w:bCs w:val="0"/>
-          <w:sz w:val="24"/>
-          <w:szCs w:val="24"/>
-        </w:rPr>
-      </w:pPr>
     </w:p>
     <w:p>
       <w:pPr>
@@ -15397,22 +15946,33 @@
     <w:p>
       <w:pPr>
         <w:spacing w:line="360" w:lineRule="auto"/>
-        <w:jc w:val="both"/>
-        <w:rPr>
-          <w:b w:val="0"/>
-          <w:bCs w:val="0"/>
-          <w:sz w:val="24"/>
-          <w:szCs w:val="24"/>
-        </w:rPr>
-      </w:pPr>
-      <w:r>
-        <w:rPr>
-          <w:b w:val="0"/>
-          <w:bCs w:val="0"/>
-          <w:sz w:val="24"/>
-          <w:szCs w:val="24"/>
-        </w:rPr>
-        <w:lastRenderedPageBreak/>
+        <w:jc w:val="center"/>
+        <w:rPr>
+          <w:b w:val="0"/>
+          <w:bCs w:val="0"/>
+          <w:sz w:val="20"/>
+          <w:szCs w:val="20"/>
+        </w:rPr>
+      </w:pPr>
+    </w:p>
+    <w:p>
+      <w:pPr>
+        <w:spacing w:line="360" w:lineRule="auto"/>
+        <w:jc w:val="both"/>
+        <w:rPr>
+          <w:b w:val="0"/>
+          <w:bCs w:val="0"/>
+          <w:sz w:val="24"/>
+          <w:szCs w:val="24"/>
+        </w:rPr>
+      </w:pPr>
+      <w:r>
+        <w:rPr>
+          <w:b w:val="0"/>
+          <w:bCs w:val="0"/>
+          <w:sz w:val="24"/>
+          <w:szCs w:val="24"/>
+        </w:rPr>
         <w:t>Na fase de exploração, há o levantamento das primeiras histórias de usuário e elaboração da versão inicial do projeto (</w:t>
       </w:r>
       <w:r>
@@ -15555,7 +16115,17 @@
           <w:sz w:val="24"/>
           <w:szCs w:val="24"/>
         </w:rPr>
-        <w:t>, como programação em pares (promovendo revisão do código e aplicação de melhores práticas de desenvolvimento), desenvolvimento dirigido a testes (TDD, no qual os testes unitários são escritos antes da programação da funcionalidade), refatoração de código, integração contínua e testes de aceitação</w:t>
+        <w:t xml:space="preserve">, como programação em pares (promovendo revisão do código e aplicação de melhores práticas de </w:t>
+      </w:r>
+      <w:r>
+        <w:rPr>
+          <w:b w:val="0"/>
+          <w:bCs w:val="0"/>
+          <w:sz w:val="24"/>
+          <w:szCs w:val="24"/>
+        </w:rPr>
+        <w:lastRenderedPageBreak/>
+        <w:t>desenvolvimento), desenvolvimento dirigido a testes (TDD, no qual os testes unitários são escritos antes da programação da funcionalidade), refatoração de código, integração contínua e testes de aceitação</w:t>
       </w:r>
       <w:r>
         <w:rPr>
@@ -15888,7 +16458,6 @@
           <w:sz w:val="24"/>
           <w:szCs w:val="24"/>
         </w:rPr>
-        <w:lastRenderedPageBreak/>
         <w:t xml:space="preserve">2.4 </w:t>
       </w:r>
       <w:r>
@@ -16193,6 +16762,7 @@
           <w:sz w:val="24"/>
           <w:szCs w:val="24"/>
         </w:rPr>
+        <w:lastRenderedPageBreak/>
         <w:t>A</w:t>
       </w:r>
       <w:r>
@@ -16616,138 +17186,6 @@
     <w:p>
       <w:pPr>
         <w:spacing w:line="360" w:lineRule="auto"/>
-        <w:jc w:val="both"/>
-        <w:rPr>
-          <w:b w:val="0"/>
-          <w:bCs w:val="0"/>
-          <w:sz w:val="24"/>
-          <w:szCs w:val="24"/>
-        </w:rPr>
-      </w:pPr>
-    </w:p>
-    <w:p>
-      <w:pPr>
-        <w:spacing w:line="360" w:lineRule="auto"/>
-        <w:jc w:val="both"/>
-        <w:rPr>
-          <w:b w:val="0"/>
-          <w:bCs w:val="0"/>
-          <w:sz w:val="24"/>
-          <w:szCs w:val="24"/>
-        </w:rPr>
-      </w:pPr>
-    </w:p>
-    <w:p>
-      <w:pPr>
-        <w:spacing w:line="360" w:lineRule="auto"/>
-        <w:jc w:val="both"/>
-        <w:rPr>
-          <w:b w:val="0"/>
-          <w:bCs w:val="0"/>
-          <w:sz w:val="24"/>
-          <w:szCs w:val="24"/>
-        </w:rPr>
-      </w:pPr>
-    </w:p>
-    <w:p>
-      <w:pPr>
-        <w:spacing w:line="360" w:lineRule="auto"/>
-        <w:jc w:val="both"/>
-        <w:rPr>
-          <w:b w:val="0"/>
-          <w:bCs w:val="0"/>
-          <w:sz w:val="24"/>
-          <w:szCs w:val="24"/>
-        </w:rPr>
-      </w:pPr>
-    </w:p>
-    <w:p>
-      <w:pPr>
-        <w:spacing w:line="360" w:lineRule="auto"/>
-        <w:jc w:val="both"/>
-        <w:rPr>
-          <w:b w:val="0"/>
-          <w:bCs w:val="0"/>
-          <w:sz w:val="24"/>
-          <w:szCs w:val="24"/>
-        </w:rPr>
-      </w:pPr>
-    </w:p>
-    <w:p>
-      <w:pPr>
-        <w:spacing w:line="360" w:lineRule="auto"/>
-        <w:jc w:val="both"/>
-        <w:rPr>
-          <w:b w:val="0"/>
-          <w:bCs w:val="0"/>
-          <w:sz w:val="24"/>
-          <w:szCs w:val="24"/>
-        </w:rPr>
-      </w:pPr>
-    </w:p>
-    <w:p>
-      <w:pPr>
-        <w:spacing w:line="360" w:lineRule="auto"/>
-        <w:jc w:val="both"/>
-        <w:rPr>
-          <w:b w:val="0"/>
-          <w:bCs w:val="0"/>
-          <w:sz w:val="24"/>
-          <w:szCs w:val="24"/>
-        </w:rPr>
-      </w:pPr>
-    </w:p>
-    <w:p>
-      <w:pPr>
-        <w:spacing w:line="360" w:lineRule="auto"/>
-        <w:jc w:val="both"/>
-        <w:rPr>
-          <w:b w:val="0"/>
-          <w:bCs w:val="0"/>
-          <w:sz w:val="24"/>
-          <w:szCs w:val="24"/>
-        </w:rPr>
-      </w:pPr>
-    </w:p>
-    <w:p>
-      <w:pPr>
-        <w:spacing w:line="360" w:lineRule="auto"/>
-        <w:jc w:val="both"/>
-        <w:rPr>
-          <w:b w:val="0"/>
-          <w:bCs w:val="0"/>
-          <w:sz w:val="24"/>
-          <w:szCs w:val="24"/>
-        </w:rPr>
-      </w:pPr>
-    </w:p>
-    <w:p>
-      <w:pPr>
-        <w:spacing w:line="360" w:lineRule="auto"/>
-        <w:jc w:val="both"/>
-        <w:rPr>
-          <w:b w:val="0"/>
-          <w:bCs w:val="0"/>
-          <w:sz w:val="24"/>
-          <w:szCs w:val="24"/>
-        </w:rPr>
-      </w:pPr>
-    </w:p>
-    <w:p>
-      <w:pPr>
-        <w:spacing w:line="360" w:lineRule="auto"/>
-        <w:jc w:val="both"/>
-        <w:rPr>
-          <w:b w:val="0"/>
-          <w:bCs w:val="0"/>
-          <w:sz w:val="24"/>
-          <w:szCs w:val="24"/>
-        </w:rPr>
-      </w:pPr>
-    </w:p>
-    <w:p>
-      <w:pPr>
-        <w:spacing w:line="360" w:lineRule="auto"/>
         <w:jc w:val="center"/>
         <w:rPr>
           <w:b w:val="0"/>
@@ -16763,7 +17201,6 @@
           <w:sz w:val="24"/>
           <w:szCs w:val="24"/>
         </w:rPr>
-        <w:lastRenderedPageBreak/>
         <w:t>Figura 3 – Ciclo do Test-</w:t>
       </w:r>
       <w:proofErr w:type="spellStart"/>
@@ -16965,6 +17402,18 @@
     </w:p>
     <w:p>
       <w:pPr>
+        <w:spacing w:line="360" w:lineRule="auto"/>
+        <w:jc w:val="both"/>
+        <w:rPr>
+          <w:b w:val="0"/>
+          <w:bCs w:val="0"/>
+          <w:sz w:val="24"/>
+          <w:szCs w:val="24"/>
+        </w:rPr>
+      </w:pPr>
+    </w:p>
+    <w:p>
+      <w:pPr>
         <w:pStyle w:val="PargrafodaLista"/>
         <w:numPr>
           <w:ilvl w:val="0"/>
@@ -17417,6 +17866,18 @@
     </w:p>
     <w:p>
       <w:pPr>
+        <w:spacing w:line="360" w:lineRule="auto"/>
+        <w:jc w:val="both"/>
+        <w:rPr>
+          <w:b w:val="0"/>
+          <w:bCs w:val="0"/>
+          <w:sz w:val="24"/>
+          <w:szCs w:val="24"/>
+        </w:rPr>
+      </w:pPr>
+    </w:p>
+    <w:p>
+      <w:pPr>
         <w:pStyle w:val="PargrafodaLista"/>
         <w:numPr>
           <w:ilvl w:val="0"/>
@@ -17523,7 +17984,6 @@
           <w:sz w:val="24"/>
           <w:szCs w:val="24"/>
         </w:rPr>
-        <w:lastRenderedPageBreak/>
         <w:t xml:space="preserve">Entretanto, </w:t>
       </w:r>
       <w:r>
@@ -17989,7 +18449,16 @@
           <w:sz w:val="24"/>
           <w:szCs w:val="24"/>
         </w:rPr>
-        <w:t xml:space="preserve"> e o entendimento do </w:t>
+        <w:t xml:space="preserve"> e o </w:t>
+      </w:r>
+      <w:r>
+        <w:rPr>
+          <w:b w:val="0"/>
+          <w:sz w:val="24"/>
+          <w:szCs w:val="24"/>
+        </w:rPr>
+        <w:lastRenderedPageBreak/>
+        <w:t xml:space="preserve">entendimento do </w:t>
       </w:r>
       <w:proofErr w:type="spellStart"/>
       <w:r>
@@ -18360,7 +18829,6 @@
           <w:sz w:val="24"/>
           <w:szCs w:val="24"/>
         </w:rPr>
-        <w:lastRenderedPageBreak/>
         <w:t>Os</w:t>
       </w:r>
       <w:r>
@@ -18451,6 +18919,17 @@
         </w:rPr>
         <w:t>; MONTOGNA; PÂRV, 2010). Esta definição permite que:</w:t>
       </w:r>
+    </w:p>
+    <w:p>
+      <w:pPr>
+        <w:spacing w:line="360" w:lineRule="auto"/>
+        <w:jc w:val="both"/>
+        <w:rPr>
+          <w:b w:val="0"/>
+          <w:sz w:val="24"/>
+          <w:szCs w:val="24"/>
+        </w:rPr>
+      </w:pPr>
     </w:p>
     <w:p>
       <w:pPr>
@@ -18918,6 +19397,7 @@
           <w:sz w:val="24"/>
           <w:szCs w:val="24"/>
         </w:rPr>
+        <w:lastRenderedPageBreak/>
         <w:t xml:space="preserve">Com </w:t>
       </w:r>
       <w:r>
@@ -19471,7 +19951,6 @@
           <w:sz w:val="24"/>
           <w:szCs w:val="24"/>
         </w:rPr>
-        <w:lastRenderedPageBreak/>
         <w:t>Além das palavras reservadas “Dado”, “Quando” e “Então”, também está presente na sintaxe o comando de sentenças adicionais “E” (em inglês, “</w:t>
       </w:r>
       <w:proofErr w:type="spellStart"/>
@@ -19653,6 +20132,83 @@
         </w:rPr>
         <w:t>.</w:t>
       </w:r>
+    </w:p>
+    <w:p>
+      <w:pPr>
+        <w:spacing w:line="360" w:lineRule="auto"/>
+        <w:jc w:val="both"/>
+        <w:rPr>
+          <w:b w:val="0"/>
+          <w:sz w:val="24"/>
+          <w:szCs w:val="24"/>
+        </w:rPr>
+      </w:pPr>
+    </w:p>
+    <w:p>
+      <w:pPr>
+        <w:spacing w:line="360" w:lineRule="auto"/>
+        <w:jc w:val="both"/>
+        <w:rPr>
+          <w:b w:val="0"/>
+          <w:sz w:val="24"/>
+          <w:szCs w:val="24"/>
+        </w:rPr>
+      </w:pPr>
+    </w:p>
+    <w:p>
+      <w:pPr>
+        <w:spacing w:line="360" w:lineRule="auto"/>
+        <w:jc w:val="both"/>
+        <w:rPr>
+          <w:b w:val="0"/>
+          <w:sz w:val="24"/>
+          <w:szCs w:val="24"/>
+        </w:rPr>
+      </w:pPr>
+    </w:p>
+    <w:p>
+      <w:pPr>
+        <w:spacing w:line="360" w:lineRule="auto"/>
+        <w:jc w:val="both"/>
+        <w:rPr>
+          <w:b w:val="0"/>
+          <w:sz w:val="24"/>
+          <w:szCs w:val="24"/>
+        </w:rPr>
+      </w:pPr>
+    </w:p>
+    <w:p>
+      <w:pPr>
+        <w:spacing w:line="360" w:lineRule="auto"/>
+        <w:jc w:val="both"/>
+        <w:rPr>
+          <w:b w:val="0"/>
+          <w:sz w:val="24"/>
+          <w:szCs w:val="24"/>
+        </w:rPr>
+      </w:pPr>
+    </w:p>
+    <w:p>
+      <w:pPr>
+        <w:spacing w:line="360" w:lineRule="auto"/>
+        <w:jc w:val="both"/>
+        <w:rPr>
+          <w:b w:val="0"/>
+          <w:sz w:val="24"/>
+          <w:szCs w:val="24"/>
+        </w:rPr>
+      </w:pPr>
+    </w:p>
+    <w:p>
+      <w:pPr>
+        <w:spacing w:line="360" w:lineRule="auto"/>
+        <w:jc w:val="both"/>
+        <w:rPr>
+          <w:b w:val="0"/>
+          <w:sz w:val="24"/>
+          <w:szCs w:val="24"/>
+        </w:rPr>
+      </w:pPr>
     </w:p>
     <w:p>
       <w:pPr>
@@ -19687,6 +20243,7 @@
           <w:rStyle w:val="CdigoHTML"/>
           <w:rFonts w:ascii="Consolas" w:hAnsi="Consolas"/>
         </w:rPr>
+        <w:lastRenderedPageBreak/>
         <w:t>Funcionalidade: Cliente saca dinheiro</w:t>
       </w:r>
     </w:p>
@@ -20061,7 +20618,6 @@
           <w:sz w:val="24"/>
           <w:szCs w:val="24"/>
         </w:rPr>
-        <w:lastRenderedPageBreak/>
         <w:t xml:space="preserve">Para a escrita dos cenários especificando os comportamentos esperados e posterior automação dos testes de aceitação, recomenda-se o uso de ferramentas como o </w:t>
       </w:r>
       <w:proofErr w:type="spellStart"/>
@@ -20468,6 +21024,7 @@
           <w:sz w:val="24"/>
           <w:szCs w:val="24"/>
         </w:rPr>
+        <w:lastRenderedPageBreak/>
         <w:t xml:space="preserve">As próprias recomendações sobre como utilizar o </w:t>
       </w:r>
       <w:proofErr w:type="spellStart"/>
@@ -20969,7 +21526,6 @@
           <w:sz w:val="24"/>
           <w:szCs w:val="24"/>
         </w:rPr>
-        <w:lastRenderedPageBreak/>
         <w:t xml:space="preserve">Diante </w:t>
       </w:r>
       <w:r>
@@ -21214,6 +21770,7 @@
           <w:sz w:val="24"/>
           <w:szCs w:val="24"/>
         </w:rPr>
+        <w:lastRenderedPageBreak/>
         <w:t>torná-lo</w:t>
       </w:r>
       <w:r>
@@ -21399,94 +21956,6 @@
     <w:p>
       <w:pPr>
         <w:spacing w:line="360" w:lineRule="auto"/>
-        <w:jc w:val="both"/>
-        <w:rPr>
-          <w:b w:val="0"/>
-          <w:sz w:val="24"/>
-          <w:szCs w:val="24"/>
-        </w:rPr>
-      </w:pPr>
-    </w:p>
-    <w:p>
-      <w:pPr>
-        <w:spacing w:line="360" w:lineRule="auto"/>
-        <w:jc w:val="both"/>
-        <w:rPr>
-          <w:b w:val="0"/>
-          <w:sz w:val="24"/>
-          <w:szCs w:val="24"/>
-        </w:rPr>
-      </w:pPr>
-    </w:p>
-    <w:p>
-      <w:pPr>
-        <w:spacing w:line="360" w:lineRule="auto"/>
-        <w:jc w:val="both"/>
-        <w:rPr>
-          <w:b w:val="0"/>
-          <w:sz w:val="24"/>
-          <w:szCs w:val="24"/>
-        </w:rPr>
-      </w:pPr>
-    </w:p>
-    <w:p>
-      <w:pPr>
-        <w:spacing w:line="360" w:lineRule="auto"/>
-        <w:jc w:val="both"/>
-        <w:rPr>
-          <w:b w:val="0"/>
-          <w:sz w:val="24"/>
-          <w:szCs w:val="24"/>
-        </w:rPr>
-      </w:pPr>
-    </w:p>
-    <w:p>
-      <w:pPr>
-        <w:spacing w:line="360" w:lineRule="auto"/>
-        <w:jc w:val="both"/>
-        <w:rPr>
-          <w:b w:val="0"/>
-          <w:sz w:val="24"/>
-          <w:szCs w:val="24"/>
-        </w:rPr>
-      </w:pPr>
-    </w:p>
-    <w:p>
-      <w:pPr>
-        <w:spacing w:line="360" w:lineRule="auto"/>
-        <w:jc w:val="both"/>
-        <w:rPr>
-          <w:b w:val="0"/>
-          <w:sz w:val="24"/>
-          <w:szCs w:val="24"/>
-        </w:rPr>
-      </w:pPr>
-    </w:p>
-    <w:p>
-      <w:pPr>
-        <w:spacing w:line="360" w:lineRule="auto"/>
-        <w:jc w:val="both"/>
-        <w:rPr>
-          <w:b w:val="0"/>
-          <w:sz w:val="24"/>
-          <w:szCs w:val="24"/>
-        </w:rPr>
-      </w:pPr>
-    </w:p>
-    <w:p>
-      <w:pPr>
-        <w:spacing w:line="360" w:lineRule="auto"/>
-        <w:jc w:val="both"/>
-        <w:rPr>
-          <w:b w:val="0"/>
-          <w:sz w:val="24"/>
-          <w:szCs w:val="24"/>
-        </w:rPr>
-      </w:pPr>
-    </w:p>
-    <w:p>
-      <w:pPr>
-        <w:spacing w:line="360" w:lineRule="auto"/>
         <w:jc w:val="center"/>
         <w:rPr>
           <w:b w:val="0"/>
@@ -21500,7 +21969,6 @@
           <w:sz w:val="24"/>
           <w:szCs w:val="24"/>
         </w:rPr>
-        <w:lastRenderedPageBreak/>
         <w:t>Figura 4 – Elementos presentes no processo de comunicação</w:t>
       </w:r>
     </w:p>
@@ -21756,6 +22224,7 @@
           <w:sz w:val="24"/>
           <w:szCs w:val="24"/>
         </w:rPr>
+        <w:lastRenderedPageBreak/>
         <w:t>e do projeto em si</w:t>
       </w:r>
       <w:r>
@@ -21792,126 +22261,6 @@
     <w:p>
       <w:pPr>
         <w:spacing w:line="360" w:lineRule="auto"/>
-        <w:jc w:val="both"/>
-        <w:rPr>
-          <w:b w:val="0"/>
-          <w:bCs w:val="0"/>
-          <w:sz w:val="24"/>
-          <w:szCs w:val="24"/>
-        </w:rPr>
-      </w:pPr>
-    </w:p>
-    <w:p>
-      <w:pPr>
-        <w:spacing w:line="360" w:lineRule="auto"/>
-        <w:jc w:val="both"/>
-        <w:rPr>
-          <w:b w:val="0"/>
-          <w:bCs w:val="0"/>
-          <w:sz w:val="24"/>
-          <w:szCs w:val="24"/>
-        </w:rPr>
-      </w:pPr>
-    </w:p>
-    <w:p>
-      <w:pPr>
-        <w:spacing w:line="360" w:lineRule="auto"/>
-        <w:jc w:val="both"/>
-        <w:rPr>
-          <w:b w:val="0"/>
-          <w:bCs w:val="0"/>
-          <w:sz w:val="24"/>
-          <w:szCs w:val="24"/>
-        </w:rPr>
-      </w:pPr>
-    </w:p>
-    <w:p>
-      <w:pPr>
-        <w:spacing w:line="360" w:lineRule="auto"/>
-        <w:jc w:val="both"/>
-        <w:rPr>
-          <w:b w:val="0"/>
-          <w:bCs w:val="0"/>
-          <w:sz w:val="24"/>
-          <w:szCs w:val="24"/>
-        </w:rPr>
-      </w:pPr>
-    </w:p>
-    <w:p>
-      <w:pPr>
-        <w:spacing w:line="360" w:lineRule="auto"/>
-        <w:jc w:val="both"/>
-        <w:rPr>
-          <w:b w:val="0"/>
-          <w:bCs w:val="0"/>
-          <w:sz w:val="24"/>
-          <w:szCs w:val="24"/>
-        </w:rPr>
-      </w:pPr>
-    </w:p>
-    <w:p>
-      <w:pPr>
-        <w:spacing w:line="360" w:lineRule="auto"/>
-        <w:jc w:val="both"/>
-        <w:rPr>
-          <w:b w:val="0"/>
-          <w:bCs w:val="0"/>
-          <w:sz w:val="24"/>
-          <w:szCs w:val="24"/>
-        </w:rPr>
-      </w:pPr>
-    </w:p>
-    <w:p>
-      <w:pPr>
-        <w:spacing w:line="360" w:lineRule="auto"/>
-        <w:jc w:val="both"/>
-        <w:rPr>
-          <w:b w:val="0"/>
-          <w:bCs w:val="0"/>
-          <w:sz w:val="24"/>
-          <w:szCs w:val="24"/>
-        </w:rPr>
-      </w:pPr>
-    </w:p>
-    <w:p>
-      <w:pPr>
-        <w:spacing w:line="360" w:lineRule="auto"/>
-        <w:jc w:val="both"/>
-        <w:rPr>
-          <w:b w:val="0"/>
-          <w:bCs w:val="0"/>
-          <w:sz w:val="24"/>
-          <w:szCs w:val="24"/>
-        </w:rPr>
-      </w:pPr>
-    </w:p>
-    <w:p>
-      <w:pPr>
-        <w:spacing w:line="360" w:lineRule="auto"/>
-        <w:jc w:val="both"/>
-        <w:rPr>
-          <w:b w:val="0"/>
-          <w:bCs w:val="0"/>
-          <w:sz w:val="24"/>
-          <w:szCs w:val="24"/>
-        </w:rPr>
-      </w:pPr>
-    </w:p>
-    <w:p>
-      <w:pPr>
-        <w:spacing w:line="360" w:lineRule="auto"/>
-        <w:jc w:val="both"/>
-        <w:rPr>
-          <w:b w:val="0"/>
-          <w:bCs w:val="0"/>
-          <w:sz w:val="24"/>
-          <w:szCs w:val="24"/>
-        </w:rPr>
-      </w:pPr>
-    </w:p>
-    <w:p>
-      <w:pPr>
-        <w:spacing w:line="360" w:lineRule="auto"/>
         <w:jc w:val="center"/>
         <w:rPr>
           <w:b w:val="0"/>
@@ -21929,7 +22278,6 @@
           <w:sz w:val="24"/>
           <w:szCs w:val="24"/>
         </w:rPr>
-        <w:lastRenderedPageBreak/>
         <w:t>Figura</w:t>
       </w:r>
       <w:r>
@@ -22184,42 +22532,6 @@
     <w:p>
       <w:pPr>
         <w:spacing w:line="360" w:lineRule="auto"/>
-        <w:jc w:val="both"/>
-        <w:rPr>
-          <w:b w:val="0"/>
-          <w:bCs w:val="0"/>
-          <w:sz w:val="24"/>
-          <w:szCs w:val="24"/>
-        </w:rPr>
-      </w:pPr>
-    </w:p>
-    <w:p>
-      <w:pPr>
-        <w:spacing w:line="360" w:lineRule="auto"/>
-        <w:jc w:val="both"/>
-        <w:rPr>
-          <w:b w:val="0"/>
-          <w:bCs w:val="0"/>
-          <w:sz w:val="24"/>
-          <w:szCs w:val="24"/>
-        </w:rPr>
-      </w:pPr>
-    </w:p>
-    <w:p>
-      <w:pPr>
-        <w:spacing w:line="360" w:lineRule="auto"/>
-        <w:jc w:val="both"/>
-        <w:rPr>
-          <w:b w:val="0"/>
-          <w:bCs w:val="0"/>
-          <w:sz w:val="24"/>
-          <w:szCs w:val="24"/>
-        </w:rPr>
-      </w:pPr>
-    </w:p>
-    <w:p>
-      <w:pPr>
-        <w:spacing w:line="360" w:lineRule="auto"/>
         <w:jc w:val="center"/>
         <w:rPr>
           <w:b w:val="0"/>
@@ -25117,6 +25429,24 @@
           <w:szCs w:val="24"/>
           <w:lang w:val="it-IT"/>
         </w:rPr>
+        <w:t xml:space="preserve">equipe </w:t>
+      </w:r>
+      <w:r>
+        <w:rPr>
+          <w:b w:val="0"/>
+          <w:sz w:val="24"/>
+          <w:szCs w:val="24"/>
+          <w:lang w:val="it-IT"/>
+        </w:rPr>
+        <w:t xml:space="preserve">responsável e </w:t>
+      </w:r>
+      <w:r>
+        <w:rPr>
+          <w:b w:val="0"/>
+          <w:sz w:val="24"/>
+          <w:szCs w:val="24"/>
+          <w:lang w:val="it-IT"/>
+        </w:rPr>
         <w:t>equipe</w:t>
       </w:r>
       <w:r>
@@ -25126,33 +25456,6 @@
           <w:szCs w:val="24"/>
           <w:lang w:val="it-IT"/>
         </w:rPr>
-        <w:t xml:space="preserve"> </w:t>
-      </w:r>
-      <w:r>
-        <w:rPr>
-          <w:b w:val="0"/>
-          <w:sz w:val="24"/>
-          <w:szCs w:val="24"/>
-          <w:lang w:val="it-IT"/>
-        </w:rPr>
-        <w:t xml:space="preserve">responsável e </w:t>
-      </w:r>
-      <w:r>
-        <w:rPr>
-          <w:b w:val="0"/>
-          <w:sz w:val="24"/>
-          <w:szCs w:val="24"/>
-          <w:lang w:val="it-IT"/>
-        </w:rPr>
-        <w:t>equipe</w:t>
-      </w:r>
-      <w:r>
-        <w:rPr>
-          <w:b w:val="0"/>
-          <w:sz w:val="24"/>
-          <w:szCs w:val="24"/>
-          <w:lang w:val="it-IT"/>
-        </w:rPr>
         <w:t>(s) envolvid</w:t>
       </w:r>
       <w:r>
@@ -25180,16 +25483,7 @@
           <w:szCs w:val="24"/>
           <w:lang w:val="it-IT"/>
         </w:rPr>
-        <w:t>equipe</w:t>
-      </w:r>
-      <w:r>
-        <w:rPr>
-          <w:b w:val="0"/>
-          <w:sz w:val="24"/>
-          <w:szCs w:val="24"/>
-          <w:lang w:val="it-IT"/>
-        </w:rPr>
-        <w:t xml:space="preserve"> </w:t>
+        <w:t xml:space="preserve">equipe </w:t>
       </w:r>
       <w:r>
         <w:rPr>

</xml_diff>